<commit_message>
Update Database + Design Document
RoomHistories;
</commit_message>
<xml_diff>
--- a/Documentation/Report4_Software Design Document.docx
+++ b/Documentation/Report4_Software Design Document.docx
@@ -14688,6 +14688,868 @@
         </w:tc>
       </w:tr>
     </w:tbl>
+    <w:p/>
+    <w:p>
+      <w:pPr>
+        <w:pStyle w:val="Heading2"/>
+      </w:pPr>
+      <w:r>
+        <w:t>1</w:t>
+      </w:r>
+      <w:r>
+        <w:t>6</w:t>
+      </w:r>
+      <w:r>
+        <w:t xml:space="preserve">. </w:t>
+      </w:r>
+      <w:r>
+        <w:t>RoomHistories</w:t>
+      </w:r>
+    </w:p>
+    <w:p>
+      <w:pPr>
+        <w:spacing w:after="0" w:line="240" w:lineRule="auto"/>
+        <w:rPr>
+          <w:i/>
+          <w:iCs/>
+          <w:color w:val="0432FF"/>
+        </w:rPr>
+      </w:pPr>
+      <w:r>
+        <w:rPr>
+          <w:i/>
+          <w:iCs/>
+          <w:color w:val="0432FF"/>
+        </w:rPr>
+        <w:t xml:space="preserve">Store the information of all </w:t>
+      </w:r>
+      <w:r>
+        <w:rPr>
+          <w:i/>
+          <w:iCs/>
+          <w:color w:val="0432FF"/>
+        </w:rPr>
+        <w:t>records of Room usage for Landlords to manage if they want to</w:t>
+      </w:r>
+    </w:p>
+    <w:tbl>
+      <w:tblPr>
+        <w:tblStyle w:val="TableGrid"/>
+        <w:tblW w:w="9209" w:type="dxa"/>
+        <w:tblLayout w:type="fixed"/>
+        <w:tblLook w:val="04A0" w:firstRow="1" w:lastRow="0" w:firstColumn="1" w:lastColumn="0" w:noHBand="0" w:noVBand="1"/>
+      </w:tblPr>
+      <w:tblGrid>
+        <w:gridCol w:w="421"/>
+        <w:gridCol w:w="1824"/>
+        <w:gridCol w:w="1080"/>
+        <w:gridCol w:w="720"/>
+        <w:gridCol w:w="900"/>
+        <w:gridCol w:w="630"/>
+        <w:gridCol w:w="810"/>
+        <w:gridCol w:w="2824"/>
+      </w:tblGrid>
+      <w:tr>
+        <w:tc>
+          <w:tcPr>
+            <w:tcW w:w="421" w:type="dxa"/>
+            <w:shd w:val="clear" w:color="auto" w:fill="FFE8E1"/>
+          </w:tcPr>
+          <w:p>
+            <w:pPr>
+              <w:jc w:val="center"/>
+              <w:rPr>
+                <w:rFonts w:ascii="Calibri" w:eastAsia="Times New Roman" w:hAnsi="Calibri" w:cs="Calibri"/>
+                <w:b/>
+                <w:bCs/>
+                <w:iCs/>
+                <w:color w:val="000000"/>
+                <w:lang w:val="en-GB" w:eastAsia="en-GB"/>
+              </w:rPr>
+            </w:pPr>
+            <w:r>
+              <w:rPr>
+                <w:rFonts w:ascii="Calibri" w:eastAsia="Times New Roman" w:hAnsi="Calibri" w:cs="Calibri"/>
+                <w:b/>
+                <w:bCs/>
+                <w:iCs/>
+                <w:color w:val="000000"/>
+                <w:lang w:val="en-GB" w:eastAsia="en-GB"/>
+              </w:rPr>
+              <w:t>#</w:t>
+            </w:r>
+          </w:p>
+        </w:tc>
+        <w:tc>
+          <w:tcPr>
+            <w:tcW w:w="1824" w:type="dxa"/>
+            <w:shd w:val="clear" w:color="auto" w:fill="FFE8E1"/>
+            <w:vAlign w:val="center"/>
+          </w:tcPr>
+          <w:p>
+            <w:pPr>
+              <w:jc w:val="center"/>
+              <w:rPr>
+                <w:rFonts w:ascii="Calibri" w:eastAsia="Times New Roman" w:hAnsi="Calibri" w:cs="Calibri"/>
+                <w:b/>
+                <w:bCs/>
+                <w:iCs/>
+                <w:color w:val="000000"/>
+                <w:lang w:val="en-GB" w:eastAsia="en-GB"/>
+              </w:rPr>
+            </w:pPr>
+            <w:r>
+              <w:rPr>
+                <w:rFonts w:ascii="Calibri" w:eastAsia="Times New Roman" w:hAnsi="Calibri" w:cs="Calibri"/>
+                <w:b/>
+                <w:bCs/>
+                <w:iCs/>
+                <w:color w:val="000000"/>
+                <w:lang w:val="en-GB" w:eastAsia="en-GB"/>
+              </w:rPr>
+              <w:t>Field name</w:t>
+            </w:r>
+          </w:p>
+        </w:tc>
+        <w:tc>
+          <w:tcPr>
+            <w:tcW w:w="1080" w:type="dxa"/>
+            <w:shd w:val="clear" w:color="auto" w:fill="FFE8E1"/>
+            <w:vAlign w:val="center"/>
+          </w:tcPr>
+          <w:p>
+            <w:pPr>
+              <w:jc w:val="center"/>
+              <w:rPr>
+                <w:rFonts w:ascii="Calibri" w:eastAsia="Times New Roman" w:hAnsi="Calibri" w:cs="Calibri"/>
+                <w:b/>
+                <w:bCs/>
+                <w:iCs/>
+                <w:color w:val="000000"/>
+                <w:lang w:val="en-GB" w:eastAsia="en-GB"/>
+              </w:rPr>
+            </w:pPr>
+            <w:r>
+              <w:rPr>
+                <w:rFonts w:ascii="Calibri" w:eastAsia="Times New Roman" w:hAnsi="Calibri" w:cs="Calibri"/>
+                <w:b/>
+                <w:bCs/>
+                <w:iCs/>
+                <w:color w:val="000000"/>
+                <w:lang w:val="en-GB" w:eastAsia="en-GB"/>
+              </w:rPr>
+              <w:t>Type</w:t>
+            </w:r>
+          </w:p>
+        </w:tc>
+        <w:tc>
+          <w:tcPr>
+            <w:tcW w:w="720" w:type="dxa"/>
+            <w:shd w:val="clear" w:color="auto" w:fill="FFE8E1"/>
+            <w:vAlign w:val="center"/>
+          </w:tcPr>
+          <w:p>
+            <w:pPr>
+              <w:jc w:val="center"/>
+              <w:rPr>
+                <w:rFonts w:ascii="Calibri" w:eastAsia="Times New Roman" w:hAnsi="Calibri" w:cs="Calibri"/>
+                <w:b/>
+                <w:bCs/>
+                <w:iCs/>
+                <w:color w:val="000000"/>
+                <w:lang w:val="en-GB" w:eastAsia="en-GB"/>
+              </w:rPr>
+            </w:pPr>
+            <w:r>
+              <w:rPr>
+                <w:rFonts w:ascii="Calibri" w:eastAsia="Times New Roman" w:hAnsi="Calibri" w:cs="Calibri"/>
+                <w:b/>
+                <w:bCs/>
+                <w:iCs/>
+                <w:color w:val="000000"/>
+                <w:lang w:val="en-GB" w:eastAsia="en-GB"/>
+              </w:rPr>
+              <w:t>Size</w:t>
+            </w:r>
+          </w:p>
+        </w:tc>
+        <w:tc>
+          <w:tcPr>
+            <w:tcW w:w="900" w:type="dxa"/>
+            <w:shd w:val="clear" w:color="auto" w:fill="FFE8E1"/>
+            <w:vAlign w:val="center"/>
+          </w:tcPr>
+          <w:p>
+            <w:pPr>
+              <w:jc w:val="center"/>
+              <w:rPr>
+                <w:rFonts w:ascii="Calibri" w:eastAsia="Times New Roman" w:hAnsi="Calibri" w:cs="Calibri"/>
+                <w:b/>
+                <w:bCs/>
+                <w:iCs/>
+                <w:color w:val="000000"/>
+                <w:lang w:val="en-GB" w:eastAsia="en-GB"/>
+              </w:rPr>
+            </w:pPr>
+            <w:r>
+              <w:rPr>
+                <w:rFonts w:ascii="Calibri" w:eastAsia="Times New Roman" w:hAnsi="Calibri" w:cs="Calibri"/>
+                <w:b/>
+                <w:bCs/>
+                <w:iCs/>
+                <w:color w:val="000000"/>
+                <w:lang w:val="en-GB" w:eastAsia="en-GB"/>
+              </w:rPr>
+              <w:t>Unique</w:t>
+            </w:r>
+          </w:p>
+        </w:tc>
+        <w:tc>
+          <w:tcPr>
+            <w:tcW w:w="630" w:type="dxa"/>
+            <w:shd w:val="clear" w:color="auto" w:fill="FFE8E1"/>
+            <w:vAlign w:val="center"/>
+          </w:tcPr>
+          <w:p>
+            <w:pPr>
+              <w:jc w:val="center"/>
+              <w:rPr>
+                <w:rFonts w:ascii="Calibri" w:eastAsia="Times New Roman" w:hAnsi="Calibri" w:cs="Calibri"/>
+                <w:b/>
+                <w:bCs/>
+                <w:iCs/>
+                <w:color w:val="000000"/>
+                <w:lang w:val="en-GB" w:eastAsia="en-GB"/>
+              </w:rPr>
+            </w:pPr>
+            <w:r>
+              <w:rPr>
+                <w:rFonts w:ascii="Calibri" w:eastAsia="Times New Roman" w:hAnsi="Calibri" w:cs="Calibri"/>
+                <w:b/>
+                <w:bCs/>
+                <w:iCs/>
+                <w:color w:val="000000"/>
+                <w:lang w:val="en-GB" w:eastAsia="en-GB"/>
+              </w:rPr>
+              <w:t>Not Null</w:t>
+            </w:r>
+          </w:p>
+        </w:tc>
+        <w:tc>
+          <w:tcPr>
+            <w:tcW w:w="810" w:type="dxa"/>
+            <w:shd w:val="clear" w:color="auto" w:fill="FFE8E1"/>
+            <w:vAlign w:val="center"/>
+          </w:tcPr>
+          <w:p>
+            <w:pPr>
+              <w:jc w:val="center"/>
+              <w:rPr>
+                <w:rFonts w:ascii="Calibri" w:eastAsia="Times New Roman" w:hAnsi="Calibri" w:cs="Calibri"/>
+                <w:b/>
+                <w:bCs/>
+                <w:iCs/>
+                <w:color w:val="000000"/>
+                <w:lang w:val="en-GB" w:eastAsia="en-GB"/>
+              </w:rPr>
+            </w:pPr>
+            <w:r>
+              <w:rPr>
+                <w:rFonts w:ascii="Calibri" w:eastAsia="Times New Roman" w:hAnsi="Calibri" w:cs="Calibri"/>
+                <w:b/>
+                <w:bCs/>
+                <w:iCs/>
+                <w:color w:val="000000"/>
+                <w:lang w:val="en-GB" w:eastAsia="en-GB"/>
+              </w:rPr>
+              <w:t>PK/FK</w:t>
+            </w:r>
+          </w:p>
+        </w:tc>
+        <w:tc>
+          <w:tcPr>
+            <w:tcW w:w="2824" w:type="dxa"/>
+            <w:shd w:val="clear" w:color="auto" w:fill="FFE8E1"/>
+            <w:vAlign w:val="center"/>
+          </w:tcPr>
+          <w:p>
+            <w:pPr>
+              <w:jc w:val="center"/>
+              <w:rPr>
+                <w:rFonts w:ascii="Calibri" w:eastAsia="Times New Roman" w:hAnsi="Calibri" w:cs="Calibri"/>
+                <w:b/>
+                <w:bCs/>
+                <w:iCs/>
+                <w:color w:val="000000"/>
+                <w:lang w:val="en-GB" w:eastAsia="en-GB"/>
+              </w:rPr>
+            </w:pPr>
+            <w:r>
+              <w:rPr>
+                <w:rFonts w:ascii="Calibri" w:eastAsia="Times New Roman" w:hAnsi="Calibri" w:cs="Calibri"/>
+                <w:b/>
+                <w:bCs/>
+                <w:iCs/>
+                <w:color w:val="000000"/>
+                <w:lang w:val="en-GB" w:eastAsia="en-GB"/>
+              </w:rPr>
+              <w:t>Notes</w:t>
+            </w:r>
+          </w:p>
+        </w:tc>
+      </w:tr>
+      <w:tr>
+        <w:tc>
+          <w:tcPr>
+            <w:tcW w:w="421" w:type="dxa"/>
+          </w:tcPr>
+          <w:p>
+            <w:pPr>
+              <w:jc w:val="center"/>
+            </w:pPr>
+            <w:r>
+              <w:t>1</w:t>
+            </w:r>
+          </w:p>
+        </w:tc>
+        <w:tc>
+          <w:tcPr>
+            <w:tcW w:w="1824" w:type="dxa"/>
+          </w:tcPr>
+          <w:p>
+            <w:r>
+              <w:t>RoomHistoryId</w:t>
+            </w:r>
+          </w:p>
+        </w:tc>
+        <w:tc>
+          <w:tcPr>
+            <w:tcW w:w="1080" w:type="dxa"/>
+          </w:tcPr>
+          <w:p>
+            <w:r>
+              <w:t>int</w:t>
+            </w:r>
+          </w:p>
+        </w:tc>
+        <w:tc>
+          <w:tcPr>
+            <w:tcW w:w="720" w:type="dxa"/>
+          </w:tcPr>
+          <w:p/>
+        </w:tc>
+        <w:tc>
+          <w:tcPr>
+            <w:tcW w:w="900" w:type="dxa"/>
+          </w:tcPr>
+          <w:p/>
+        </w:tc>
+        <w:tc>
+          <w:tcPr>
+            <w:tcW w:w="630" w:type="dxa"/>
+          </w:tcPr>
+          <w:p>
+            <w:r>
+              <w:t>Yes</w:t>
+            </w:r>
+          </w:p>
+        </w:tc>
+        <w:tc>
+          <w:tcPr>
+            <w:tcW w:w="810" w:type="dxa"/>
+          </w:tcPr>
+          <w:p>
+            <w:r>
+              <w:t>PK</w:t>
+            </w:r>
+          </w:p>
+        </w:tc>
+        <w:tc>
+          <w:tcPr>
+            <w:tcW w:w="2824" w:type="dxa"/>
+          </w:tcPr>
+          <w:p/>
+        </w:tc>
+      </w:tr>
+      <w:tr>
+        <w:tc>
+          <w:tcPr>
+            <w:tcW w:w="421" w:type="dxa"/>
+          </w:tcPr>
+          <w:p>
+            <w:pPr>
+              <w:jc w:val="center"/>
+            </w:pPr>
+            <w:r>
+              <w:t>2</w:t>
+            </w:r>
+          </w:p>
+        </w:tc>
+        <w:tc>
+          <w:tcPr>
+            <w:tcW w:w="1824" w:type="dxa"/>
+          </w:tcPr>
+          <w:p>
+            <w:r>
+              <w:t>CustomerName</w:t>
+            </w:r>
+          </w:p>
+        </w:tc>
+        <w:tc>
+          <w:tcPr>
+            <w:tcW w:w="1080" w:type="dxa"/>
+          </w:tcPr>
+          <w:p>
+            <w:r>
+              <w:t>nvarchar</w:t>
+            </w:r>
+          </w:p>
+        </w:tc>
+        <w:tc>
+          <w:tcPr>
+            <w:tcW w:w="720" w:type="dxa"/>
+          </w:tcPr>
+          <w:p>
+            <w:r>
+              <w:t>800</w:t>
+            </w:r>
+          </w:p>
+        </w:tc>
+        <w:tc>
+          <w:tcPr>
+            <w:tcW w:w="900" w:type="dxa"/>
+          </w:tcPr>
+          <w:p/>
+        </w:tc>
+        <w:tc>
+          <w:tcPr>
+            <w:tcW w:w="630" w:type="dxa"/>
+          </w:tcPr>
+          <w:p/>
+        </w:tc>
+        <w:tc>
+          <w:tcPr>
+            <w:tcW w:w="810" w:type="dxa"/>
+          </w:tcPr>
+          <w:p/>
+        </w:tc>
+        <w:tc>
+          <w:tcPr>
+            <w:tcW w:w="2824" w:type="dxa"/>
+          </w:tcPr>
+          <w:p>
+            <w:r>
+              <w:t>Name of the person stayed in the Room</w:t>
+            </w:r>
+          </w:p>
+        </w:tc>
+      </w:tr>
+      <w:tr>
+        <w:tc>
+          <w:tcPr>
+            <w:tcW w:w="421" w:type="dxa"/>
+          </w:tcPr>
+          <w:p>
+            <w:pPr>
+              <w:jc w:val="center"/>
+            </w:pPr>
+            <w:r>
+              <w:t>3</w:t>
+            </w:r>
+          </w:p>
+        </w:tc>
+        <w:tc>
+          <w:tcPr>
+            <w:tcW w:w="1824" w:type="dxa"/>
+          </w:tcPr>
+          <w:p>
+            <w:r>
+              <w:t>RoomId</w:t>
+            </w:r>
+          </w:p>
+        </w:tc>
+        <w:tc>
+          <w:tcPr>
+            <w:tcW w:w="1080" w:type="dxa"/>
+          </w:tcPr>
+          <w:p>
+            <w:r>
+              <w:t>int</w:t>
+            </w:r>
+          </w:p>
+        </w:tc>
+        <w:tc>
+          <w:tcPr>
+            <w:tcW w:w="720" w:type="dxa"/>
+          </w:tcPr>
+          <w:p/>
+        </w:tc>
+        <w:tc>
+          <w:tcPr>
+            <w:tcW w:w="900" w:type="dxa"/>
+          </w:tcPr>
+          <w:p/>
+        </w:tc>
+        <w:tc>
+          <w:tcPr>
+            <w:tcW w:w="630" w:type="dxa"/>
+          </w:tcPr>
+          <w:p/>
+        </w:tc>
+        <w:tc>
+          <w:tcPr>
+            <w:tcW w:w="810" w:type="dxa"/>
+          </w:tcPr>
+          <w:p>
+            <w:r>
+              <w:t>FK</w:t>
+            </w:r>
+          </w:p>
+        </w:tc>
+        <w:tc>
+          <w:tcPr>
+            <w:tcW w:w="2824" w:type="dxa"/>
+          </w:tcPr>
+          <w:p>
+            <w:r>
+              <w:t xml:space="preserve">To Table </w:t>
+            </w:r>
+            <w:r>
+              <w:rPr>
+                <w:i/>
+                <w:iCs/>
+              </w:rPr>
+              <w:t>Rooms</w:t>
+            </w:r>
+          </w:p>
+        </w:tc>
+      </w:tr>
+      <w:tr>
+        <w:tc>
+          <w:tcPr>
+            <w:tcW w:w="421" w:type="dxa"/>
+          </w:tcPr>
+          <w:p>
+            <w:pPr>
+              <w:jc w:val="center"/>
+            </w:pPr>
+            <w:r>
+              <w:t>4</w:t>
+            </w:r>
+          </w:p>
+        </w:tc>
+        <w:tc>
+          <w:tcPr>
+            <w:tcW w:w="1824" w:type="dxa"/>
+          </w:tcPr>
+          <w:p>
+            <w:r>
+              <w:t>CreatedDate</w:t>
+            </w:r>
+          </w:p>
+        </w:tc>
+        <w:tc>
+          <w:tcPr>
+            <w:tcW w:w="1080" w:type="dxa"/>
+          </w:tcPr>
+          <w:p>
+            <w:r>
+              <w:t>d</w:t>
+            </w:r>
+            <w:r>
+              <w:t>atetime</w:t>
+            </w:r>
+          </w:p>
+        </w:tc>
+        <w:tc>
+          <w:tcPr>
+            <w:tcW w:w="720" w:type="dxa"/>
+          </w:tcPr>
+          <w:p/>
+        </w:tc>
+        <w:tc>
+          <w:tcPr>
+            <w:tcW w:w="900" w:type="dxa"/>
+          </w:tcPr>
+          <w:p/>
+        </w:tc>
+        <w:tc>
+          <w:tcPr>
+            <w:tcW w:w="630" w:type="dxa"/>
+          </w:tcPr>
+          <w:p/>
+        </w:tc>
+        <w:tc>
+          <w:tcPr>
+            <w:tcW w:w="810" w:type="dxa"/>
+          </w:tcPr>
+          <w:p/>
+        </w:tc>
+        <w:tc>
+          <w:tcPr>
+            <w:tcW w:w="2824" w:type="dxa"/>
+          </w:tcPr>
+          <w:p/>
+        </w:tc>
+      </w:tr>
+      <w:tr>
+        <w:tc>
+          <w:tcPr>
+            <w:tcW w:w="421" w:type="dxa"/>
+          </w:tcPr>
+          <w:p>
+            <w:pPr>
+              <w:jc w:val="center"/>
+            </w:pPr>
+            <w:r>
+              <w:t>5</w:t>
+            </w:r>
+          </w:p>
+        </w:tc>
+        <w:tc>
+          <w:tcPr>
+            <w:tcW w:w="1824" w:type="dxa"/>
+          </w:tcPr>
+          <w:p>
+            <w:r>
+              <w:t>LastModifiedDate</w:t>
+            </w:r>
+          </w:p>
+        </w:tc>
+        <w:tc>
+          <w:tcPr>
+            <w:tcW w:w="1080" w:type="dxa"/>
+          </w:tcPr>
+          <w:p>
+            <w:r>
+              <w:t>d</w:t>
+            </w:r>
+            <w:r>
+              <w:t>atetime</w:t>
+            </w:r>
+          </w:p>
+        </w:tc>
+        <w:tc>
+          <w:tcPr>
+            <w:tcW w:w="720" w:type="dxa"/>
+          </w:tcPr>
+          <w:p/>
+        </w:tc>
+        <w:tc>
+          <w:tcPr>
+            <w:tcW w:w="900" w:type="dxa"/>
+          </w:tcPr>
+          <w:p/>
+        </w:tc>
+        <w:tc>
+          <w:tcPr>
+            <w:tcW w:w="630" w:type="dxa"/>
+          </w:tcPr>
+          <w:p/>
+        </w:tc>
+        <w:tc>
+          <w:tcPr>
+            <w:tcW w:w="810" w:type="dxa"/>
+          </w:tcPr>
+          <w:p/>
+        </w:tc>
+        <w:tc>
+          <w:tcPr>
+            <w:tcW w:w="2824" w:type="dxa"/>
+          </w:tcPr>
+          <w:p/>
+        </w:tc>
+      </w:tr>
+      <w:tr>
+        <w:tc>
+          <w:tcPr>
+            <w:tcW w:w="421" w:type="dxa"/>
+          </w:tcPr>
+          <w:p>
+            <w:pPr>
+              <w:jc w:val="center"/>
+            </w:pPr>
+            <w:r>
+              <w:t>6</w:t>
+            </w:r>
+          </w:p>
+        </w:tc>
+        <w:tc>
+          <w:tcPr>
+            <w:tcW w:w="1824" w:type="dxa"/>
+          </w:tcPr>
+          <w:p>
+            <w:r>
+              <w:t>CreatedBy</w:t>
+            </w:r>
+          </w:p>
+        </w:tc>
+        <w:tc>
+          <w:tcPr>
+            <w:tcW w:w="1080" w:type="dxa"/>
+          </w:tcPr>
+          <w:p>
+            <w:r>
+              <w:t>n</w:t>
+            </w:r>
+            <w:r>
+              <w:t>char</w:t>
+            </w:r>
+          </w:p>
+        </w:tc>
+        <w:tc>
+          <w:tcPr>
+            <w:tcW w:w="720" w:type="dxa"/>
+          </w:tcPr>
+          <w:p>
+            <w:r>
+              <w:t>30</w:t>
+            </w:r>
+          </w:p>
+        </w:tc>
+        <w:tc>
+          <w:tcPr>
+            <w:tcW w:w="900" w:type="dxa"/>
+          </w:tcPr>
+          <w:p/>
+        </w:tc>
+        <w:tc>
+          <w:tcPr>
+            <w:tcW w:w="630" w:type="dxa"/>
+          </w:tcPr>
+          <w:p/>
+        </w:tc>
+        <w:tc>
+          <w:tcPr>
+            <w:tcW w:w="810" w:type="dxa"/>
+          </w:tcPr>
+          <w:p>
+            <w:r>
+              <w:t>FK</w:t>
+            </w:r>
+          </w:p>
+        </w:tc>
+        <w:tc>
+          <w:tcPr>
+            <w:tcW w:w="2824" w:type="dxa"/>
+          </w:tcPr>
+          <w:p>
+            <w:r>
+              <w:t xml:space="preserve">To Table </w:t>
+            </w:r>
+            <w:r>
+              <w:rPr>
+                <w:i/>
+                <w:iCs/>
+              </w:rPr>
+              <w:t>User</w:t>
+            </w:r>
+            <w:r>
+              <w:rPr>
+                <w:i/>
+                <w:iCs/>
+              </w:rPr>
+              <w:t>s</w:t>
+            </w:r>
+          </w:p>
+        </w:tc>
+      </w:tr>
+      <w:tr>
+        <w:tc>
+          <w:tcPr>
+            <w:tcW w:w="421" w:type="dxa"/>
+          </w:tcPr>
+          <w:p>
+            <w:pPr>
+              <w:jc w:val="center"/>
+            </w:pPr>
+            <w:r>
+              <w:t>7</w:t>
+            </w:r>
+          </w:p>
+        </w:tc>
+        <w:tc>
+          <w:tcPr>
+            <w:tcW w:w="1824" w:type="dxa"/>
+          </w:tcPr>
+          <w:p>
+            <w:r>
+              <w:t>LastModifiedBy</w:t>
+            </w:r>
+          </w:p>
+        </w:tc>
+        <w:tc>
+          <w:tcPr>
+            <w:tcW w:w="1080" w:type="dxa"/>
+          </w:tcPr>
+          <w:p>
+            <w:r>
+              <w:t>n</w:t>
+            </w:r>
+            <w:r>
+              <w:t>char</w:t>
+            </w:r>
+          </w:p>
+        </w:tc>
+        <w:tc>
+          <w:tcPr>
+            <w:tcW w:w="720" w:type="dxa"/>
+          </w:tcPr>
+          <w:p>
+            <w:r>
+              <w:t>30</w:t>
+            </w:r>
+          </w:p>
+        </w:tc>
+        <w:tc>
+          <w:tcPr>
+            <w:tcW w:w="900" w:type="dxa"/>
+          </w:tcPr>
+          <w:p/>
+        </w:tc>
+        <w:tc>
+          <w:tcPr>
+            <w:tcW w:w="630" w:type="dxa"/>
+          </w:tcPr>
+          <w:p/>
+        </w:tc>
+        <w:tc>
+          <w:tcPr>
+            <w:tcW w:w="810" w:type="dxa"/>
+          </w:tcPr>
+          <w:p>
+            <w:r>
+              <w:t>FK</w:t>
+            </w:r>
+          </w:p>
+        </w:tc>
+        <w:tc>
+          <w:tcPr>
+            <w:tcW w:w="2824" w:type="dxa"/>
+          </w:tcPr>
+          <w:p>
+            <w:r>
+              <w:t xml:space="preserve">To Table </w:t>
+            </w:r>
+            <w:r>
+              <w:rPr>
+                <w:i/>
+                <w:iCs/>
+              </w:rPr>
+              <w:t>User</w:t>
+            </w:r>
+            <w:r>
+              <w:rPr>
+                <w:i/>
+                <w:iCs/>
+              </w:rPr>
+              <w:t>s</w:t>
+            </w:r>
+          </w:p>
+        </w:tc>
+      </w:tr>
+    </w:tbl>
+    <w:p/>
     <w:p/>
     <w:sectPr>
       <w:type w:val="continuous"/>

</xml_diff>

<commit_message>
[Documentation] Report 4 - SDD
{ThongPQ} Update System Architecture
</commit_message>
<xml_diff>
--- a/Documentation/Report4_Software Design Document.docx
+++ b/Documentation/Report4_Software Design Document.docx
@@ -2529,6 +2529,9 @@
             <w:pPr>
               <w:pStyle w:val="Bang"/>
             </w:pPr>
+            <w:r>
+              <w:t>17/10/2022</w:t>
+            </w:r>
           </w:p>
         </w:tc>
         <w:tc>
@@ -2539,6 +2542,9 @@
             <w:pPr>
               <w:pStyle w:val="Bang"/>
             </w:pPr>
+            <w:r>
+              <w:t>M</w:t>
+            </w:r>
           </w:p>
         </w:tc>
         <w:tc>
@@ -2549,6 +2555,9 @@
             <w:pPr>
               <w:pStyle w:val="Bang"/>
             </w:pPr>
+            <w:r>
+              <w:t>ThongPQ</w:t>
+            </w:r>
           </w:p>
         </w:tc>
         <w:tc>
@@ -2559,6 +2568,9 @@
             <w:pPr>
               <w:pStyle w:val="Bang"/>
             </w:pPr>
+            <w:r>
+              <w:t>System Architecture</w:t>
+            </w:r>
           </w:p>
         </w:tc>
       </w:tr>
@@ -2919,36 +2931,6 @@
         <w:t>System Architecture</w:t>
       </w:r>
       <w:bookmarkEnd w:id="5"/>
-    </w:p>
-    <w:p>
-      <w:pPr>
-        <w:jc w:val="both"/>
-        <w:rPr>
-          <w:i/>
-          <w:color w:val="0000FF"/>
-        </w:rPr>
-      </w:pPr>
-      <w:r>
-        <w:rPr>
-          <w:i/>
-          <w:color w:val="0000FF"/>
-        </w:rPr>
-        <w:t>[</w:t>
-      </w:r>
-      <w:r>
-        <w:rPr>
-          <w:i/>
-          <w:color w:val="0000FF"/>
-        </w:rPr>
-        <w:t>The content of this section includes the overall diagram which includes the sub-systems, the external systems, and the relationship/connection among them. You need also provide the explanation for each of the diagram components (modules, sub-systems, external systems, etc.)]</w:t>
-      </w:r>
-      <w:r>
-        <w:rPr>
-          <w:i/>
-          <w:color w:val="0000FF"/>
-        </w:rPr>
-        <w:t>.</w:t>
-      </w:r>
     </w:p>
     <w:p>
       <w:r>
@@ -3011,6 +2993,782 @@
         </w:drawing>
       </w:r>
     </w:p>
+    <w:tbl>
+      <w:tblPr>
+        <w:tblW w:w="5000" w:type="pct"/>
+        <w:tblInd w:w="-5" w:type="dxa"/>
+        <w:tblBorders>
+          <w:top w:val="single" w:sz="4" w:space="0" w:color="auto"/>
+          <w:left w:val="single" w:sz="4" w:space="0" w:color="auto"/>
+          <w:bottom w:val="single" w:sz="4" w:space="0" w:color="auto"/>
+          <w:right w:val="single" w:sz="4" w:space="0" w:color="auto"/>
+          <w:insideH w:val="single" w:sz="4" w:space="0" w:color="auto"/>
+          <w:insideV w:val="single" w:sz="4" w:space="0" w:color="auto"/>
+        </w:tblBorders>
+        <w:tblLayout w:type="fixed"/>
+        <w:tblLook w:val="0000" w:firstRow="0" w:lastRow="0" w:firstColumn="0" w:lastColumn="0" w:noHBand="0" w:noVBand="0"/>
+      </w:tblPr>
+      <w:tblGrid>
+        <w:gridCol w:w="551"/>
+        <w:gridCol w:w="1717"/>
+        <w:gridCol w:w="7082"/>
+      </w:tblGrid>
+      <w:tr>
+        <w:tc>
+          <w:tcPr>
+            <w:tcW w:w="551" w:type="dxa"/>
+            <w:shd w:val="clear" w:color="auto" w:fill="FFE8E1"/>
+            <w:vAlign w:val="center"/>
+          </w:tcPr>
+          <w:p>
+            <w:pPr>
+              <w:spacing w:after="0" w:line="240" w:lineRule="auto"/>
+              <w:jc w:val="center"/>
+              <w:rPr>
+                <w:rFonts w:ascii="Calibri" w:eastAsia="Times New Roman" w:hAnsi="Calibri" w:cs="Calibri"/>
+                <w:b/>
+                <w:bCs/>
+                <w:iCs/>
+                <w:color w:val="000000"/>
+                <w:lang w:val="en-GB" w:eastAsia="en-GB"/>
+              </w:rPr>
+            </w:pPr>
+            <w:r>
+              <w:rPr>
+                <w:rFonts w:ascii="Calibri" w:eastAsia="Times New Roman" w:hAnsi="Calibri" w:cs="Calibri" w:hint="eastAsia"/>
+                <w:b/>
+                <w:bCs/>
+                <w:iCs/>
+                <w:color w:val="000000"/>
+                <w:lang w:val="en-GB" w:eastAsia="en-GB"/>
+              </w:rPr>
+              <w:t>No</w:t>
+            </w:r>
+          </w:p>
+        </w:tc>
+        <w:tc>
+          <w:tcPr>
+            <w:tcW w:w="1717" w:type="dxa"/>
+            <w:shd w:val="clear" w:color="auto" w:fill="FFE8E1"/>
+            <w:vAlign w:val="center"/>
+          </w:tcPr>
+          <w:p>
+            <w:pPr>
+              <w:spacing w:after="0" w:line="240" w:lineRule="auto"/>
+              <w:jc w:val="center"/>
+              <w:rPr>
+                <w:rFonts w:ascii="Calibri" w:eastAsia="Times New Roman" w:hAnsi="Calibri" w:cs="Calibri"/>
+                <w:b/>
+                <w:bCs/>
+                <w:iCs/>
+                <w:color w:val="000000"/>
+                <w:lang w:val="en-GB" w:eastAsia="en-GB"/>
+              </w:rPr>
+            </w:pPr>
+            <w:r>
+              <w:rPr>
+                <w:rFonts w:ascii="Calibri" w:eastAsia="Times New Roman" w:hAnsi="Calibri" w:cs="Calibri"/>
+                <w:b/>
+                <w:bCs/>
+                <w:iCs/>
+                <w:color w:val="000000"/>
+                <w:lang w:val="en-GB" w:eastAsia="en-GB"/>
+              </w:rPr>
+              <w:t>Component</w:t>
+            </w:r>
+          </w:p>
+        </w:tc>
+        <w:tc>
+          <w:tcPr>
+            <w:tcW w:w="7082" w:type="dxa"/>
+            <w:shd w:val="clear" w:color="auto" w:fill="FFE8E1"/>
+            <w:vAlign w:val="center"/>
+          </w:tcPr>
+          <w:p>
+            <w:pPr>
+              <w:spacing w:after="0" w:line="240" w:lineRule="auto"/>
+              <w:jc w:val="center"/>
+              <w:rPr>
+                <w:rFonts w:ascii="Calibri" w:eastAsia="Times New Roman" w:hAnsi="Calibri" w:cs="Calibri"/>
+                <w:b/>
+                <w:bCs/>
+                <w:iCs/>
+                <w:color w:val="000000"/>
+                <w:lang w:val="en-GB" w:eastAsia="en-GB"/>
+              </w:rPr>
+            </w:pPr>
+            <w:r>
+              <w:rPr>
+                <w:rFonts w:ascii="Calibri" w:eastAsia="Times New Roman" w:hAnsi="Calibri" w:cs="Calibri" w:hint="eastAsia"/>
+                <w:b/>
+                <w:bCs/>
+                <w:iCs/>
+                <w:color w:val="000000"/>
+                <w:lang w:val="en-GB" w:eastAsia="en-GB"/>
+              </w:rPr>
+              <w:t>Description</w:t>
+            </w:r>
+          </w:p>
+        </w:tc>
+      </w:tr>
+      <w:tr>
+        <w:tc>
+          <w:tcPr>
+            <w:tcW w:w="551" w:type="dxa"/>
+          </w:tcPr>
+          <w:p>
+            <w:pPr>
+              <w:pStyle w:val="comment"/>
+              <w:ind w:left="0"/>
+              <w:rPr>
+                <w:rFonts w:cs="Tahoma"/>
+                <w:i w:val="0"/>
+                <w:iCs/>
+                <w:color w:val="auto"/>
+                <w:sz w:val="18"/>
+                <w:szCs w:val="18"/>
+              </w:rPr>
+            </w:pPr>
+            <w:r>
+              <w:rPr>
+                <w:rStyle w:val="normaltextrun"/>
+                <w:rFonts w:cs="Tahoma"/>
+                <w:i w:val="0"/>
+                <w:iCs/>
+                <w:color w:val="auto"/>
+                <w:sz w:val="18"/>
+                <w:szCs w:val="18"/>
+              </w:rPr>
+              <w:t>1</w:t>
+            </w:r>
+            <w:r>
+              <w:rPr>
+                <w:rStyle w:val="eop"/>
+                <w:rFonts w:cs="Tahoma"/>
+                <w:i w:val="0"/>
+                <w:iCs/>
+                <w:color w:val="auto"/>
+                <w:sz w:val="18"/>
+                <w:szCs w:val="18"/>
+              </w:rPr>
+              <w:t> </w:t>
+            </w:r>
+          </w:p>
+        </w:tc>
+        <w:tc>
+          <w:tcPr>
+            <w:tcW w:w="1717" w:type="dxa"/>
+          </w:tcPr>
+          <w:p>
+            <w:pPr>
+              <w:pStyle w:val="comment"/>
+              <w:ind w:left="0"/>
+              <w:rPr>
+                <w:rFonts w:cs="Tahoma"/>
+                <w:i w:val="0"/>
+                <w:iCs/>
+                <w:color w:val="auto"/>
+                <w:sz w:val="18"/>
+                <w:szCs w:val="18"/>
+              </w:rPr>
+            </w:pPr>
+            <w:r>
+              <w:rPr>
+                <w:rStyle w:val="normaltextrun"/>
+                <w:rFonts w:cs="Tahoma"/>
+                <w:i w:val="0"/>
+                <w:iCs/>
+                <w:color w:val="auto"/>
+                <w:sz w:val="18"/>
+                <w:szCs w:val="18"/>
+              </w:rPr>
+              <w:t>User</w:t>
+            </w:r>
+            <w:r>
+              <w:rPr>
+                <w:rStyle w:val="eop"/>
+                <w:rFonts w:cs="Tahoma"/>
+                <w:i w:val="0"/>
+                <w:iCs/>
+                <w:color w:val="auto"/>
+                <w:sz w:val="18"/>
+                <w:szCs w:val="18"/>
+              </w:rPr>
+              <w:t> </w:t>
+            </w:r>
+          </w:p>
+        </w:tc>
+        <w:tc>
+          <w:tcPr>
+            <w:tcW w:w="7082" w:type="dxa"/>
+          </w:tcPr>
+          <w:p>
+            <w:pPr>
+              <w:pStyle w:val="comment"/>
+              <w:ind w:left="0"/>
+              <w:rPr>
+                <w:rFonts w:cs="Tahoma"/>
+                <w:i w:val="0"/>
+                <w:iCs/>
+                <w:color w:val="auto"/>
+                <w:sz w:val="18"/>
+                <w:szCs w:val="18"/>
+              </w:rPr>
+            </w:pPr>
+            <w:r>
+              <w:rPr>
+                <w:rStyle w:val="normaltextrun"/>
+                <w:rFonts w:cs="Tahoma"/>
+                <w:i w:val="0"/>
+                <w:iCs/>
+                <w:color w:val="auto"/>
+                <w:sz w:val="18"/>
+                <w:szCs w:val="18"/>
+              </w:rPr>
+              <w:t>As a user, impact on the site</w:t>
+            </w:r>
+            <w:r>
+              <w:rPr>
+                <w:rStyle w:val="eop"/>
+                <w:rFonts w:cs="Tahoma"/>
+                <w:i w:val="0"/>
+                <w:iCs/>
+                <w:color w:val="auto"/>
+                <w:sz w:val="18"/>
+                <w:szCs w:val="18"/>
+              </w:rPr>
+              <w:t> </w:t>
+            </w:r>
+          </w:p>
+        </w:tc>
+      </w:tr>
+      <w:tr>
+        <w:tc>
+          <w:tcPr>
+            <w:tcW w:w="551" w:type="dxa"/>
+          </w:tcPr>
+          <w:p>
+            <w:pPr>
+              <w:pStyle w:val="comment"/>
+              <w:ind w:left="0"/>
+              <w:rPr>
+                <w:rFonts w:cs="Tahoma"/>
+                <w:i w:val="0"/>
+                <w:iCs/>
+                <w:color w:val="auto"/>
+                <w:sz w:val="18"/>
+                <w:szCs w:val="18"/>
+              </w:rPr>
+            </w:pPr>
+            <w:r>
+              <w:rPr>
+                <w:rStyle w:val="normaltextrun"/>
+                <w:rFonts w:cs="Tahoma"/>
+                <w:i w:val="0"/>
+                <w:iCs/>
+                <w:color w:val="auto"/>
+                <w:sz w:val="18"/>
+                <w:szCs w:val="18"/>
+              </w:rPr>
+              <w:t>2</w:t>
+            </w:r>
+            <w:r>
+              <w:rPr>
+                <w:rStyle w:val="eop"/>
+                <w:rFonts w:cs="Tahoma"/>
+                <w:i w:val="0"/>
+                <w:iCs/>
+                <w:color w:val="auto"/>
+                <w:sz w:val="18"/>
+                <w:szCs w:val="18"/>
+              </w:rPr>
+              <w:t> </w:t>
+            </w:r>
+          </w:p>
+        </w:tc>
+        <w:tc>
+          <w:tcPr>
+            <w:tcW w:w="1717" w:type="dxa"/>
+          </w:tcPr>
+          <w:p>
+            <w:pPr>
+              <w:pStyle w:val="comment"/>
+              <w:ind w:left="0"/>
+              <w:rPr>
+                <w:rFonts w:cs="Tahoma"/>
+                <w:i w:val="0"/>
+                <w:iCs/>
+                <w:color w:val="auto"/>
+                <w:sz w:val="18"/>
+                <w:szCs w:val="18"/>
+              </w:rPr>
+            </w:pPr>
+            <w:r>
+              <w:rPr>
+                <w:rStyle w:val="normaltextrun"/>
+                <w:rFonts w:cs="Tahoma"/>
+                <w:i w:val="0"/>
+                <w:iCs/>
+                <w:color w:val="auto"/>
+                <w:sz w:val="18"/>
+                <w:szCs w:val="18"/>
+              </w:rPr>
+              <w:t>Front-End</w:t>
+            </w:r>
+            <w:r>
+              <w:rPr>
+                <w:rStyle w:val="eop"/>
+                <w:rFonts w:cs="Tahoma"/>
+                <w:i w:val="0"/>
+                <w:iCs/>
+                <w:color w:val="auto"/>
+                <w:sz w:val="18"/>
+                <w:szCs w:val="18"/>
+              </w:rPr>
+              <w:t> </w:t>
+            </w:r>
+          </w:p>
+        </w:tc>
+        <w:tc>
+          <w:tcPr>
+            <w:tcW w:w="7082" w:type="dxa"/>
+          </w:tcPr>
+          <w:p>
+            <w:pPr>
+              <w:pStyle w:val="comment"/>
+              <w:ind w:left="0"/>
+              <w:rPr>
+                <w:rFonts w:cs="Tahoma"/>
+                <w:i w:val="0"/>
+                <w:iCs/>
+                <w:color w:val="auto"/>
+                <w:sz w:val="18"/>
+                <w:szCs w:val="18"/>
+              </w:rPr>
+            </w:pPr>
+            <w:r>
+              <w:rPr>
+                <w:rStyle w:val="normaltextrun"/>
+                <w:rFonts w:cs="Tahoma"/>
+                <w:i w:val="0"/>
+                <w:iCs/>
+                <w:color w:val="auto"/>
+                <w:sz w:val="18"/>
+                <w:szCs w:val="18"/>
+              </w:rPr>
+              <w:t>What users sees and interact with HTML, CSS, JS, Angular</w:t>
+            </w:r>
+            <w:r>
+              <w:rPr>
+                <w:rStyle w:val="eop"/>
+                <w:rFonts w:cs="Tahoma"/>
+                <w:i w:val="0"/>
+                <w:iCs/>
+                <w:color w:val="auto"/>
+                <w:sz w:val="18"/>
+                <w:szCs w:val="18"/>
+              </w:rPr>
+              <w:t> </w:t>
+            </w:r>
+          </w:p>
+        </w:tc>
+      </w:tr>
+      <w:tr>
+        <w:tc>
+          <w:tcPr>
+            <w:tcW w:w="551" w:type="dxa"/>
+          </w:tcPr>
+          <w:p>
+            <w:pPr>
+              <w:pStyle w:val="comment"/>
+              <w:ind w:left="0"/>
+              <w:rPr>
+                <w:rFonts w:cs="Tahoma"/>
+                <w:i w:val="0"/>
+                <w:iCs/>
+                <w:color w:val="auto"/>
+                <w:sz w:val="18"/>
+                <w:szCs w:val="18"/>
+              </w:rPr>
+            </w:pPr>
+            <w:r>
+              <w:rPr>
+                <w:rStyle w:val="normaltextrun"/>
+                <w:rFonts w:cs="Tahoma"/>
+                <w:i w:val="0"/>
+                <w:iCs/>
+                <w:color w:val="auto"/>
+                <w:sz w:val="18"/>
+                <w:szCs w:val="18"/>
+              </w:rPr>
+              <w:t>3</w:t>
+            </w:r>
+            <w:r>
+              <w:rPr>
+                <w:rStyle w:val="eop"/>
+                <w:rFonts w:cs="Tahoma"/>
+                <w:i w:val="0"/>
+                <w:iCs/>
+                <w:color w:val="auto"/>
+                <w:sz w:val="18"/>
+                <w:szCs w:val="18"/>
+              </w:rPr>
+              <w:t> </w:t>
+            </w:r>
+          </w:p>
+        </w:tc>
+        <w:tc>
+          <w:tcPr>
+            <w:tcW w:w="1717" w:type="dxa"/>
+          </w:tcPr>
+          <w:p>
+            <w:pPr>
+              <w:pStyle w:val="comment"/>
+              <w:ind w:left="0"/>
+              <w:rPr>
+                <w:rFonts w:cs="Tahoma"/>
+                <w:i w:val="0"/>
+                <w:iCs/>
+                <w:color w:val="auto"/>
+                <w:sz w:val="18"/>
+                <w:szCs w:val="18"/>
+              </w:rPr>
+            </w:pPr>
+            <w:r>
+              <w:rPr>
+                <w:rStyle w:val="normaltextrun"/>
+                <w:rFonts w:cs="Tahoma"/>
+                <w:i w:val="0"/>
+                <w:iCs/>
+                <w:color w:val="auto"/>
+                <w:sz w:val="18"/>
+                <w:szCs w:val="18"/>
+              </w:rPr>
+              <w:t>Webserver</w:t>
+            </w:r>
+            <w:r>
+              <w:rPr>
+                <w:rStyle w:val="eop"/>
+                <w:rFonts w:cs="Tahoma"/>
+                <w:i w:val="0"/>
+                <w:iCs/>
+                <w:color w:val="auto"/>
+                <w:sz w:val="18"/>
+                <w:szCs w:val="18"/>
+              </w:rPr>
+              <w:t> </w:t>
+            </w:r>
+          </w:p>
+        </w:tc>
+        <w:tc>
+          <w:tcPr>
+            <w:tcW w:w="7082" w:type="dxa"/>
+          </w:tcPr>
+          <w:p>
+            <w:pPr>
+              <w:pStyle w:val="comment"/>
+              <w:ind w:left="0"/>
+              <w:rPr>
+                <w:rFonts w:cs="Tahoma"/>
+                <w:i w:val="0"/>
+                <w:iCs/>
+                <w:color w:val="auto"/>
+                <w:sz w:val="18"/>
+                <w:szCs w:val="18"/>
+              </w:rPr>
+            </w:pPr>
+            <w:r>
+              <w:rPr>
+                <w:rStyle w:val="normaltextrun"/>
+                <w:rFonts w:cs="Tahoma"/>
+                <w:i w:val="0"/>
+                <w:iCs/>
+                <w:color w:val="auto"/>
+                <w:sz w:val="18"/>
+                <w:szCs w:val="18"/>
+              </w:rPr>
+              <w:t>Contains app logic: Dot Net 5.0, ...</w:t>
+            </w:r>
+            <w:r>
+              <w:rPr>
+                <w:rStyle w:val="eop"/>
+                <w:rFonts w:cs="Tahoma"/>
+                <w:i w:val="0"/>
+                <w:iCs/>
+                <w:color w:val="auto"/>
+                <w:sz w:val="18"/>
+                <w:szCs w:val="18"/>
+              </w:rPr>
+              <w:t> </w:t>
+            </w:r>
+          </w:p>
+        </w:tc>
+      </w:tr>
+      <w:tr>
+        <w:tc>
+          <w:tcPr>
+            <w:tcW w:w="551" w:type="dxa"/>
+          </w:tcPr>
+          <w:p>
+            <w:pPr>
+              <w:pStyle w:val="comment"/>
+              <w:ind w:left="0"/>
+              <w:rPr>
+                <w:rFonts w:cs="Tahoma"/>
+                <w:i w:val="0"/>
+                <w:iCs/>
+                <w:color w:val="auto"/>
+                <w:sz w:val="18"/>
+                <w:szCs w:val="18"/>
+              </w:rPr>
+            </w:pPr>
+            <w:r>
+              <w:rPr>
+                <w:rStyle w:val="normaltextrun"/>
+                <w:rFonts w:cs="Tahoma"/>
+                <w:i w:val="0"/>
+                <w:iCs/>
+                <w:color w:val="auto"/>
+                <w:sz w:val="18"/>
+                <w:szCs w:val="18"/>
+              </w:rPr>
+              <w:t>4</w:t>
+            </w:r>
+            <w:r>
+              <w:rPr>
+                <w:rStyle w:val="eop"/>
+                <w:rFonts w:cs="Tahoma"/>
+                <w:i w:val="0"/>
+                <w:iCs/>
+                <w:color w:val="auto"/>
+                <w:sz w:val="18"/>
+                <w:szCs w:val="18"/>
+              </w:rPr>
+              <w:t> </w:t>
+            </w:r>
+          </w:p>
+        </w:tc>
+        <w:tc>
+          <w:tcPr>
+            <w:tcW w:w="1717" w:type="dxa"/>
+          </w:tcPr>
+          <w:p>
+            <w:pPr>
+              <w:pStyle w:val="comment"/>
+              <w:ind w:left="0"/>
+              <w:rPr>
+                <w:rFonts w:cs="Tahoma"/>
+                <w:i w:val="0"/>
+                <w:iCs/>
+                <w:color w:val="auto"/>
+                <w:sz w:val="18"/>
+                <w:szCs w:val="18"/>
+              </w:rPr>
+            </w:pPr>
+            <w:r>
+              <w:rPr>
+                <w:rStyle w:val="normaltextrun"/>
+                <w:rFonts w:cs="Tahoma"/>
+                <w:i w:val="0"/>
+                <w:iCs/>
+                <w:color w:val="auto"/>
+                <w:sz w:val="18"/>
+                <w:szCs w:val="18"/>
+              </w:rPr>
+              <w:t>File System</w:t>
+            </w:r>
+            <w:r>
+              <w:rPr>
+                <w:rStyle w:val="eop"/>
+                <w:rFonts w:cs="Tahoma"/>
+                <w:i w:val="0"/>
+                <w:iCs/>
+                <w:color w:val="auto"/>
+                <w:sz w:val="18"/>
+                <w:szCs w:val="18"/>
+              </w:rPr>
+              <w:t> </w:t>
+            </w:r>
+          </w:p>
+        </w:tc>
+        <w:tc>
+          <w:tcPr>
+            <w:tcW w:w="7082" w:type="dxa"/>
+          </w:tcPr>
+          <w:p>
+            <w:pPr>
+              <w:pStyle w:val="comment"/>
+              <w:ind w:left="0"/>
+              <w:rPr>
+                <w:rFonts w:cs="Tahoma"/>
+                <w:i w:val="0"/>
+                <w:iCs/>
+                <w:color w:val="auto"/>
+                <w:sz w:val="18"/>
+                <w:szCs w:val="18"/>
+              </w:rPr>
+            </w:pPr>
+            <w:r>
+              <w:rPr>
+                <w:rStyle w:val="normaltextrun"/>
+                <w:rFonts w:cs="Tahoma"/>
+                <w:i w:val="0"/>
+                <w:iCs/>
+                <w:color w:val="auto"/>
+                <w:sz w:val="18"/>
+                <w:szCs w:val="18"/>
+              </w:rPr>
+              <w:t>Contains HTML, CSS, Image in client.</w:t>
+            </w:r>
+            <w:r>
+              <w:rPr>
+                <w:rStyle w:val="eop"/>
+                <w:rFonts w:cs="Tahoma"/>
+                <w:i w:val="0"/>
+                <w:iCs/>
+                <w:color w:val="auto"/>
+                <w:sz w:val="18"/>
+                <w:szCs w:val="18"/>
+              </w:rPr>
+              <w:t> </w:t>
+            </w:r>
+          </w:p>
+        </w:tc>
+      </w:tr>
+      <w:tr>
+        <w:tc>
+          <w:tcPr>
+            <w:tcW w:w="551" w:type="dxa"/>
+          </w:tcPr>
+          <w:p>
+            <w:pPr>
+              <w:pStyle w:val="comment"/>
+              <w:ind w:left="0"/>
+              <w:rPr>
+                <w:rFonts w:cs="Tahoma"/>
+                <w:i w:val="0"/>
+                <w:iCs/>
+                <w:color w:val="auto"/>
+                <w:sz w:val="18"/>
+                <w:szCs w:val="18"/>
+              </w:rPr>
+            </w:pPr>
+            <w:r>
+              <w:rPr>
+                <w:rStyle w:val="normaltextrun"/>
+                <w:rFonts w:cs="Tahoma"/>
+                <w:i w:val="0"/>
+                <w:iCs/>
+                <w:color w:val="auto"/>
+                <w:sz w:val="18"/>
+                <w:szCs w:val="18"/>
+              </w:rPr>
+              <w:t>5</w:t>
+            </w:r>
+            <w:r>
+              <w:rPr>
+                <w:rStyle w:val="eop"/>
+                <w:rFonts w:cs="Tahoma"/>
+                <w:i w:val="0"/>
+                <w:iCs/>
+                <w:color w:val="auto"/>
+                <w:sz w:val="18"/>
+                <w:szCs w:val="18"/>
+              </w:rPr>
+              <w:t> </w:t>
+            </w:r>
+          </w:p>
+        </w:tc>
+        <w:tc>
+          <w:tcPr>
+            <w:tcW w:w="1717" w:type="dxa"/>
+          </w:tcPr>
+          <w:p>
+            <w:pPr>
+              <w:pStyle w:val="comment"/>
+              <w:ind w:left="0"/>
+              <w:rPr>
+                <w:rFonts w:cs="Tahoma"/>
+                <w:i w:val="0"/>
+                <w:iCs/>
+                <w:color w:val="auto"/>
+                <w:sz w:val="18"/>
+                <w:szCs w:val="18"/>
+              </w:rPr>
+            </w:pPr>
+            <w:r>
+              <w:rPr>
+                <w:rStyle w:val="normaltextrun"/>
+                <w:rFonts w:cs="Tahoma"/>
+                <w:i w:val="0"/>
+                <w:iCs/>
+                <w:color w:val="auto"/>
+                <w:sz w:val="18"/>
+                <w:szCs w:val="18"/>
+              </w:rPr>
+              <w:t>Database</w:t>
+            </w:r>
+            <w:r>
+              <w:rPr>
+                <w:rStyle w:val="eop"/>
+                <w:rFonts w:cs="Tahoma"/>
+                <w:i w:val="0"/>
+                <w:iCs/>
+                <w:color w:val="auto"/>
+                <w:sz w:val="18"/>
+                <w:szCs w:val="18"/>
+              </w:rPr>
+              <w:t> </w:t>
+            </w:r>
+          </w:p>
+        </w:tc>
+        <w:tc>
+          <w:tcPr>
+            <w:tcW w:w="7082" w:type="dxa"/>
+          </w:tcPr>
+          <w:p>
+            <w:pPr>
+              <w:pStyle w:val="comment"/>
+              <w:ind w:left="0"/>
+              <w:rPr>
+                <w:rFonts w:cs="Tahoma"/>
+                <w:i w:val="0"/>
+                <w:iCs/>
+                <w:color w:val="auto"/>
+                <w:sz w:val="18"/>
+                <w:szCs w:val="18"/>
+              </w:rPr>
+            </w:pPr>
+            <w:r>
+              <w:rPr>
+                <w:rStyle w:val="normaltextrun"/>
+                <w:rFonts w:cs="Tahoma"/>
+                <w:i w:val="0"/>
+                <w:iCs/>
+                <w:color w:val="auto"/>
+                <w:sz w:val="18"/>
+                <w:szCs w:val="18"/>
+              </w:rPr>
+              <w:t>Microsoft SQL Server 2019, this contains all data of website.</w:t>
+            </w:r>
+            <w:r>
+              <w:rPr>
+                <w:rStyle w:val="eop"/>
+                <w:rFonts w:cs="Tahoma"/>
+                <w:i w:val="0"/>
+                <w:iCs/>
+                <w:color w:val="auto"/>
+                <w:sz w:val="18"/>
+                <w:szCs w:val="18"/>
+              </w:rPr>
+              <w:t> </w:t>
+            </w:r>
+          </w:p>
+        </w:tc>
+      </w:tr>
+    </w:tbl>
+    <w:p/>
+    <w:p/>
     <w:p>
       <w:pPr>
         <w:pStyle w:val="Heading3"/>
@@ -5461,13 +6219,7 @@
       </w:pPr>
       <w:bookmarkStart w:id="11" w:name="_Toc116588389"/>
       <w:r>
-        <w:t>4</w:t>
-      </w:r>
-      <w:r>
-        <w:t xml:space="preserve">. </w:t>
-      </w:r>
-      <w:r>
-        <w:t>Database Tables</w:t>
+        <w:t>4. Database Tables</w:t>
       </w:r>
       <w:bookmarkEnd w:id="11"/>
     </w:p>

</xml_diff>

<commit_message>
[Document] Update database table
</commit_message>
<xml_diff>
--- a/Documentation/Report4_Software Design Document.docx
+++ b/Documentation/Report4_Software Design Document.docx
@@ -1,6 +1,6 @@
 
 <file path=word/document.xml><?xml version="1.0" encoding="utf-8"?>
-<w:document xmlns:wpc="http://schemas.microsoft.com/office/word/2010/wordprocessingCanvas" xmlns:cx="http://schemas.microsoft.com/office/drawing/2014/chartex" xmlns:cx1="http://schemas.microsoft.com/office/drawing/2015/9/8/chartex" xmlns:cx2="http://schemas.microsoft.com/office/drawing/2015/10/21/chartex" xmlns:cx3="http://schemas.microsoft.com/office/drawing/2016/5/9/chartex" xmlns:cx4="http://schemas.microsoft.com/office/drawing/2016/5/10/chartex" xmlns:cx5="http://schemas.microsoft.com/office/drawing/2016/5/11/chartex" xmlns:cx6="http://schemas.microsoft.com/office/drawing/2016/5/12/chartex" xmlns:cx7="http://schemas.microsoft.com/office/drawing/2016/5/13/chartex" xmlns:cx8="http://schemas.microsoft.com/office/drawing/2016/5/14/chartex" xmlns:mc="http://schemas.openxmlformats.org/markup-compatibility/2006" xmlns:aink="http://schemas.microsoft.com/office/drawing/2016/ink" xmlns:am3d="http://schemas.microsoft.com/office/drawing/2017/model3d" xmlns:o="urn:schemas-microsoft-com:office:office" xmlns:oel="http://schemas.microsoft.com/office/2019/extlst" xmlns:r="http://schemas.openxmlformats.org/officeDocument/2006/relationships" xmlns:m="http://schemas.openxmlformats.org/officeDocument/2006/math" xmlns:v="urn:schemas-microsoft-com:vml" xmlns:wp14="http://schemas.microsoft.com/office/word/2010/wordprocessingDrawing" xmlns:wp="http://schemas.openxmlformats.org/drawingml/2006/wordprocessingDrawing" xmlns:w10="urn:schemas-microsoft-com:office:word" xmlns:w="http://schemas.openxmlformats.org/wordprocessingml/2006/main" xmlns:w14="http://schemas.microsoft.com/office/word/2010/wordml" xmlns:w15="http://schemas.microsoft.com/office/word/2012/wordml" xmlns:w16cex="http://schemas.microsoft.com/office/word/2018/wordml/cex" xmlns:w16cid="http://schemas.microsoft.com/office/word/2016/wordml/cid" xmlns:w16="http://schemas.microsoft.com/office/word/2018/wordml" xmlns:w16sdtdh="http://schemas.microsoft.com/office/word/2020/wordml/sdtdatahash" xmlns:w16se="http://schemas.microsoft.com/office/word/2015/wordml/symex" xmlns:wpg="http://schemas.microsoft.com/office/word/2010/wordprocessingGroup" xmlns:wpi="http://schemas.microsoft.com/office/word/2010/wordprocessingInk" xmlns:wne="http://schemas.microsoft.com/office/word/2006/wordml" xmlns:wps="http://schemas.microsoft.com/office/word/2010/wordprocessingShape" mc:Ignorable="w14 w15 w16se w16cid w16 w16cex w16sdtdh wp14">
+<w:document xmlns:wpc="http://schemas.microsoft.com/office/word/2010/wordprocessingCanvas" xmlns:mc="http://schemas.openxmlformats.org/markup-compatibility/2006" xmlns:o="urn:schemas-microsoft-com:office:office" xmlns:r="http://schemas.openxmlformats.org/officeDocument/2006/relationships" xmlns:m="http://schemas.openxmlformats.org/officeDocument/2006/math" xmlns:v="urn:schemas-microsoft-com:vml" xmlns:wp14="http://schemas.microsoft.com/office/word/2010/wordprocessingDrawing" xmlns:wp="http://schemas.openxmlformats.org/drawingml/2006/wordprocessingDrawing" xmlns:w10="urn:schemas-microsoft-com:office:word" xmlns:w="http://schemas.openxmlformats.org/wordprocessingml/2006/main" xmlns:w14="http://schemas.microsoft.com/office/word/2010/wordml" xmlns:w15="http://schemas.microsoft.com/office/word/2012/wordml" xmlns:wpg="http://schemas.microsoft.com/office/word/2010/wordprocessingGroup" xmlns:wpi="http://schemas.microsoft.com/office/word/2010/wordprocessingInk" xmlns:wne="http://schemas.microsoft.com/office/word/2006/wordml" xmlns:wps="http://schemas.microsoft.com/office/word/2010/wordprocessingShape" mc:Ignorable="w14 w15 wp14">
   <w:body>
     <w:p/>
     <w:p>
@@ -10,6 +10,7 @@
       <w:r>
         <w:rPr>
           <w:noProof/>
+          <w:lang w:eastAsia="ja-JP"/>
         </w:rPr>
         <w:drawing>
           <wp:inline distT="0" distB="0" distL="0" distR="0" wp14:anchorId="545D9981" wp14:editId="25D6BE16">
@@ -2637,6 +2638,60 @@
             <w:pPr>
               <w:pStyle w:val="Bang"/>
             </w:pPr>
+            <w:r>
+              <w:t>02/11/2022</w:t>
+            </w:r>
+          </w:p>
+        </w:tc>
+        <w:tc>
+          <w:tcPr>
+            <w:tcW w:w="720" w:type="dxa"/>
+          </w:tcPr>
+          <w:p>
+            <w:pPr>
+              <w:pStyle w:val="Bang"/>
+            </w:pPr>
+            <w:r>
+              <w:t>M</w:t>
+            </w:r>
+          </w:p>
+        </w:tc>
+        <w:tc>
+          <w:tcPr>
+            <w:tcW w:w="1229" w:type="dxa"/>
+          </w:tcPr>
+          <w:p>
+            <w:pPr>
+              <w:pStyle w:val="Bang"/>
+            </w:pPr>
+            <w:r>
+              <w:t>HuyenBN</w:t>
+            </w:r>
+          </w:p>
+        </w:tc>
+        <w:tc>
+          <w:tcPr>
+            <w:tcW w:w="5770" w:type="dxa"/>
+          </w:tcPr>
+          <w:p>
+            <w:pPr>
+              <w:pStyle w:val="Bang"/>
+            </w:pPr>
+            <w:r>
+              <w:t>Database Tables</w:t>
+            </w:r>
+          </w:p>
+        </w:tc>
+      </w:tr>
+      <w:tr>
+        <w:tc>
+          <w:tcPr>
+            <w:tcW w:w="1085" w:type="dxa"/>
+          </w:tcPr>
+          <w:p>
+            <w:pPr>
+              <w:pStyle w:val="Bang"/>
+            </w:pPr>
           </w:p>
         </w:tc>
         <w:tc>
@@ -2948,6 +3003,7 @@
       <w:r>
         <w:rPr>
           <w:noProof/>
+          <w:lang w:eastAsia="ja-JP"/>
         </w:rPr>
         <w:drawing>
           <wp:inline distT="0" distB="0" distL="0" distR="0" wp14:anchorId="01837A02" wp14:editId="740D6BEF">
@@ -3805,6 +3861,7 @@
       <w:r>
         <w:rPr>
           <w:noProof/>
+          <w:lang w:eastAsia="ja-JP"/>
         </w:rPr>
         <w:drawing>
           <wp:inline distT="0" distB="0" distL="0" distR="0" wp14:anchorId="22782499" wp14:editId="64655A62">
@@ -5303,6 +5360,7 @@
       <w:r>
         <w:rPr>
           <w:noProof/>
+          <w:lang w:eastAsia="ja-JP"/>
         </w:rPr>
         <w:drawing>
           <wp:inline distT="0" distB="0" distL="0" distR="0" wp14:anchorId="7514585C" wp14:editId="01BA4270">
@@ -6027,6 +6085,7 @@
       <w:r>
         <w:rPr>
           <w:noProof/>
+          <w:lang w:eastAsia="ja-JP"/>
         </w:rPr>
         <w:drawing>
           <wp:inline distT="0" distB="0" distL="0" distR="0" wp14:anchorId="22442EE9" wp14:editId="2CC867FA">
@@ -6165,6 +6224,7 @@
       <w:r>
         <w:rPr>
           <w:noProof/>
+          <w:lang w:eastAsia="ja-JP"/>
         </w:rPr>
         <w:lastRenderedPageBreak/>
         <w:drawing>
@@ -6698,7 +6758,11 @@
           <w:tcPr>
             <w:tcW w:w="630" w:type="dxa"/>
           </w:tcPr>
-          <w:p/>
+          <w:p>
+            <w:r>
+              <w:t>Yes</w:t>
+            </w:r>
+          </w:p>
         </w:tc>
         <w:tc>
           <w:tcPr>
@@ -6843,7 +6907,11 @@
           <w:tcPr>
             <w:tcW w:w="630" w:type="dxa"/>
           </w:tcPr>
-          <w:p/>
+          <w:p>
+            <w:r>
+              <w:t>Yes</w:t>
+            </w:r>
+          </w:p>
         </w:tc>
         <w:tc>
           <w:tcPr>
@@ -7284,7 +7352,11 @@
           <w:tcPr>
             <w:tcW w:w="720" w:type="dxa"/>
           </w:tcPr>
-          <w:p/>
+          <w:p>
+            <w:r>
+              <w:t>Yes</w:t>
+            </w:r>
+          </w:p>
         </w:tc>
         <w:tc>
           <w:tcPr>
@@ -7349,7 +7421,11 @@
           <w:tcPr>
             <w:tcW w:w="720" w:type="dxa"/>
           </w:tcPr>
-          <w:p/>
+          <w:p>
+            <w:r>
+              <w:t>Yes</w:t>
+            </w:r>
+          </w:p>
         </w:tc>
         <w:tc>
           <w:tcPr>
@@ -7894,7 +7970,7 @@
               <w:jc w:val="center"/>
             </w:pPr>
             <w:r>
-              <w:t>3</w:t>
+              <w:t>4</w:t>
             </w:r>
           </w:p>
         </w:tc>
@@ -7904,7 +7980,7 @@
           </w:tcPr>
           <w:p>
             <w:r>
-              <w:t>CreatedDate</w:t>
+              <w:t>Deleted</w:t>
             </w:r>
           </w:p>
         </w:tc>
@@ -7914,10 +7990,7 @@
           </w:tcPr>
           <w:p>
             <w:r>
-              <w:t>d</w:t>
-            </w:r>
-            <w:r>
-              <w:t>atetime</w:t>
+              <w:t>bit</w:t>
             </w:r>
           </w:p>
         </w:tc>
@@ -7937,7 +8010,11 @@
           <w:tcPr>
             <w:tcW w:w="630" w:type="dxa"/>
           </w:tcPr>
-          <w:p/>
+          <w:p>
+            <w:r>
+              <w:t>Yes</w:t>
+            </w:r>
+          </w:p>
         </w:tc>
         <w:tc>
           <w:tcPr>
@@ -7962,7 +8039,79 @@
               <w:jc w:val="center"/>
             </w:pPr>
             <w:r>
-              <w:t>4</w:t>
+              <w:t>5</w:t>
+            </w:r>
+          </w:p>
+        </w:tc>
+        <w:tc>
+          <w:tcPr>
+            <w:tcW w:w="2094" w:type="dxa"/>
+          </w:tcPr>
+          <w:p>
+            <w:r>
+              <w:t>CreatedDate</w:t>
+            </w:r>
+          </w:p>
+        </w:tc>
+        <w:tc>
+          <w:tcPr>
+            <w:tcW w:w="1080" w:type="dxa"/>
+          </w:tcPr>
+          <w:p>
+            <w:r>
+              <w:t>d</w:t>
+            </w:r>
+            <w:r>
+              <w:t>atetime</w:t>
+            </w:r>
+          </w:p>
+        </w:tc>
+        <w:tc>
+          <w:tcPr>
+            <w:tcW w:w="720" w:type="dxa"/>
+          </w:tcPr>
+          <w:p/>
+        </w:tc>
+        <w:tc>
+          <w:tcPr>
+            <w:tcW w:w="900" w:type="dxa"/>
+          </w:tcPr>
+          <w:p/>
+        </w:tc>
+        <w:tc>
+          <w:tcPr>
+            <w:tcW w:w="630" w:type="dxa"/>
+          </w:tcPr>
+          <w:p>
+            <w:r>
+              <w:t>Yes</w:t>
+            </w:r>
+          </w:p>
+        </w:tc>
+        <w:tc>
+          <w:tcPr>
+            <w:tcW w:w="810" w:type="dxa"/>
+          </w:tcPr>
+          <w:p/>
+        </w:tc>
+        <w:tc>
+          <w:tcPr>
+            <w:tcW w:w="2554" w:type="dxa"/>
+          </w:tcPr>
+          <w:p/>
+        </w:tc>
+      </w:tr>
+      <w:tr>
+        <w:tc>
+          <w:tcPr>
+            <w:tcW w:w="421" w:type="dxa"/>
+          </w:tcPr>
+          <w:p>
+            <w:pPr>
+              <w:jc w:val="center"/>
+            </w:pPr>
+            <w:r>
+              <w:t>6</w:t>
             </w:r>
           </w:p>
         </w:tc>
@@ -8797,7 +8946,7 @@
           </w:tcPr>
           <w:p>
             <w:r>
-              <w:t>bit</w:t>
+              <w:t>int</w:t>
             </w:r>
           </w:p>
         </w:tc>
@@ -8817,7 +8966,11 @@
           <w:tcPr>
             <w:tcW w:w="720" w:type="dxa"/>
           </w:tcPr>
-          <w:p/>
+          <w:p>
+            <w:r>
+              <w:t>Yes</w:t>
+            </w:r>
+          </w:p>
         </w:tc>
         <w:tc>
           <w:tcPr>
@@ -8886,11 +9039,7 @@
           <w:tcPr>
             <w:tcW w:w="720" w:type="dxa"/>
           </w:tcPr>
-          <w:p>
-            <w:r>
-              <w:t>No</w:t>
-            </w:r>
-          </w:p>
+          <w:p/>
         </w:tc>
         <w:tc>
           <w:tcPr>
@@ -8966,11 +9115,7 @@
           <w:tcPr>
             <w:tcW w:w="720" w:type="dxa"/>
           </w:tcPr>
-          <w:p>
-            <w:r>
-              <w:t>No</w:t>
-            </w:r>
-          </w:p>
+          <w:p/>
         </w:tc>
         <w:tc>
           <w:tcPr>
@@ -9043,11 +9188,7 @@
           <w:tcPr>
             <w:tcW w:w="720" w:type="dxa"/>
           </w:tcPr>
-          <w:p>
-            <w:r>
-              <w:t>No</w:t>
-            </w:r>
-          </w:p>
+          <w:p/>
         </w:tc>
         <w:tc>
           <w:tcPr>
@@ -9120,11 +9261,7 @@
           <w:tcPr>
             <w:tcW w:w="720" w:type="dxa"/>
           </w:tcPr>
-          <w:p>
-            <w:r>
-              <w:t>No</w:t>
-            </w:r>
-          </w:p>
+          <w:p/>
         </w:tc>
         <w:tc>
           <w:tcPr>
@@ -9197,11 +9334,7 @@
           <w:tcPr>
             <w:tcW w:w="720" w:type="dxa"/>
           </w:tcPr>
-          <w:p>
-            <w:r>
-              <w:t>No</w:t>
-            </w:r>
-          </w:p>
+          <w:p/>
         </w:tc>
         <w:tc>
           <w:tcPr>
@@ -9270,11 +9403,7 @@
           <w:tcPr>
             <w:tcW w:w="720" w:type="dxa"/>
           </w:tcPr>
-          <w:p>
-            <w:r>
-              <w:t>No</w:t>
-            </w:r>
-          </w:p>
+          <w:p/>
         </w:tc>
         <w:tc>
           <w:tcPr>
@@ -9364,7 +9493,11 @@
           <w:tcPr>
             <w:tcW w:w="720" w:type="dxa"/>
           </w:tcPr>
-          <w:p/>
+          <w:p>
+            <w:r>
+              <w:t>Yes</w:t>
+            </w:r>
+          </w:p>
         </w:tc>
         <w:tc>
           <w:tcPr>
@@ -9454,7 +9587,11 @@
           <w:tcPr>
             <w:tcW w:w="720" w:type="dxa"/>
           </w:tcPr>
-          <w:p/>
+          <w:p>
+            <w:r>
+              <w:t>Yes</w:t>
+            </w:r>
+          </w:p>
         </w:tc>
         <w:tc>
           <w:tcPr>
@@ -9594,7 +9731,11 @@
           <w:tcPr>
             <w:tcW w:w="720" w:type="dxa"/>
           </w:tcPr>
-          <w:p/>
+          <w:p>
+            <w:r>
+              <w:t>Yes</w:t>
+            </w:r>
+          </w:p>
         </w:tc>
         <w:tc>
           <w:tcPr>
@@ -9641,6 +9782,7 @@
               <w:jc w:val="center"/>
             </w:pPr>
             <w:r>
+              <w:lastRenderedPageBreak/>
               <w:t>19</w:t>
             </w:r>
           </w:p>
@@ -10156,7 +10298,11 @@
           <w:tcPr>
             <w:tcW w:w="630" w:type="dxa"/>
           </w:tcPr>
-          <w:p/>
+          <w:p>
+            <w:r>
+              <w:t>Yes</w:t>
+            </w:r>
+          </w:p>
         </w:tc>
         <w:tc>
           <w:tcPr>
@@ -10367,7 +10513,11 @@
           <w:tcPr>
             <w:tcW w:w="630" w:type="dxa"/>
           </w:tcPr>
-          <w:p/>
+          <w:p>
+            <w:r>
+              <w:t>Yes</w:t>
+            </w:r>
+          </w:p>
         </w:tc>
         <w:tc>
           <w:tcPr>
@@ -10467,7 +10617,11 @@
           <w:tcPr>
             <w:tcW w:w="630" w:type="dxa"/>
           </w:tcPr>
-          <w:p/>
+          <w:p>
+            <w:r>
+              <w:t>Yes</w:t>
+            </w:r>
+          </w:p>
         </w:tc>
         <w:tc>
           <w:tcPr>
@@ -10534,7 +10688,7 @@
                 <w:rFonts w:cstheme="minorHAnsi"/>
                 <w:color w:val="000000"/>
               </w:rPr>
-              <w:t>PowerPrice</w:t>
+              <w:t>CampusId</w:t>
             </w:r>
           </w:p>
         </w:tc>
@@ -10542,11 +10696,7 @@
           <w:tcPr>
             <w:tcW w:w="1080" w:type="dxa"/>
           </w:tcPr>
-          <w:p>
-            <w:r>
-              <w:t>money</w:t>
-            </w:r>
-          </w:p>
+          <w:p/>
         </w:tc>
         <w:tc>
           <w:tcPr>
@@ -10564,11 +10714,7 @@
           <w:tcPr>
             <w:tcW w:w="630" w:type="dxa"/>
           </w:tcPr>
-          <w:p>
-            <w:r>
-              <w:t>Yes</w:t>
-            </w:r>
-          </w:p>
+          <w:p/>
         </w:tc>
         <w:tc>
           <w:tcPr>
@@ -10613,7 +10759,7 @@
                 <w:rFonts w:cstheme="minorHAnsi"/>
                 <w:color w:val="000000"/>
               </w:rPr>
-              <w:t>WaterPrice</w:t>
+              <w:t>PowerPrice</w:t>
             </w:r>
           </w:p>
         </w:tc>
@@ -10688,7 +10834,11 @@
               </w:rPr>
             </w:pPr>
             <w:r>
-              <w:t>CreatedDate</w:t>
+              <w:rPr>
+                <w:rFonts w:cstheme="minorHAnsi"/>
+                <w:color w:val="000000"/>
+              </w:rPr>
+              <w:t>WaterPrice</w:t>
             </w:r>
           </w:p>
         </w:tc>
@@ -10697,11 +10847,13 @@
             <w:tcW w:w="1080" w:type="dxa"/>
           </w:tcPr>
           <w:p>
-            <w:r>
-              <w:t>d</w:t>
-            </w:r>
-            <w:r>
-              <w:t>atetime</w:t>
+            <w:pPr>
+              <w:tabs>
+                <w:tab w:val="left" w:pos="691"/>
+              </w:tabs>
+            </w:pPr>
+            <w:r>
+              <w:t>money</w:t>
             </w:r>
           </w:p>
         </w:tc>
@@ -10721,7 +10873,11 @@
           <w:tcPr>
             <w:tcW w:w="630" w:type="dxa"/>
           </w:tcPr>
-          <w:p/>
+          <w:p>
+            <w:r>
+              <w:t>Yes</w:t>
+            </w:r>
+          </w:p>
         </w:tc>
         <w:tc>
           <w:tcPr>
@@ -10762,7 +10918,11 @@
               </w:rPr>
             </w:pPr>
             <w:r>
-              <w:t>LastModifiedDate</w:t>
+              <w:rPr>
+                <w:rFonts w:cstheme="minorHAnsi"/>
+                <w:color w:val="000000"/>
+              </w:rPr>
+              <w:t>FingerprintLock</w:t>
             </w:r>
           </w:p>
         </w:tc>
@@ -10772,10 +10932,7 @@
           </w:tcPr>
           <w:p>
             <w:r>
-              <w:t>d</w:t>
-            </w:r>
-            <w:r>
-              <w:t>atetime</w:t>
+              <w:t>bit</w:t>
             </w:r>
           </w:p>
         </w:tc>
@@ -10836,7 +10993,11 @@
               </w:rPr>
             </w:pPr>
             <w:r>
-              <w:t>CreatedBy</w:t>
+              <w:rPr>
+                <w:rFonts w:cstheme="minorHAnsi"/>
+                <w:color w:val="000000"/>
+              </w:rPr>
+              <w:t>Camera</w:t>
             </w:r>
           </w:p>
         </w:tc>
@@ -10846,10 +11007,7 @@
           </w:tcPr>
           <w:p>
             <w:r>
-              <w:t>n</w:t>
-            </w:r>
-            <w:r>
-              <w:t>char</w:t>
+              <w:t>bit</w:t>
             </w:r>
           </w:p>
         </w:tc>
@@ -10857,11 +11015,7 @@
           <w:tcPr>
             <w:tcW w:w="720" w:type="dxa"/>
           </w:tcPr>
-          <w:p>
-            <w:r>
-              <w:t>30</w:t>
-            </w:r>
-          </w:p>
+          <w:p/>
         </w:tc>
         <w:tc>
           <w:tcPr>
@@ -10879,35 +11033,13 @@
           <w:tcPr>
             <w:tcW w:w="810" w:type="dxa"/>
           </w:tcPr>
-          <w:p>
-            <w:r>
-              <w:t>FK</w:t>
-            </w:r>
-          </w:p>
+          <w:p/>
         </w:tc>
         <w:tc>
           <w:tcPr>
             <w:tcW w:w="2464" w:type="dxa"/>
           </w:tcPr>
-          <w:p>
-            <w:r>
-              <w:t xml:space="preserve">To Table </w:t>
-            </w:r>
-            <w:r>
-              <w:rPr>
-                <w:i/>
-                <w:iCs/>
-              </w:rPr>
-              <w:t>User</w:t>
-            </w:r>
-            <w:r>
-              <w:rPr>
-                <w:i/>
-                <w:iCs/>
-              </w:rPr>
-              <w:t>s</w:t>
-            </w:r>
-          </w:p>
+          <w:p/>
         </w:tc>
       </w:tr>
       <w:tr>
@@ -10921,6 +11053,416 @@
             </w:pPr>
             <w:r>
               <w:t>12</w:t>
+            </w:r>
+          </w:p>
+        </w:tc>
+        <w:tc>
+          <w:tcPr>
+            <w:tcW w:w="2070" w:type="dxa"/>
+          </w:tcPr>
+          <w:p>
+            <w:pPr>
+              <w:rPr>
+                <w:rFonts w:cstheme="minorHAnsi"/>
+                <w:color w:val="000000"/>
+              </w:rPr>
+            </w:pPr>
+            <w:r>
+              <w:rPr>
+                <w:rFonts w:cstheme="minorHAnsi"/>
+                <w:color w:val="000000"/>
+              </w:rPr>
+              <w:t xml:space="preserve">Parking </w:t>
+            </w:r>
+          </w:p>
+        </w:tc>
+        <w:tc>
+          <w:tcPr>
+            <w:tcW w:w="1080" w:type="dxa"/>
+          </w:tcPr>
+          <w:p>
+            <w:r>
+              <w:t>bit</w:t>
+            </w:r>
+          </w:p>
+        </w:tc>
+        <w:tc>
+          <w:tcPr>
+            <w:tcW w:w="720" w:type="dxa"/>
+          </w:tcPr>
+          <w:p/>
+        </w:tc>
+        <w:tc>
+          <w:tcPr>
+            <w:tcW w:w="900" w:type="dxa"/>
+          </w:tcPr>
+          <w:p/>
+        </w:tc>
+        <w:tc>
+          <w:tcPr>
+            <w:tcW w:w="630" w:type="dxa"/>
+          </w:tcPr>
+          <w:p/>
+        </w:tc>
+        <w:tc>
+          <w:tcPr>
+            <w:tcW w:w="810" w:type="dxa"/>
+          </w:tcPr>
+          <w:p/>
+        </w:tc>
+        <w:tc>
+          <w:tcPr>
+            <w:tcW w:w="2464" w:type="dxa"/>
+          </w:tcPr>
+          <w:p/>
+        </w:tc>
+      </w:tr>
+      <w:tr>
+        <w:tc>
+          <w:tcPr>
+            <w:tcW w:w="535" w:type="dxa"/>
+          </w:tcPr>
+          <w:p>
+            <w:pPr>
+              <w:jc w:val="center"/>
+            </w:pPr>
+            <w:r>
+              <w:t>13</w:t>
+            </w:r>
+          </w:p>
+        </w:tc>
+        <w:tc>
+          <w:tcPr>
+            <w:tcW w:w="2070" w:type="dxa"/>
+          </w:tcPr>
+          <w:p>
+            <w:pPr>
+              <w:rPr>
+                <w:rFonts w:cstheme="minorHAnsi"/>
+                <w:color w:val="000000"/>
+              </w:rPr>
+            </w:pPr>
+            <w:r>
+              <w:rPr>
+                <w:rFonts w:cstheme="minorHAnsi"/>
+                <w:color w:val="000000"/>
+              </w:rPr>
+              <w:t>Deleted</w:t>
+            </w:r>
+          </w:p>
+        </w:tc>
+        <w:tc>
+          <w:tcPr>
+            <w:tcW w:w="1080" w:type="dxa"/>
+          </w:tcPr>
+          <w:p>
+            <w:r>
+              <w:t>bit</w:t>
+            </w:r>
+          </w:p>
+        </w:tc>
+        <w:tc>
+          <w:tcPr>
+            <w:tcW w:w="720" w:type="dxa"/>
+          </w:tcPr>
+          <w:p/>
+        </w:tc>
+        <w:tc>
+          <w:tcPr>
+            <w:tcW w:w="900" w:type="dxa"/>
+          </w:tcPr>
+          <w:p/>
+        </w:tc>
+        <w:tc>
+          <w:tcPr>
+            <w:tcW w:w="630" w:type="dxa"/>
+          </w:tcPr>
+          <w:p>
+            <w:r>
+              <w:t>Yes</w:t>
+            </w:r>
+          </w:p>
+        </w:tc>
+        <w:tc>
+          <w:tcPr>
+            <w:tcW w:w="810" w:type="dxa"/>
+          </w:tcPr>
+          <w:p/>
+        </w:tc>
+        <w:tc>
+          <w:tcPr>
+            <w:tcW w:w="2464" w:type="dxa"/>
+          </w:tcPr>
+          <w:p/>
+        </w:tc>
+      </w:tr>
+      <w:tr>
+        <w:tc>
+          <w:tcPr>
+            <w:tcW w:w="535" w:type="dxa"/>
+          </w:tcPr>
+          <w:p>
+            <w:pPr>
+              <w:jc w:val="center"/>
+            </w:pPr>
+            <w:r>
+              <w:t>14</w:t>
+            </w:r>
+          </w:p>
+        </w:tc>
+        <w:tc>
+          <w:tcPr>
+            <w:tcW w:w="2070" w:type="dxa"/>
+          </w:tcPr>
+          <w:p>
+            <w:pPr>
+              <w:rPr>
+                <w:rFonts w:cstheme="minorHAnsi"/>
+                <w:color w:val="000000"/>
+              </w:rPr>
+            </w:pPr>
+            <w:r>
+              <w:t>CreatedDate</w:t>
+            </w:r>
+          </w:p>
+        </w:tc>
+        <w:tc>
+          <w:tcPr>
+            <w:tcW w:w="1080" w:type="dxa"/>
+          </w:tcPr>
+          <w:p>
+            <w:r>
+              <w:t>d</w:t>
+            </w:r>
+            <w:r>
+              <w:t>atetime</w:t>
+            </w:r>
+          </w:p>
+        </w:tc>
+        <w:tc>
+          <w:tcPr>
+            <w:tcW w:w="720" w:type="dxa"/>
+          </w:tcPr>
+          <w:p/>
+        </w:tc>
+        <w:tc>
+          <w:tcPr>
+            <w:tcW w:w="900" w:type="dxa"/>
+          </w:tcPr>
+          <w:p/>
+        </w:tc>
+        <w:tc>
+          <w:tcPr>
+            <w:tcW w:w="630" w:type="dxa"/>
+          </w:tcPr>
+          <w:p>
+            <w:r>
+              <w:t>Yes</w:t>
+            </w:r>
+          </w:p>
+        </w:tc>
+        <w:tc>
+          <w:tcPr>
+            <w:tcW w:w="810" w:type="dxa"/>
+          </w:tcPr>
+          <w:p/>
+        </w:tc>
+        <w:tc>
+          <w:tcPr>
+            <w:tcW w:w="2464" w:type="dxa"/>
+          </w:tcPr>
+          <w:p/>
+        </w:tc>
+      </w:tr>
+      <w:tr>
+        <w:tc>
+          <w:tcPr>
+            <w:tcW w:w="535" w:type="dxa"/>
+          </w:tcPr>
+          <w:p>
+            <w:pPr>
+              <w:jc w:val="center"/>
+            </w:pPr>
+            <w:r>
+              <w:t>15</w:t>
+            </w:r>
+          </w:p>
+        </w:tc>
+        <w:tc>
+          <w:tcPr>
+            <w:tcW w:w="2070" w:type="dxa"/>
+          </w:tcPr>
+          <w:p>
+            <w:pPr>
+              <w:rPr>
+                <w:rFonts w:cstheme="minorHAnsi"/>
+                <w:color w:val="000000"/>
+              </w:rPr>
+            </w:pPr>
+            <w:r>
+              <w:t>LastModifiedDate</w:t>
+            </w:r>
+          </w:p>
+        </w:tc>
+        <w:tc>
+          <w:tcPr>
+            <w:tcW w:w="1080" w:type="dxa"/>
+          </w:tcPr>
+          <w:p>
+            <w:r>
+              <w:t>d</w:t>
+            </w:r>
+            <w:r>
+              <w:t>atetime</w:t>
+            </w:r>
+          </w:p>
+        </w:tc>
+        <w:tc>
+          <w:tcPr>
+            <w:tcW w:w="720" w:type="dxa"/>
+          </w:tcPr>
+          <w:p/>
+        </w:tc>
+        <w:tc>
+          <w:tcPr>
+            <w:tcW w:w="900" w:type="dxa"/>
+          </w:tcPr>
+          <w:p/>
+        </w:tc>
+        <w:tc>
+          <w:tcPr>
+            <w:tcW w:w="630" w:type="dxa"/>
+          </w:tcPr>
+          <w:p/>
+        </w:tc>
+        <w:tc>
+          <w:tcPr>
+            <w:tcW w:w="810" w:type="dxa"/>
+          </w:tcPr>
+          <w:p/>
+        </w:tc>
+        <w:tc>
+          <w:tcPr>
+            <w:tcW w:w="2464" w:type="dxa"/>
+          </w:tcPr>
+          <w:p/>
+        </w:tc>
+      </w:tr>
+      <w:tr>
+        <w:tc>
+          <w:tcPr>
+            <w:tcW w:w="535" w:type="dxa"/>
+          </w:tcPr>
+          <w:p>
+            <w:pPr>
+              <w:jc w:val="center"/>
+            </w:pPr>
+            <w:r>
+              <w:t>16</w:t>
+            </w:r>
+          </w:p>
+        </w:tc>
+        <w:tc>
+          <w:tcPr>
+            <w:tcW w:w="2070" w:type="dxa"/>
+          </w:tcPr>
+          <w:p>
+            <w:pPr>
+              <w:rPr>
+                <w:rFonts w:cstheme="minorHAnsi"/>
+                <w:color w:val="000000"/>
+              </w:rPr>
+            </w:pPr>
+            <w:r>
+              <w:t>CreatedBy</w:t>
+            </w:r>
+          </w:p>
+        </w:tc>
+        <w:tc>
+          <w:tcPr>
+            <w:tcW w:w="1080" w:type="dxa"/>
+          </w:tcPr>
+          <w:p>
+            <w:r>
+              <w:t>n</w:t>
+            </w:r>
+            <w:r>
+              <w:t>char</w:t>
+            </w:r>
+          </w:p>
+        </w:tc>
+        <w:tc>
+          <w:tcPr>
+            <w:tcW w:w="720" w:type="dxa"/>
+          </w:tcPr>
+          <w:p>
+            <w:r>
+              <w:t>30</w:t>
+            </w:r>
+          </w:p>
+        </w:tc>
+        <w:tc>
+          <w:tcPr>
+            <w:tcW w:w="900" w:type="dxa"/>
+          </w:tcPr>
+          <w:p/>
+        </w:tc>
+        <w:tc>
+          <w:tcPr>
+            <w:tcW w:w="630" w:type="dxa"/>
+          </w:tcPr>
+          <w:p>
+            <w:r>
+              <w:t>Yes</w:t>
+            </w:r>
+          </w:p>
+        </w:tc>
+        <w:tc>
+          <w:tcPr>
+            <w:tcW w:w="810" w:type="dxa"/>
+          </w:tcPr>
+          <w:p>
+            <w:r>
+              <w:t>FK</w:t>
+            </w:r>
+          </w:p>
+        </w:tc>
+        <w:tc>
+          <w:tcPr>
+            <w:tcW w:w="2464" w:type="dxa"/>
+          </w:tcPr>
+          <w:p>
+            <w:r>
+              <w:t xml:space="preserve">To Table </w:t>
+            </w:r>
+            <w:r>
+              <w:rPr>
+                <w:i/>
+                <w:iCs/>
+              </w:rPr>
+              <w:t>User</w:t>
+            </w:r>
+            <w:r>
+              <w:rPr>
+                <w:i/>
+                <w:iCs/>
+              </w:rPr>
+              <w:t>s</w:t>
+            </w:r>
+          </w:p>
+        </w:tc>
+      </w:tr>
+      <w:tr>
+        <w:tc>
+          <w:tcPr>
+            <w:tcW w:w="535" w:type="dxa"/>
+          </w:tcPr>
+          <w:p>
+            <w:pPr>
+              <w:jc w:val="center"/>
+            </w:pPr>
+            <w:r>
+              <w:t>17</w:t>
             </w:r>
           </w:p>
         </w:tc>
@@ -11503,7 +12045,11 @@
           <w:tcPr>
             <w:tcW w:w="720" w:type="dxa"/>
           </w:tcPr>
-          <w:p/>
+          <w:p>
+            <w:r>
+              <w:t>Yes</w:t>
+            </w:r>
+          </w:p>
         </w:tc>
         <w:tc>
           <w:tcPr>
@@ -11672,7 +12218,7 @@
           </w:tcPr>
           <w:p>
             <w:r>
-              <w:t>AirCon</w:t>
+              <w:t>Fridge</w:t>
             </w:r>
           </w:p>
         </w:tc>
@@ -11702,11 +12248,7 @@
           <w:tcPr>
             <w:tcW w:w="720" w:type="dxa"/>
           </w:tcPr>
-          <w:p>
-            <w:r>
-              <w:t>Yes</w:t>
-            </w:r>
-          </w:p>
+          <w:p/>
         </w:tc>
         <w:tc>
           <w:tcPr>
@@ -11718,11 +12260,7 @@
           <w:tcPr>
             <w:tcW w:w="2104" w:type="dxa"/>
           </w:tcPr>
-          <w:p>
-            <w:r>
-              <w:t>Air Conditioner</w:t>
-            </w:r>
-          </w:p>
+          <w:p/>
         </w:tc>
       </w:tr>
       <w:tr>
@@ -11745,7 +12283,7 @@
           </w:tcPr>
           <w:p>
             <w:r>
-              <w:t>MaxAmountOfPeople</w:t>
+              <w:t>Bed</w:t>
             </w:r>
           </w:p>
         </w:tc>
@@ -11755,7 +12293,7 @@
           </w:tcPr>
           <w:p>
             <w:r>
-              <w:t>int</w:t>
+              <w:t>bot</w:t>
             </w:r>
           </w:p>
         </w:tc>
@@ -11810,7 +12348,7 @@
           </w:tcPr>
           <w:p>
             <w:r>
-              <w:t>CurrentAmountOfPeople</w:t>
+              <w:t>WashingMachine</w:t>
             </w:r>
           </w:p>
         </w:tc>
@@ -11820,7 +12358,7 @@
           </w:tcPr>
           <w:p>
             <w:r>
-              <w:t>int</w:t>
+              <w:t>bit</w:t>
             </w:r>
           </w:p>
         </w:tc>
@@ -11875,7 +12413,7 @@
           </w:tcPr>
           <w:p>
             <w:r>
-              <w:t>BuildingNumber</w:t>
+              <w:t>Desk</w:t>
             </w:r>
           </w:p>
         </w:tc>
@@ -11885,7 +12423,7 @@
           </w:tcPr>
           <w:p>
             <w:r>
-              <w:t>int</w:t>
+              <w:t>bit</w:t>
             </w:r>
           </w:p>
         </w:tc>
@@ -11940,7 +12478,7 @@
           </w:tcPr>
           <w:p>
             <w:r>
-              <w:t>FloorNumber</w:t>
+              <w:t>Kitchen</w:t>
             </w:r>
           </w:p>
         </w:tc>
@@ -11950,7 +12488,7 @@
           </w:tcPr>
           <w:p>
             <w:r>
-              <w:t>int</w:t>
+              <w:t>bit</w:t>
             </w:r>
           </w:p>
         </w:tc>
@@ -12005,7 +12543,7 @@
           </w:tcPr>
           <w:p>
             <w:r>
-              <w:t>StatusId</w:t>
+              <w:t>Bathroom</w:t>
             </w:r>
           </w:p>
         </w:tc>
@@ -12015,7 +12553,7 @@
           </w:tcPr>
           <w:p>
             <w:r>
-              <w:t>int</w:t>
+              <w:t>bit</w:t>
             </w:r>
           </w:p>
         </w:tc>
@@ -12041,28 +12579,13 @@
           <w:tcPr>
             <w:tcW w:w="630" w:type="dxa"/>
           </w:tcPr>
-          <w:p>
-            <w:r>
-              <w:t>FK</w:t>
-            </w:r>
-          </w:p>
+          <w:p/>
         </w:tc>
         <w:tc>
           <w:tcPr>
             <w:tcW w:w="2104" w:type="dxa"/>
           </w:tcPr>
-          <w:p>
-            <w:r>
-              <w:t xml:space="preserve">To Table </w:t>
-            </w:r>
-            <w:r>
-              <w:rPr>
-                <w:i/>
-                <w:iCs/>
-              </w:rPr>
-              <w:t>Statuses</w:t>
-            </w:r>
-          </w:p>
+          <w:p/>
         </w:tc>
       </w:tr>
       <w:tr>
@@ -12085,7 +12608,7 @@
           </w:tcPr>
           <w:p>
             <w:r>
-              <w:t>RoomTypeId</w:t>
+              <w:t>LiveInLandlord</w:t>
             </w:r>
           </w:p>
         </w:tc>
@@ -12095,7 +12618,7 @@
           </w:tcPr>
           <w:p>
             <w:r>
-              <w:t>int</w:t>
+              <w:t>bit</w:t>
             </w:r>
           </w:p>
         </w:tc>
@@ -12121,35 +12644,13 @@
           <w:tcPr>
             <w:tcW w:w="630" w:type="dxa"/>
           </w:tcPr>
-          <w:p>
-            <w:r>
-              <w:t>FK</w:t>
-            </w:r>
-          </w:p>
+          <w:p/>
         </w:tc>
         <w:tc>
           <w:tcPr>
             <w:tcW w:w="2104" w:type="dxa"/>
           </w:tcPr>
-          <w:p>
-            <w:r>
-              <w:t xml:space="preserve">To Table </w:t>
-            </w:r>
-            <w:r>
-              <w:rPr>
-                <w:i/>
-                <w:iCs/>
-              </w:rPr>
-              <w:t>RoomType</w:t>
-            </w:r>
-            <w:r>
-              <w:rPr>
-                <w:i/>
-                <w:iCs/>
-              </w:rPr>
-              <w:t>s</w:t>
-            </w:r>
-          </w:p>
+          <w:p/>
         </w:tc>
       </w:tr>
       <w:tr>
@@ -12172,7 +12673,7 @@
           </w:tcPr>
           <w:p>
             <w:r>
-              <w:t>HouseId</w:t>
+              <w:t>MaxAmountOfPeople</w:t>
             </w:r>
           </w:p>
         </w:tc>
@@ -12208,28 +12709,13 @@
           <w:tcPr>
             <w:tcW w:w="630" w:type="dxa"/>
           </w:tcPr>
-          <w:p>
-            <w:r>
-              <w:t>FK</w:t>
-            </w:r>
-          </w:p>
+          <w:p/>
         </w:tc>
         <w:tc>
           <w:tcPr>
             <w:tcW w:w="2104" w:type="dxa"/>
           </w:tcPr>
-          <w:p>
-            <w:r>
-              <w:t xml:space="preserve">To Table </w:t>
-            </w:r>
-            <w:r>
-              <w:rPr>
-                <w:i/>
-                <w:iCs/>
-              </w:rPr>
-              <w:t>Houses</w:t>
-            </w:r>
-          </w:p>
+          <w:p/>
         </w:tc>
       </w:tr>
       <w:tr>
@@ -12252,10 +12738,7 @@
           </w:tcPr>
           <w:p>
             <w:r>
-              <w:t>CampusI</w:t>
-            </w:r>
-            <w:r>
-              <w:t>d</w:t>
+              <w:t>CurrentAmountOfPeople</w:t>
             </w:r>
           </w:p>
         </w:tc>
@@ -12291,35 +12774,13 @@
           <w:tcPr>
             <w:tcW w:w="630" w:type="dxa"/>
           </w:tcPr>
-          <w:p>
-            <w:r>
-              <w:t>FK</w:t>
-            </w:r>
-          </w:p>
+          <w:p/>
         </w:tc>
         <w:tc>
           <w:tcPr>
             <w:tcW w:w="2104" w:type="dxa"/>
           </w:tcPr>
-          <w:p>
-            <w:r>
-              <w:t xml:space="preserve">To Table </w:t>
-            </w:r>
-            <w:r>
-              <w:rPr>
-                <w:i/>
-                <w:iCs/>
-              </w:rPr>
-              <w:t>Campus</w:t>
-            </w:r>
-            <w:r>
-              <w:rPr>
-                <w:i/>
-                <w:iCs/>
-              </w:rPr>
-              <w:t>es</w:t>
-            </w:r>
-          </w:p>
+          <w:p/>
         </w:tc>
       </w:tr>
       <w:tr>
@@ -12342,7 +12803,7 @@
           </w:tcPr>
           <w:p>
             <w:r>
-              <w:t>CreatedDate</w:t>
+              <w:t>BuildingNumber</w:t>
             </w:r>
           </w:p>
         </w:tc>
@@ -12352,10 +12813,7 @@
           </w:tcPr>
           <w:p>
             <w:r>
-              <w:t>d</w:t>
-            </w:r>
-            <w:r>
-              <w:t>atetime</w:t>
+              <w:t>int</w:t>
             </w:r>
           </w:p>
         </w:tc>
@@ -12410,7 +12868,7 @@
           </w:tcPr>
           <w:p>
             <w:r>
-              <w:t>LastModifiedDate</w:t>
+              <w:t>FloorNumber</w:t>
             </w:r>
           </w:p>
         </w:tc>
@@ -12420,10 +12878,7 @@
           </w:tcPr>
           <w:p>
             <w:r>
-              <w:t>d</w:t>
-            </w:r>
-            <w:r>
-              <w:t>atetime</w:t>
+              <w:t>int</w:t>
             </w:r>
           </w:p>
         </w:tc>
@@ -12468,6 +12923,7 @@
               <w:jc w:val="center"/>
             </w:pPr>
             <w:r>
+              <w:lastRenderedPageBreak/>
               <w:t>19</w:t>
             </w:r>
           </w:p>
@@ -12478,7 +12934,7 @@
           </w:tcPr>
           <w:p>
             <w:r>
-              <w:t>CreatedBy</w:t>
+              <w:t>StatusId</w:t>
             </w:r>
           </w:p>
         </w:tc>
@@ -12488,10 +12944,7 @@
           </w:tcPr>
           <w:p>
             <w:r>
-              <w:t>n</w:t>
-            </w:r>
-            <w:r>
-              <w:t>char</w:t>
+              <w:t>int</w:t>
             </w:r>
           </w:p>
         </w:tc>
@@ -12499,11 +12952,7 @@
           <w:tcPr>
             <w:tcW w:w="720" w:type="dxa"/>
           </w:tcPr>
-          <w:p>
-            <w:r>
-              <w:t>30</w:t>
-            </w:r>
-          </w:p>
+          <w:p/>
         </w:tc>
         <w:tc>
           <w:tcPr>
@@ -12515,7 +12964,11 @@
           <w:tcPr>
             <w:tcW w:w="720" w:type="dxa"/>
           </w:tcPr>
-          <w:p/>
+          <w:p>
+            <w:r>
+              <w:t>Yes</w:t>
+            </w:r>
+          </w:p>
         </w:tc>
         <w:tc>
           <w:tcPr>
@@ -12540,14 +12993,7 @@
                 <w:i/>
                 <w:iCs/>
               </w:rPr>
-              <w:t>User</w:t>
-            </w:r>
-            <w:r>
-              <w:rPr>
-                <w:i/>
-                <w:iCs/>
-              </w:rPr>
-              <w:t>s</w:t>
+              <w:t>Statuses</w:t>
             </w:r>
           </w:p>
         </w:tc>
@@ -12564,6 +13010,515 @@
             <w:r>
               <w:t>20</w:t>
             </w:r>
+          </w:p>
+        </w:tc>
+        <w:tc>
+          <w:tcPr>
+            <w:tcW w:w="2493" w:type="dxa"/>
+          </w:tcPr>
+          <w:p>
+            <w:r>
+              <w:t>RoomTypeId</w:t>
+            </w:r>
+          </w:p>
+        </w:tc>
+        <w:tc>
+          <w:tcPr>
+            <w:tcW w:w="1080" w:type="dxa"/>
+          </w:tcPr>
+          <w:p>
+            <w:r>
+              <w:t>int</w:t>
+            </w:r>
+          </w:p>
+        </w:tc>
+        <w:tc>
+          <w:tcPr>
+            <w:tcW w:w="720" w:type="dxa"/>
+          </w:tcPr>
+          <w:p/>
+        </w:tc>
+        <w:tc>
+          <w:tcPr>
+            <w:tcW w:w="900" w:type="dxa"/>
+          </w:tcPr>
+          <w:p/>
+        </w:tc>
+        <w:tc>
+          <w:tcPr>
+            <w:tcW w:w="720" w:type="dxa"/>
+          </w:tcPr>
+          <w:p>
+            <w:r>
+              <w:t>Yes</w:t>
+            </w:r>
+          </w:p>
+        </w:tc>
+        <w:tc>
+          <w:tcPr>
+            <w:tcW w:w="630" w:type="dxa"/>
+          </w:tcPr>
+          <w:p>
+            <w:r>
+              <w:t>FK</w:t>
+            </w:r>
+          </w:p>
+        </w:tc>
+        <w:tc>
+          <w:tcPr>
+            <w:tcW w:w="2104" w:type="dxa"/>
+          </w:tcPr>
+          <w:p>
+            <w:r>
+              <w:t xml:space="preserve">To Table </w:t>
+            </w:r>
+            <w:r>
+              <w:rPr>
+                <w:i/>
+                <w:iCs/>
+              </w:rPr>
+              <w:t>RoomType</w:t>
+            </w:r>
+            <w:r>
+              <w:rPr>
+                <w:i/>
+                <w:iCs/>
+              </w:rPr>
+              <w:t>s</w:t>
+            </w:r>
+          </w:p>
+        </w:tc>
+      </w:tr>
+      <w:tr>
+        <w:tc>
+          <w:tcPr>
+            <w:tcW w:w="562" w:type="dxa"/>
+          </w:tcPr>
+          <w:p>
+            <w:pPr>
+              <w:jc w:val="center"/>
+            </w:pPr>
+            <w:r>
+              <w:t>21</w:t>
+            </w:r>
+          </w:p>
+        </w:tc>
+        <w:tc>
+          <w:tcPr>
+            <w:tcW w:w="2493" w:type="dxa"/>
+          </w:tcPr>
+          <w:p>
+            <w:r>
+              <w:t>HouseId</w:t>
+            </w:r>
+          </w:p>
+        </w:tc>
+        <w:tc>
+          <w:tcPr>
+            <w:tcW w:w="1080" w:type="dxa"/>
+          </w:tcPr>
+          <w:p>
+            <w:r>
+              <w:t>int</w:t>
+            </w:r>
+          </w:p>
+        </w:tc>
+        <w:tc>
+          <w:tcPr>
+            <w:tcW w:w="720" w:type="dxa"/>
+          </w:tcPr>
+          <w:p/>
+        </w:tc>
+        <w:tc>
+          <w:tcPr>
+            <w:tcW w:w="900" w:type="dxa"/>
+          </w:tcPr>
+          <w:p/>
+        </w:tc>
+        <w:tc>
+          <w:tcPr>
+            <w:tcW w:w="720" w:type="dxa"/>
+          </w:tcPr>
+          <w:p>
+            <w:r>
+              <w:t>Yes</w:t>
+            </w:r>
+          </w:p>
+        </w:tc>
+        <w:tc>
+          <w:tcPr>
+            <w:tcW w:w="630" w:type="dxa"/>
+          </w:tcPr>
+          <w:p>
+            <w:r>
+              <w:t>FK</w:t>
+            </w:r>
+          </w:p>
+        </w:tc>
+        <w:tc>
+          <w:tcPr>
+            <w:tcW w:w="2104" w:type="dxa"/>
+          </w:tcPr>
+          <w:p>
+            <w:r>
+              <w:t xml:space="preserve">To Table </w:t>
+            </w:r>
+            <w:r>
+              <w:rPr>
+                <w:i/>
+                <w:iCs/>
+              </w:rPr>
+              <w:t>Houses</w:t>
+            </w:r>
+          </w:p>
+        </w:tc>
+      </w:tr>
+      <w:tr>
+        <w:tc>
+          <w:tcPr>
+            <w:tcW w:w="562" w:type="dxa"/>
+          </w:tcPr>
+          <w:p>
+            <w:pPr>
+              <w:jc w:val="center"/>
+            </w:pPr>
+            <w:r>
+              <w:t>22</w:t>
+            </w:r>
+          </w:p>
+        </w:tc>
+        <w:tc>
+          <w:tcPr>
+            <w:tcW w:w="2493" w:type="dxa"/>
+          </w:tcPr>
+          <w:p>
+            <w:r>
+              <w:t>CampusI</w:t>
+            </w:r>
+            <w:r>
+              <w:t>d</w:t>
+            </w:r>
+          </w:p>
+        </w:tc>
+        <w:tc>
+          <w:tcPr>
+            <w:tcW w:w="1080" w:type="dxa"/>
+          </w:tcPr>
+          <w:p>
+            <w:r>
+              <w:t>int</w:t>
+            </w:r>
+          </w:p>
+        </w:tc>
+        <w:tc>
+          <w:tcPr>
+            <w:tcW w:w="720" w:type="dxa"/>
+          </w:tcPr>
+          <w:p/>
+        </w:tc>
+        <w:tc>
+          <w:tcPr>
+            <w:tcW w:w="900" w:type="dxa"/>
+          </w:tcPr>
+          <w:p/>
+        </w:tc>
+        <w:tc>
+          <w:tcPr>
+            <w:tcW w:w="720" w:type="dxa"/>
+          </w:tcPr>
+          <w:p>
+            <w:r>
+              <w:t>Yes</w:t>
+            </w:r>
+          </w:p>
+        </w:tc>
+        <w:tc>
+          <w:tcPr>
+            <w:tcW w:w="630" w:type="dxa"/>
+          </w:tcPr>
+          <w:p>
+            <w:r>
+              <w:t>FK</w:t>
+            </w:r>
+          </w:p>
+        </w:tc>
+        <w:tc>
+          <w:tcPr>
+            <w:tcW w:w="2104" w:type="dxa"/>
+          </w:tcPr>
+          <w:p>
+            <w:r>
+              <w:t xml:space="preserve">To Table </w:t>
+            </w:r>
+            <w:r>
+              <w:rPr>
+                <w:i/>
+                <w:iCs/>
+              </w:rPr>
+              <w:t>Campus</w:t>
+            </w:r>
+            <w:r>
+              <w:rPr>
+                <w:i/>
+                <w:iCs/>
+              </w:rPr>
+              <w:t>es</w:t>
+            </w:r>
+          </w:p>
+        </w:tc>
+      </w:tr>
+      <w:tr>
+        <w:tc>
+          <w:tcPr>
+            <w:tcW w:w="562" w:type="dxa"/>
+          </w:tcPr>
+          <w:p>
+            <w:pPr>
+              <w:jc w:val="center"/>
+            </w:pPr>
+            <w:r>
+              <w:t>23</w:t>
+            </w:r>
+          </w:p>
+        </w:tc>
+        <w:tc>
+          <w:tcPr>
+            <w:tcW w:w="2493" w:type="dxa"/>
+          </w:tcPr>
+          <w:p>
+            <w:r>
+              <w:t>CreatedDate</w:t>
+            </w:r>
+          </w:p>
+        </w:tc>
+        <w:tc>
+          <w:tcPr>
+            <w:tcW w:w="1080" w:type="dxa"/>
+          </w:tcPr>
+          <w:p>
+            <w:r>
+              <w:t>d</w:t>
+            </w:r>
+            <w:r>
+              <w:t>atetime</w:t>
+            </w:r>
+          </w:p>
+        </w:tc>
+        <w:tc>
+          <w:tcPr>
+            <w:tcW w:w="720" w:type="dxa"/>
+          </w:tcPr>
+          <w:p/>
+        </w:tc>
+        <w:tc>
+          <w:tcPr>
+            <w:tcW w:w="900" w:type="dxa"/>
+          </w:tcPr>
+          <w:p/>
+        </w:tc>
+        <w:tc>
+          <w:tcPr>
+            <w:tcW w:w="720" w:type="dxa"/>
+          </w:tcPr>
+          <w:p>
+            <w:r>
+              <w:t>Yes</w:t>
+            </w:r>
+          </w:p>
+        </w:tc>
+        <w:tc>
+          <w:tcPr>
+            <w:tcW w:w="630" w:type="dxa"/>
+          </w:tcPr>
+          <w:p/>
+        </w:tc>
+        <w:tc>
+          <w:tcPr>
+            <w:tcW w:w="2104" w:type="dxa"/>
+          </w:tcPr>
+          <w:p/>
+        </w:tc>
+      </w:tr>
+      <w:tr>
+        <w:tc>
+          <w:tcPr>
+            <w:tcW w:w="562" w:type="dxa"/>
+          </w:tcPr>
+          <w:p>
+            <w:pPr>
+              <w:jc w:val="center"/>
+            </w:pPr>
+            <w:r>
+              <w:t>24</w:t>
+            </w:r>
+          </w:p>
+        </w:tc>
+        <w:tc>
+          <w:tcPr>
+            <w:tcW w:w="2493" w:type="dxa"/>
+          </w:tcPr>
+          <w:p>
+            <w:r>
+              <w:t>LastModifiedDate</w:t>
+            </w:r>
+          </w:p>
+        </w:tc>
+        <w:tc>
+          <w:tcPr>
+            <w:tcW w:w="1080" w:type="dxa"/>
+          </w:tcPr>
+          <w:p>
+            <w:r>
+              <w:t>d</w:t>
+            </w:r>
+            <w:r>
+              <w:t>atetime</w:t>
+            </w:r>
+          </w:p>
+        </w:tc>
+        <w:tc>
+          <w:tcPr>
+            <w:tcW w:w="720" w:type="dxa"/>
+          </w:tcPr>
+          <w:p/>
+        </w:tc>
+        <w:tc>
+          <w:tcPr>
+            <w:tcW w:w="900" w:type="dxa"/>
+          </w:tcPr>
+          <w:p/>
+        </w:tc>
+        <w:tc>
+          <w:tcPr>
+            <w:tcW w:w="720" w:type="dxa"/>
+          </w:tcPr>
+          <w:p/>
+        </w:tc>
+        <w:tc>
+          <w:tcPr>
+            <w:tcW w:w="630" w:type="dxa"/>
+          </w:tcPr>
+          <w:p/>
+        </w:tc>
+        <w:tc>
+          <w:tcPr>
+            <w:tcW w:w="2104" w:type="dxa"/>
+          </w:tcPr>
+          <w:p/>
+        </w:tc>
+      </w:tr>
+      <w:tr>
+        <w:tc>
+          <w:tcPr>
+            <w:tcW w:w="562" w:type="dxa"/>
+          </w:tcPr>
+          <w:p>
+            <w:pPr>
+              <w:jc w:val="center"/>
+            </w:pPr>
+            <w:r>
+              <w:t>25</w:t>
+            </w:r>
+          </w:p>
+        </w:tc>
+        <w:tc>
+          <w:tcPr>
+            <w:tcW w:w="2493" w:type="dxa"/>
+          </w:tcPr>
+          <w:p>
+            <w:r>
+              <w:t>CreatedBy</w:t>
+            </w:r>
+          </w:p>
+        </w:tc>
+        <w:tc>
+          <w:tcPr>
+            <w:tcW w:w="1080" w:type="dxa"/>
+          </w:tcPr>
+          <w:p>
+            <w:r>
+              <w:t>n</w:t>
+            </w:r>
+            <w:r>
+              <w:t>char</w:t>
+            </w:r>
+          </w:p>
+        </w:tc>
+        <w:tc>
+          <w:tcPr>
+            <w:tcW w:w="720" w:type="dxa"/>
+          </w:tcPr>
+          <w:p>
+            <w:r>
+              <w:t>30</w:t>
+            </w:r>
+          </w:p>
+        </w:tc>
+        <w:tc>
+          <w:tcPr>
+            <w:tcW w:w="900" w:type="dxa"/>
+          </w:tcPr>
+          <w:p/>
+        </w:tc>
+        <w:tc>
+          <w:tcPr>
+            <w:tcW w:w="720" w:type="dxa"/>
+          </w:tcPr>
+          <w:p>
+            <w:r>
+              <w:t>Yes</w:t>
+            </w:r>
+          </w:p>
+        </w:tc>
+        <w:tc>
+          <w:tcPr>
+            <w:tcW w:w="630" w:type="dxa"/>
+          </w:tcPr>
+          <w:p>
+            <w:r>
+              <w:t>FK</w:t>
+            </w:r>
+          </w:p>
+        </w:tc>
+        <w:tc>
+          <w:tcPr>
+            <w:tcW w:w="2104" w:type="dxa"/>
+          </w:tcPr>
+          <w:p>
+            <w:r>
+              <w:t xml:space="preserve">To Table </w:t>
+            </w:r>
+            <w:r>
+              <w:rPr>
+                <w:i/>
+                <w:iCs/>
+              </w:rPr>
+              <w:t>User</w:t>
+            </w:r>
+            <w:r>
+              <w:rPr>
+                <w:i/>
+                <w:iCs/>
+              </w:rPr>
+              <w:t>s</w:t>
+            </w:r>
+          </w:p>
+        </w:tc>
+      </w:tr>
+      <w:tr>
+        <w:tc>
+          <w:tcPr>
+            <w:tcW w:w="562" w:type="dxa"/>
+          </w:tcPr>
+          <w:p>
+            <w:pPr>
+              <w:jc w:val="center"/>
+            </w:pPr>
+            <w:r>
+              <w:t>26</w:t>
+            </w:r>
+            <w:bookmarkStart w:id="24" w:name="_GoBack"/>
+            <w:bookmarkEnd w:id="24"/>
           </w:p>
         </w:tc>
         <w:tc>
@@ -12652,13 +13607,13 @@
       <w:pPr>
         <w:pStyle w:val="Heading3"/>
       </w:pPr>
-      <w:bookmarkStart w:id="24" w:name="_Toc115429599"/>
-      <w:bookmarkStart w:id="25" w:name="_Toc116588396"/>
+      <w:bookmarkStart w:id="25" w:name="_Toc115429599"/>
+      <w:bookmarkStart w:id="26" w:name="_Toc116588396"/>
       <w:r>
         <w:t>7. Rates</w:t>
       </w:r>
-      <w:bookmarkEnd w:id="24"/>
       <w:bookmarkEnd w:id="25"/>
+      <w:bookmarkEnd w:id="26"/>
     </w:p>
     <w:p>
       <w:pPr>
@@ -12722,7 +13677,6 @@
                 <w:color w:val="000000"/>
                 <w:lang w:val="en-GB" w:eastAsia="en-GB"/>
               </w:rPr>
-              <w:lastRenderedPageBreak/>
               <w:t>#</w:t>
             </w:r>
           </w:p>
@@ -13068,7 +14022,11 @@
           <w:tcPr>
             <w:tcW w:w="720" w:type="dxa"/>
           </w:tcPr>
-          <w:p/>
+          <w:p>
+            <w:r>
+              <w:t>Yes</w:t>
+            </w:r>
+          </w:p>
         </w:tc>
         <w:tc>
           <w:tcPr>
@@ -13271,7 +14229,11 @@
           <w:tcPr>
             <w:tcW w:w="720" w:type="dxa"/>
           </w:tcPr>
-          <w:p/>
+          <w:p>
+            <w:r>
+              <w:t>Yes</w:t>
+            </w:r>
+          </w:p>
         </w:tc>
         <w:tc>
           <w:tcPr>
@@ -13355,7 +14317,11 @@
           <w:tcPr>
             <w:tcW w:w="720" w:type="dxa"/>
           </w:tcPr>
-          <w:p/>
+          <w:p>
+            <w:r>
+              <w:t>Yes</w:t>
+            </w:r>
+          </w:p>
         </w:tc>
         <w:tc>
           <w:tcPr>
@@ -13445,7 +14411,11 @@
           <w:tcPr>
             <w:tcW w:w="720" w:type="dxa"/>
           </w:tcPr>
-          <w:p/>
+          <w:p>
+            <w:r>
+              <w:t>Yes</w:t>
+            </w:r>
+          </w:p>
         </w:tc>
         <w:tc>
           <w:tcPr>
@@ -13585,7 +14555,11 @@
           <w:tcPr>
             <w:tcW w:w="720" w:type="dxa"/>
           </w:tcPr>
-          <w:p/>
+          <w:p>
+            <w:r>
+              <w:t>Yes</w:t>
+            </w:r>
+          </w:p>
         </w:tc>
         <w:tc>
           <w:tcPr>
@@ -13714,6 +14688,75 @@
               <w:t>s</w:t>
             </w:r>
           </w:p>
+        </w:tc>
+      </w:tr>
+      <w:tr>
+        <w:tc>
+          <w:tcPr>
+            <w:tcW w:w="445" w:type="dxa"/>
+          </w:tcPr>
+          <w:p>
+            <w:pPr>
+              <w:jc w:val="center"/>
+            </w:pPr>
+            <w:r>
+              <w:t>11</w:t>
+            </w:r>
+          </w:p>
+        </w:tc>
+        <w:tc>
+          <w:tcPr>
+            <w:tcW w:w="1890" w:type="dxa"/>
+          </w:tcPr>
+          <w:p>
+            <w:r>
+              <w:t>Deleted</w:t>
+            </w:r>
+          </w:p>
+        </w:tc>
+        <w:tc>
+          <w:tcPr>
+            <w:tcW w:w="1080" w:type="dxa"/>
+          </w:tcPr>
+          <w:p>
+            <w:r>
+              <w:t>bit</w:t>
+            </w:r>
+          </w:p>
+        </w:tc>
+        <w:tc>
+          <w:tcPr>
+            <w:tcW w:w="720" w:type="dxa"/>
+          </w:tcPr>
+          <w:p/>
+        </w:tc>
+        <w:tc>
+          <w:tcPr>
+            <w:tcW w:w="900" w:type="dxa"/>
+          </w:tcPr>
+          <w:p/>
+        </w:tc>
+        <w:tc>
+          <w:tcPr>
+            <w:tcW w:w="720" w:type="dxa"/>
+          </w:tcPr>
+          <w:p>
+            <w:r>
+              <w:t>Yes</w:t>
+            </w:r>
+          </w:p>
+        </w:tc>
+        <w:tc>
+          <w:tcPr>
+            <w:tcW w:w="810" w:type="dxa"/>
+          </w:tcPr>
+          <w:p/>
+        </w:tc>
+        <w:tc>
+          <w:tcPr>
+            <w:tcW w:w="2644" w:type="dxa"/>
+          </w:tcPr>
+          <w:p/>
         </w:tc>
       </w:tr>
     </w:tbl>
@@ -13722,13 +14765,13 @@
       <w:pPr>
         <w:pStyle w:val="Heading3"/>
       </w:pPr>
-      <w:bookmarkStart w:id="26" w:name="_Toc115429600"/>
-      <w:bookmarkStart w:id="27" w:name="_Toc116588397"/>
+      <w:bookmarkStart w:id="27" w:name="_Toc115429600"/>
+      <w:bookmarkStart w:id="28" w:name="_Toc116588397"/>
       <w:r>
         <w:t>8. ImagesOfHouse</w:t>
       </w:r>
-      <w:bookmarkEnd w:id="26"/>
       <w:bookmarkEnd w:id="27"/>
+      <w:bookmarkEnd w:id="28"/>
     </w:p>
     <w:p>
       <w:pPr>
@@ -14141,7 +15184,11 @@
           <w:tcPr>
             <w:tcW w:w="630" w:type="dxa"/>
           </w:tcPr>
-          <w:p/>
+          <w:p>
+            <w:r>
+              <w:t>Yes</w:t>
+            </w:r>
+          </w:p>
         </w:tc>
         <w:tc>
           <w:tcPr>
@@ -14209,7 +15256,11 @@
           <w:tcPr>
             <w:tcW w:w="630" w:type="dxa"/>
           </w:tcPr>
-          <w:p/>
+          <w:p>
+            <w:r>
+              <w:t>Yes</w:t>
+            </w:r>
+          </w:p>
         </w:tc>
         <w:tc>
           <w:tcPr>
@@ -14292,7 +15343,11 @@
           <w:tcPr>
             <w:tcW w:w="630" w:type="dxa"/>
           </w:tcPr>
-          <w:p/>
+          <w:p>
+            <w:r>
+              <w:t>Yes</w:t>
+            </w:r>
+          </w:p>
         </w:tc>
         <w:tc>
           <w:tcPr>
@@ -14432,7 +15487,11 @@
           <w:tcPr>
             <w:tcW w:w="630" w:type="dxa"/>
           </w:tcPr>
-          <w:p/>
+          <w:p>
+            <w:r>
+              <w:t>Yes</w:t>
+            </w:r>
+          </w:p>
         </w:tc>
         <w:tc>
           <w:tcPr>
@@ -14561,6 +15620,75 @@
               <w:t>s</w:t>
             </w:r>
           </w:p>
+        </w:tc>
+      </w:tr>
+      <w:tr>
+        <w:tc>
+          <w:tcPr>
+            <w:tcW w:w="421" w:type="dxa"/>
+          </w:tcPr>
+          <w:p>
+            <w:pPr>
+              <w:jc w:val="center"/>
+            </w:pPr>
+            <w:r>
+              <w:t>8</w:t>
+            </w:r>
+          </w:p>
+        </w:tc>
+        <w:tc>
+          <w:tcPr>
+            <w:tcW w:w="1824" w:type="dxa"/>
+          </w:tcPr>
+          <w:p>
+            <w:r>
+              <w:t>Deleted</w:t>
+            </w:r>
+          </w:p>
+        </w:tc>
+        <w:tc>
+          <w:tcPr>
+            <w:tcW w:w="1170" w:type="dxa"/>
+          </w:tcPr>
+          <w:p>
+            <w:r>
+              <w:t>bit</w:t>
+            </w:r>
+          </w:p>
+        </w:tc>
+        <w:tc>
+          <w:tcPr>
+            <w:tcW w:w="630" w:type="dxa"/>
+          </w:tcPr>
+          <w:p/>
+        </w:tc>
+        <w:tc>
+          <w:tcPr>
+            <w:tcW w:w="900" w:type="dxa"/>
+          </w:tcPr>
+          <w:p/>
+        </w:tc>
+        <w:tc>
+          <w:tcPr>
+            <w:tcW w:w="630" w:type="dxa"/>
+          </w:tcPr>
+          <w:p>
+            <w:r>
+              <w:t>Yes</w:t>
+            </w:r>
+          </w:p>
+        </w:tc>
+        <w:tc>
+          <w:tcPr>
+            <w:tcW w:w="810" w:type="dxa"/>
+          </w:tcPr>
+          <w:p/>
+        </w:tc>
+        <w:tc>
+          <w:tcPr>
+            <w:tcW w:w="2824" w:type="dxa"/>
+          </w:tcPr>
+          <w:p/>
         </w:tc>
       </w:tr>
     </w:tbl>
@@ -14569,13 +15697,13 @@
       <w:pPr>
         <w:pStyle w:val="Heading3"/>
       </w:pPr>
-      <w:bookmarkStart w:id="28" w:name="_Toc115429601"/>
-      <w:bookmarkStart w:id="29" w:name="_Toc116588398"/>
+      <w:bookmarkStart w:id="29" w:name="_Toc115429601"/>
+      <w:bookmarkStart w:id="30" w:name="_Toc116588398"/>
       <w:r>
         <w:t>9. ImagesOfRoom</w:t>
       </w:r>
-      <w:bookmarkEnd w:id="28"/>
       <w:bookmarkEnd w:id="29"/>
+      <w:bookmarkEnd w:id="30"/>
     </w:p>
     <w:p>
       <w:pPr>
@@ -14988,7 +16116,11 @@
           <w:tcPr>
             <w:tcW w:w="720" w:type="dxa"/>
           </w:tcPr>
-          <w:p/>
+          <w:p>
+            <w:r>
+              <w:t>Yes</w:t>
+            </w:r>
+          </w:p>
         </w:tc>
         <w:tc>
           <w:tcPr>
@@ -15013,6 +16145,7 @@
               <w:jc w:val="center"/>
             </w:pPr>
             <w:r>
+              <w:lastRenderedPageBreak/>
               <w:t>3</w:t>
             </w:r>
           </w:p>
@@ -15053,7 +16186,11 @@
           <w:tcPr>
             <w:tcW w:w="720" w:type="dxa"/>
           </w:tcPr>
-          <w:p/>
+          <w:p>
+            <w:r>
+              <w:t>Yes</w:t>
+            </w:r>
+          </w:p>
         </w:tc>
         <w:tc>
           <w:tcPr>
@@ -15136,7 +16273,11 @@
           <w:tcPr>
             <w:tcW w:w="720" w:type="dxa"/>
           </w:tcPr>
-          <w:p/>
+          <w:p>
+            <w:r>
+              <w:t>Yes</w:t>
+            </w:r>
+          </w:p>
         </w:tc>
         <w:tc>
           <w:tcPr>
@@ -15276,7 +16417,11 @@
           <w:tcPr>
             <w:tcW w:w="720" w:type="dxa"/>
           </w:tcPr>
-          <w:p/>
+          <w:p>
+            <w:r>
+              <w:t>Yes</w:t>
+            </w:r>
+          </w:p>
         </w:tc>
         <w:tc>
           <w:tcPr>
@@ -15405,6 +16550,75 @@
               <w:t>s</w:t>
             </w:r>
           </w:p>
+        </w:tc>
+      </w:tr>
+      <w:tr>
+        <w:tc>
+          <w:tcPr>
+            <w:tcW w:w="421" w:type="dxa"/>
+          </w:tcPr>
+          <w:p>
+            <w:pPr>
+              <w:jc w:val="center"/>
+            </w:pPr>
+            <w:r>
+              <w:t>8</w:t>
+            </w:r>
+          </w:p>
+        </w:tc>
+        <w:tc>
+          <w:tcPr>
+            <w:tcW w:w="1824" w:type="dxa"/>
+          </w:tcPr>
+          <w:p>
+            <w:r>
+              <w:t>Deleted</w:t>
+            </w:r>
+          </w:p>
+        </w:tc>
+        <w:tc>
+          <w:tcPr>
+            <w:tcW w:w="1080" w:type="dxa"/>
+          </w:tcPr>
+          <w:p>
+            <w:r>
+              <w:t>bit</w:t>
+            </w:r>
+          </w:p>
+        </w:tc>
+        <w:tc>
+          <w:tcPr>
+            <w:tcW w:w="630" w:type="dxa"/>
+          </w:tcPr>
+          <w:p/>
+        </w:tc>
+        <w:tc>
+          <w:tcPr>
+            <w:tcW w:w="900" w:type="dxa"/>
+          </w:tcPr>
+          <w:p/>
+        </w:tc>
+        <w:tc>
+          <w:tcPr>
+            <w:tcW w:w="720" w:type="dxa"/>
+          </w:tcPr>
+          <w:p>
+            <w:r>
+              <w:t>Yes</w:t>
+            </w:r>
+          </w:p>
+        </w:tc>
+        <w:tc>
+          <w:tcPr>
+            <w:tcW w:w="810" w:type="dxa"/>
+          </w:tcPr>
+          <w:p/>
+        </w:tc>
+        <w:tc>
+          <w:tcPr>
+            <w:tcW w:w="2824" w:type="dxa"/>
+          </w:tcPr>
+          <w:p/>
         </w:tc>
       </w:tr>
     </w:tbl>
@@ -15413,8 +16627,8 @@
       <w:pPr>
         <w:pStyle w:val="Heading3"/>
       </w:pPr>
-      <w:bookmarkStart w:id="30" w:name="_Toc115429602"/>
-      <w:bookmarkStart w:id="31" w:name="_Toc116588399"/>
+      <w:bookmarkStart w:id="31" w:name="_Toc115429602"/>
+      <w:bookmarkStart w:id="32" w:name="_Toc116588399"/>
       <w:r>
         <w:t xml:space="preserve">10. </w:t>
       </w:r>
@@ -15424,8 +16638,8 @@
       <w:r>
         <w:t>s</w:t>
       </w:r>
-      <w:bookmarkEnd w:id="30"/>
       <w:bookmarkEnd w:id="31"/>
+      <w:bookmarkEnd w:id="32"/>
     </w:p>
     <w:p>
       <w:pPr>
@@ -15870,7 +17084,11 @@
           <w:tcPr>
             <w:tcW w:w="720" w:type="dxa"/>
           </w:tcPr>
-          <w:p/>
+          <w:p>
+            <w:r>
+              <w:t>Yes</w:t>
+            </w:r>
+          </w:p>
         </w:tc>
         <w:tc>
           <w:tcPr>
@@ -15935,7 +17153,11 @@
           <w:tcPr>
             <w:tcW w:w="720" w:type="dxa"/>
           </w:tcPr>
-          <w:p/>
+          <w:p>
+            <w:r>
+              <w:t>Yes</w:t>
+            </w:r>
+          </w:p>
         </w:tc>
         <w:tc>
           <w:tcPr>
@@ -15956,8 +17178,8 @@
       <w:pPr>
         <w:pStyle w:val="Heading3"/>
       </w:pPr>
-      <w:bookmarkStart w:id="32" w:name="_Toc115429603"/>
-      <w:bookmarkStart w:id="33" w:name="_Toc116588400"/>
+      <w:bookmarkStart w:id="33" w:name="_Toc115429603"/>
+      <w:bookmarkStart w:id="34" w:name="_Toc116588400"/>
       <w:r>
         <w:t xml:space="preserve">11. </w:t>
       </w:r>
@@ -15967,8 +17189,8 @@
       <w:r>
         <w:t>s</w:t>
       </w:r>
-      <w:bookmarkEnd w:id="32"/>
       <w:bookmarkEnd w:id="33"/>
+      <w:bookmarkEnd w:id="34"/>
     </w:p>
     <w:p>
       <w:pPr>
@@ -16413,7 +17635,11 @@
           <w:tcPr>
             <w:tcW w:w="720" w:type="dxa"/>
           </w:tcPr>
-          <w:p/>
+          <w:p>
+            <w:r>
+              <w:t>Yes</w:t>
+            </w:r>
+          </w:p>
         </w:tc>
         <w:tc>
           <w:tcPr>
@@ -16478,7 +17704,11 @@
           <w:tcPr>
             <w:tcW w:w="720" w:type="dxa"/>
           </w:tcPr>
-          <w:p/>
+          <w:p>
+            <w:r>
+              <w:t>Yes</w:t>
+            </w:r>
+          </w:p>
         </w:tc>
         <w:tc>
           <w:tcPr>
@@ -16565,7 +17795,11 @@
           <w:tcPr>
             <w:tcW w:w="720" w:type="dxa"/>
           </w:tcPr>
-          <w:p/>
+          <w:p>
+            <w:r>
+              <w:t>Yes</w:t>
+            </w:r>
+          </w:p>
         </w:tc>
         <w:tc>
           <w:tcPr>
@@ -16586,8 +17820,8 @@
       <w:pPr>
         <w:pStyle w:val="Heading3"/>
       </w:pPr>
-      <w:bookmarkStart w:id="34" w:name="_Toc115429604"/>
-      <w:bookmarkStart w:id="35" w:name="_Toc116588401"/>
+      <w:bookmarkStart w:id="35" w:name="_Toc115429604"/>
+      <w:bookmarkStart w:id="36" w:name="_Toc116588401"/>
       <w:r>
         <w:t xml:space="preserve">12. </w:t>
       </w:r>
@@ -16597,8 +17831,8 @@
       <w:r>
         <w:t>s</w:t>
       </w:r>
-      <w:bookmarkEnd w:id="34"/>
       <w:bookmarkEnd w:id="35"/>
+      <w:bookmarkEnd w:id="36"/>
     </w:p>
     <w:p>
       <w:pPr>
@@ -17043,7 +18277,11 @@
           <w:tcPr>
             <w:tcW w:w="720" w:type="dxa"/>
           </w:tcPr>
-          <w:p/>
+          <w:p>
+            <w:r>
+              <w:t>Yes</w:t>
+            </w:r>
+          </w:p>
         </w:tc>
         <w:tc>
           <w:tcPr>
@@ -17108,7 +18346,11 @@
           <w:tcPr>
             <w:tcW w:w="720" w:type="dxa"/>
           </w:tcPr>
-          <w:p/>
+          <w:p>
+            <w:r>
+              <w:t>Yes</w:t>
+            </w:r>
+          </w:p>
         </w:tc>
         <w:tc>
           <w:tcPr>
@@ -17195,7 +18437,11 @@
           <w:tcPr>
             <w:tcW w:w="720" w:type="dxa"/>
           </w:tcPr>
-          <w:p/>
+          <w:p>
+            <w:r>
+              <w:t>Yes</w:t>
+            </w:r>
+          </w:p>
         </w:tc>
         <w:tc>
           <w:tcPr>
@@ -17216,8 +18462,8 @@
       <w:pPr>
         <w:pStyle w:val="Heading3"/>
       </w:pPr>
-      <w:bookmarkStart w:id="36" w:name="_Toc115429605"/>
-      <w:bookmarkStart w:id="37" w:name="_Toc116588402"/>
+      <w:bookmarkStart w:id="37" w:name="_Toc115429605"/>
+      <w:bookmarkStart w:id="38" w:name="_Toc116588402"/>
       <w:r>
         <w:t xml:space="preserve">13. </w:t>
       </w:r>
@@ -17227,8 +18473,8 @@
       <w:r>
         <w:t>es</w:t>
       </w:r>
-      <w:bookmarkEnd w:id="36"/>
       <w:bookmarkEnd w:id="37"/>
+      <w:bookmarkEnd w:id="38"/>
     </w:p>
     <w:p>
       <w:pPr>
@@ -17657,7 +18903,11 @@
           <w:tcPr>
             <w:tcW w:w="720" w:type="dxa"/>
           </w:tcPr>
-          <w:p/>
+          <w:p>
+            <w:r>
+              <w:t>Yes</w:t>
+            </w:r>
+          </w:p>
         </w:tc>
         <w:tc>
           <w:tcPr>
@@ -17722,7 +18972,11 @@
           <w:tcPr>
             <w:tcW w:w="720" w:type="dxa"/>
           </w:tcPr>
-          <w:p/>
+          <w:p>
+            <w:r>
+              <w:t>Yes</w:t>
+            </w:r>
+          </w:p>
         </w:tc>
         <w:tc>
           <w:tcPr>
@@ -17743,9 +18997,10 @@
       <w:pPr>
         <w:pStyle w:val="Heading3"/>
       </w:pPr>
-      <w:bookmarkStart w:id="38" w:name="_Toc115429606"/>
-      <w:bookmarkStart w:id="39" w:name="_Toc116588403"/>
+      <w:bookmarkStart w:id="39" w:name="_Toc115429606"/>
+      <w:bookmarkStart w:id="40" w:name="_Toc116588403"/>
       <w:r>
+        <w:lastRenderedPageBreak/>
         <w:t xml:space="preserve">14. </w:t>
       </w:r>
       <w:r>
@@ -17754,8 +19009,8 @@
       <w:r>
         <w:t>s</w:t>
       </w:r>
-      <w:bookmarkEnd w:id="38"/>
       <w:bookmarkEnd w:id="39"/>
+      <w:bookmarkEnd w:id="40"/>
     </w:p>
     <w:p>
       <w:pPr>
@@ -18168,7 +19423,11 @@
           <w:tcPr>
             <w:tcW w:w="720" w:type="dxa"/>
           </w:tcPr>
-          <w:p/>
+          <w:p>
+            <w:r>
+              <w:t>Yes</w:t>
+            </w:r>
+          </w:p>
         </w:tc>
         <w:tc>
           <w:tcPr>
@@ -18233,7 +19492,11 @@
           <w:tcPr>
             <w:tcW w:w="720" w:type="dxa"/>
           </w:tcPr>
-          <w:p/>
+          <w:p>
+            <w:r>
+              <w:t>Yes</w:t>
+            </w:r>
+          </w:p>
         </w:tc>
         <w:tc>
           <w:tcPr>
@@ -18254,13 +19517,13 @@
       <w:pPr>
         <w:pStyle w:val="Heading3"/>
       </w:pPr>
-      <w:bookmarkStart w:id="40" w:name="_Toc115429607"/>
-      <w:bookmarkStart w:id="41" w:name="_Toc116588404"/>
+      <w:bookmarkStart w:id="41" w:name="_Toc115429607"/>
+      <w:bookmarkStart w:id="42" w:name="_Toc116588404"/>
       <w:r>
         <w:t>15. Reports</w:t>
       </w:r>
-      <w:bookmarkEnd w:id="40"/>
       <w:bookmarkEnd w:id="41"/>
+      <w:bookmarkEnd w:id="42"/>
     </w:p>
     <w:p>
       <w:pPr>
@@ -18676,7 +19939,11 @@
           <w:tcPr>
             <w:tcW w:w="630" w:type="dxa"/>
           </w:tcPr>
-          <w:p/>
+          <w:p>
+            <w:r>
+              <w:t>Yes</w:t>
+            </w:r>
+          </w:p>
         </w:tc>
         <w:tc>
           <w:tcPr>
@@ -18745,7 +20012,11 @@
           <w:tcPr>
             <w:tcW w:w="630" w:type="dxa"/>
           </w:tcPr>
-          <w:p/>
+          <w:p>
+            <w:r>
+              <w:t>Yes</w:t>
+            </w:r>
+          </w:p>
         </w:tc>
         <w:tc>
           <w:tcPr>
@@ -18792,7 +20063,6 @@
               <w:jc w:val="center"/>
             </w:pPr>
             <w:r>
-              <w:lastRenderedPageBreak/>
               <w:t>4</w:t>
             </w:r>
           </w:p>
@@ -18833,7 +20103,11 @@
           <w:tcPr>
             <w:tcW w:w="630" w:type="dxa"/>
           </w:tcPr>
-          <w:p/>
+          <w:p>
+            <w:r>
+              <w:t>Yes</w:t>
+            </w:r>
+          </w:p>
         </w:tc>
         <w:tc>
           <w:tcPr>
@@ -18916,7 +20190,11 @@
           <w:tcPr>
             <w:tcW w:w="630" w:type="dxa"/>
           </w:tcPr>
-          <w:p/>
+          <w:p>
+            <w:r>
+              <w:t>Yes</w:t>
+            </w:r>
+          </w:p>
         </w:tc>
         <w:tc>
           <w:tcPr>
@@ -19056,7 +20334,11 @@
           <w:tcPr>
             <w:tcW w:w="630" w:type="dxa"/>
           </w:tcPr>
-          <w:p/>
+          <w:p>
+            <w:r>
+              <w:t>Yes</w:t>
+            </w:r>
+          </w:p>
         </w:tc>
         <w:tc>
           <w:tcPr>
@@ -19185,6 +20467,75 @@
               <w:t>s</w:t>
             </w:r>
           </w:p>
+        </w:tc>
+      </w:tr>
+      <w:tr>
+        <w:tc>
+          <w:tcPr>
+            <w:tcW w:w="421" w:type="dxa"/>
+          </w:tcPr>
+          <w:p>
+            <w:pPr>
+              <w:jc w:val="center"/>
+            </w:pPr>
+            <w:r>
+              <w:t>9</w:t>
+            </w:r>
+          </w:p>
+        </w:tc>
+        <w:tc>
+          <w:tcPr>
+            <w:tcW w:w="1824" w:type="dxa"/>
+          </w:tcPr>
+          <w:p>
+            <w:r>
+              <w:t>Deleted</w:t>
+            </w:r>
+          </w:p>
+        </w:tc>
+        <w:tc>
+          <w:tcPr>
+            <w:tcW w:w="1080" w:type="dxa"/>
+          </w:tcPr>
+          <w:p>
+            <w:r>
+              <w:t>bit</w:t>
+            </w:r>
+          </w:p>
+        </w:tc>
+        <w:tc>
+          <w:tcPr>
+            <w:tcW w:w="720" w:type="dxa"/>
+          </w:tcPr>
+          <w:p/>
+        </w:tc>
+        <w:tc>
+          <w:tcPr>
+            <w:tcW w:w="900" w:type="dxa"/>
+          </w:tcPr>
+          <w:p/>
+        </w:tc>
+        <w:tc>
+          <w:tcPr>
+            <w:tcW w:w="630" w:type="dxa"/>
+          </w:tcPr>
+          <w:p>
+            <w:r>
+              <w:t>Yes</w:t>
+            </w:r>
+          </w:p>
+        </w:tc>
+        <w:tc>
+          <w:tcPr>
+            <w:tcW w:w="810" w:type="dxa"/>
+          </w:tcPr>
+          <w:p/>
+        </w:tc>
+        <w:tc>
+          <w:tcPr>
+            <w:tcW w:w="2824" w:type="dxa"/>
+          </w:tcPr>
+          <w:p/>
         </w:tc>
       </w:tr>
     </w:tbl>
@@ -19193,11 +20544,11 @@
       <w:pPr>
         <w:pStyle w:val="Heading3"/>
       </w:pPr>
-      <w:bookmarkStart w:id="42" w:name="_Toc116588405"/>
+      <w:bookmarkStart w:id="43" w:name="_Toc116588405"/>
       <w:r>
         <w:t>16. RoomHistories</w:t>
       </w:r>
-      <w:bookmarkEnd w:id="42"/>
+      <w:bookmarkEnd w:id="43"/>
     </w:p>
     <w:p>
       <w:pPr>
@@ -19610,7 +20961,11 @@
           <w:tcPr>
             <w:tcW w:w="630" w:type="dxa"/>
           </w:tcPr>
-          <w:p/>
+          <w:p>
+            <w:r>
+              <w:t>Yes</w:t>
+            </w:r>
+          </w:p>
         </w:tc>
         <w:tc>
           <w:tcPr>
@@ -19679,7 +21034,11 @@
           <w:tcPr>
             <w:tcW w:w="630" w:type="dxa"/>
           </w:tcPr>
-          <w:p/>
+          <w:p>
+            <w:r>
+              <w:t>Yes</w:t>
+            </w:r>
+          </w:p>
         </w:tc>
         <w:tc>
           <w:tcPr>
@@ -19762,7 +21121,11 @@
           <w:tcPr>
             <w:tcW w:w="630" w:type="dxa"/>
           </w:tcPr>
-          <w:p/>
+          <w:p>
+            <w:r>
+              <w:t>Yes</w:t>
+            </w:r>
+          </w:p>
         </w:tc>
         <w:tc>
           <w:tcPr>
@@ -19902,7 +21265,11 @@
           <w:tcPr>
             <w:tcW w:w="630" w:type="dxa"/>
           </w:tcPr>
-          <w:p/>
+          <w:p>
+            <w:r>
+              <w:t>Yes</w:t>
+            </w:r>
+          </w:p>
         </w:tc>
         <w:tc>
           <w:tcPr>
@@ -20031,10 +21398,1010 @@
               <w:t>s</w:t>
             </w:r>
           </w:p>
+        </w:tc>
+      </w:tr>
+      <w:tr>
+        <w:tc>
+          <w:tcPr>
+            <w:tcW w:w="421" w:type="dxa"/>
+          </w:tcPr>
+          <w:p>
+            <w:pPr>
+              <w:jc w:val="center"/>
+            </w:pPr>
+            <w:r>
+              <w:t>8</w:t>
+            </w:r>
+          </w:p>
+        </w:tc>
+        <w:tc>
+          <w:tcPr>
+            <w:tcW w:w="1824" w:type="dxa"/>
+          </w:tcPr>
+          <w:p>
+            <w:r>
+              <w:t>Deleted</w:t>
+            </w:r>
+          </w:p>
+        </w:tc>
+        <w:tc>
+          <w:tcPr>
+            <w:tcW w:w="1080" w:type="dxa"/>
+          </w:tcPr>
+          <w:p>
+            <w:r>
+              <w:t>bit</w:t>
+            </w:r>
+          </w:p>
+        </w:tc>
+        <w:tc>
+          <w:tcPr>
+            <w:tcW w:w="720" w:type="dxa"/>
+          </w:tcPr>
+          <w:p/>
+        </w:tc>
+        <w:tc>
+          <w:tcPr>
+            <w:tcW w:w="900" w:type="dxa"/>
+          </w:tcPr>
+          <w:p/>
+        </w:tc>
+        <w:tc>
+          <w:tcPr>
+            <w:tcW w:w="630" w:type="dxa"/>
+          </w:tcPr>
+          <w:p>
+            <w:r>
+              <w:t>Yes</w:t>
+            </w:r>
+          </w:p>
+        </w:tc>
+        <w:tc>
+          <w:tcPr>
+            <w:tcW w:w="810" w:type="dxa"/>
+          </w:tcPr>
+          <w:p/>
+        </w:tc>
+        <w:tc>
+          <w:tcPr>
+            <w:tcW w:w="2824" w:type="dxa"/>
+          </w:tcPr>
+          <w:p/>
         </w:tc>
       </w:tr>
     </w:tbl>
     <w:p/>
+    <w:p>
+      <w:pPr>
+        <w:pStyle w:val="Heading3"/>
+      </w:pPr>
+      <w:r>
+        <w:t>17</w:t>
+      </w:r>
+      <w:r>
+        <w:t xml:space="preserve">. </w:t>
+      </w:r>
+      <w:r>
+        <w:t>Issues</w:t>
+      </w:r>
+    </w:p>
+    <w:p>
+      <w:pPr>
+        <w:spacing w:after="0" w:line="240" w:lineRule="auto"/>
+        <w:rPr>
+          <w:i/>
+          <w:iCs/>
+          <w:color w:val="0432FF"/>
+        </w:rPr>
+      </w:pPr>
+      <w:r>
+        <w:rPr>
+          <w:i/>
+          <w:iCs/>
+          <w:color w:val="0432FF"/>
+        </w:rPr>
+        <w:t>Store the information of all records of Room usage for Landlords to manage if they want to</w:t>
+      </w:r>
+    </w:p>
+    <w:tbl>
+      <w:tblPr>
+        <w:tblStyle w:val="TableGrid"/>
+        <w:tblW w:w="9209" w:type="dxa"/>
+        <w:tblLayout w:type="fixed"/>
+        <w:tblLook w:val="04A0" w:firstRow="1" w:lastRow="0" w:firstColumn="1" w:lastColumn="0" w:noHBand="0" w:noVBand="1"/>
+      </w:tblPr>
+      <w:tblGrid>
+        <w:gridCol w:w="421"/>
+        <w:gridCol w:w="1824"/>
+        <w:gridCol w:w="1080"/>
+        <w:gridCol w:w="720"/>
+        <w:gridCol w:w="900"/>
+        <w:gridCol w:w="630"/>
+        <w:gridCol w:w="810"/>
+        <w:gridCol w:w="2824"/>
+      </w:tblGrid>
+      <w:tr>
+        <w:tc>
+          <w:tcPr>
+            <w:tcW w:w="421" w:type="dxa"/>
+            <w:shd w:val="clear" w:color="auto" w:fill="FFE8E1"/>
+          </w:tcPr>
+          <w:p>
+            <w:pPr>
+              <w:jc w:val="center"/>
+              <w:rPr>
+                <w:rFonts w:ascii="Calibri" w:eastAsia="Times New Roman" w:hAnsi="Calibri" w:cs="Calibri"/>
+                <w:b/>
+                <w:bCs/>
+                <w:iCs/>
+                <w:color w:val="000000"/>
+                <w:lang w:val="en-GB" w:eastAsia="en-GB"/>
+              </w:rPr>
+            </w:pPr>
+            <w:r>
+              <w:rPr>
+                <w:rFonts w:ascii="Calibri" w:eastAsia="Times New Roman" w:hAnsi="Calibri" w:cs="Calibri"/>
+                <w:b/>
+                <w:bCs/>
+                <w:iCs/>
+                <w:color w:val="000000"/>
+                <w:lang w:val="en-GB" w:eastAsia="en-GB"/>
+              </w:rPr>
+              <w:t>#</w:t>
+            </w:r>
+          </w:p>
+        </w:tc>
+        <w:tc>
+          <w:tcPr>
+            <w:tcW w:w="1824" w:type="dxa"/>
+            <w:shd w:val="clear" w:color="auto" w:fill="FFE8E1"/>
+            <w:vAlign w:val="center"/>
+          </w:tcPr>
+          <w:p>
+            <w:pPr>
+              <w:jc w:val="center"/>
+              <w:rPr>
+                <w:rFonts w:ascii="Calibri" w:eastAsia="Times New Roman" w:hAnsi="Calibri" w:cs="Calibri"/>
+                <w:b/>
+                <w:bCs/>
+                <w:iCs/>
+                <w:color w:val="000000"/>
+                <w:lang w:val="en-GB" w:eastAsia="en-GB"/>
+              </w:rPr>
+            </w:pPr>
+            <w:r>
+              <w:rPr>
+                <w:rFonts w:ascii="Calibri" w:eastAsia="Times New Roman" w:hAnsi="Calibri" w:cs="Calibri"/>
+                <w:b/>
+                <w:bCs/>
+                <w:iCs/>
+                <w:color w:val="000000"/>
+                <w:lang w:val="en-GB" w:eastAsia="en-GB"/>
+              </w:rPr>
+              <w:t>Field name</w:t>
+            </w:r>
+          </w:p>
+        </w:tc>
+        <w:tc>
+          <w:tcPr>
+            <w:tcW w:w="1080" w:type="dxa"/>
+            <w:shd w:val="clear" w:color="auto" w:fill="FFE8E1"/>
+            <w:vAlign w:val="center"/>
+          </w:tcPr>
+          <w:p>
+            <w:pPr>
+              <w:jc w:val="center"/>
+              <w:rPr>
+                <w:rFonts w:ascii="Calibri" w:eastAsia="Times New Roman" w:hAnsi="Calibri" w:cs="Calibri"/>
+                <w:b/>
+                <w:bCs/>
+                <w:iCs/>
+                <w:color w:val="000000"/>
+                <w:lang w:val="en-GB" w:eastAsia="en-GB"/>
+              </w:rPr>
+            </w:pPr>
+            <w:r>
+              <w:rPr>
+                <w:rFonts w:ascii="Calibri" w:eastAsia="Times New Roman" w:hAnsi="Calibri" w:cs="Calibri"/>
+                <w:b/>
+                <w:bCs/>
+                <w:iCs/>
+                <w:color w:val="000000"/>
+                <w:lang w:val="en-GB" w:eastAsia="en-GB"/>
+              </w:rPr>
+              <w:t>Type</w:t>
+            </w:r>
+          </w:p>
+        </w:tc>
+        <w:tc>
+          <w:tcPr>
+            <w:tcW w:w="720" w:type="dxa"/>
+            <w:shd w:val="clear" w:color="auto" w:fill="FFE8E1"/>
+            <w:vAlign w:val="center"/>
+          </w:tcPr>
+          <w:p>
+            <w:pPr>
+              <w:jc w:val="center"/>
+              <w:rPr>
+                <w:rFonts w:ascii="Calibri" w:eastAsia="Times New Roman" w:hAnsi="Calibri" w:cs="Calibri"/>
+                <w:b/>
+                <w:bCs/>
+                <w:iCs/>
+                <w:color w:val="000000"/>
+                <w:lang w:val="en-GB" w:eastAsia="en-GB"/>
+              </w:rPr>
+            </w:pPr>
+            <w:r>
+              <w:rPr>
+                <w:rFonts w:ascii="Calibri" w:eastAsia="Times New Roman" w:hAnsi="Calibri" w:cs="Calibri"/>
+                <w:b/>
+                <w:bCs/>
+                <w:iCs/>
+                <w:color w:val="000000"/>
+                <w:lang w:val="en-GB" w:eastAsia="en-GB"/>
+              </w:rPr>
+              <w:t>Size</w:t>
+            </w:r>
+          </w:p>
+        </w:tc>
+        <w:tc>
+          <w:tcPr>
+            <w:tcW w:w="900" w:type="dxa"/>
+            <w:shd w:val="clear" w:color="auto" w:fill="FFE8E1"/>
+            <w:vAlign w:val="center"/>
+          </w:tcPr>
+          <w:p>
+            <w:pPr>
+              <w:jc w:val="center"/>
+              <w:rPr>
+                <w:rFonts w:ascii="Calibri" w:eastAsia="Times New Roman" w:hAnsi="Calibri" w:cs="Calibri"/>
+                <w:b/>
+                <w:bCs/>
+                <w:iCs/>
+                <w:color w:val="000000"/>
+                <w:lang w:val="en-GB" w:eastAsia="en-GB"/>
+              </w:rPr>
+            </w:pPr>
+            <w:r>
+              <w:rPr>
+                <w:rFonts w:ascii="Calibri" w:eastAsia="Times New Roman" w:hAnsi="Calibri" w:cs="Calibri"/>
+                <w:b/>
+                <w:bCs/>
+                <w:iCs/>
+                <w:color w:val="000000"/>
+                <w:lang w:val="en-GB" w:eastAsia="en-GB"/>
+              </w:rPr>
+              <w:t>Unique</w:t>
+            </w:r>
+          </w:p>
+        </w:tc>
+        <w:tc>
+          <w:tcPr>
+            <w:tcW w:w="630" w:type="dxa"/>
+            <w:shd w:val="clear" w:color="auto" w:fill="FFE8E1"/>
+            <w:vAlign w:val="center"/>
+          </w:tcPr>
+          <w:p>
+            <w:pPr>
+              <w:jc w:val="center"/>
+              <w:rPr>
+                <w:rFonts w:ascii="Calibri" w:eastAsia="Times New Roman" w:hAnsi="Calibri" w:cs="Calibri"/>
+                <w:b/>
+                <w:bCs/>
+                <w:iCs/>
+                <w:color w:val="000000"/>
+                <w:lang w:val="en-GB" w:eastAsia="en-GB"/>
+              </w:rPr>
+            </w:pPr>
+            <w:r>
+              <w:rPr>
+                <w:rFonts w:ascii="Calibri" w:eastAsia="Times New Roman" w:hAnsi="Calibri" w:cs="Calibri"/>
+                <w:b/>
+                <w:bCs/>
+                <w:iCs/>
+                <w:color w:val="000000"/>
+                <w:lang w:val="en-GB" w:eastAsia="en-GB"/>
+              </w:rPr>
+              <w:t>Not Null</w:t>
+            </w:r>
+          </w:p>
+        </w:tc>
+        <w:tc>
+          <w:tcPr>
+            <w:tcW w:w="810" w:type="dxa"/>
+            <w:shd w:val="clear" w:color="auto" w:fill="FFE8E1"/>
+            <w:vAlign w:val="center"/>
+          </w:tcPr>
+          <w:p>
+            <w:pPr>
+              <w:jc w:val="center"/>
+              <w:rPr>
+                <w:rFonts w:ascii="Calibri" w:eastAsia="Times New Roman" w:hAnsi="Calibri" w:cs="Calibri"/>
+                <w:b/>
+                <w:bCs/>
+                <w:iCs/>
+                <w:color w:val="000000"/>
+                <w:lang w:val="en-GB" w:eastAsia="en-GB"/>
+              </w:rPr>
+            </w:pPr>
+            <w:r>
+              <w:rPr>
+                <w:rFonts w:ascii="Calibri" w:eastAsia="Times New Roman" w:hAnsi="Calibri" w:cs="Calibri"/>
+                <w:b/>
+                <w:bCs/>
+                <w:iCs/>
+                <w:color w:val="000000"/>
+                <w:lang w:val="en-GB" w:eastAsia="en-GB"/>
+              </w:rPr>
+              <w:t>PK/FK</w:t>
+            </w:r>
+          </w:p>
+        </w:tc>
+        <w:tc>
+          <w:tcPr>
+            <w:tcW w:w="2824" w:type="dxa"/>
+            <w:shd w:val="clear" w:color="auto" w:fill="FFE8E1"/>
+            <w:vAlign w:val="center"/>
+          </w:tcPr>
+          <w:p>
+            <w:pPr>
+              <w:jc w:val="center"/>
+              <w:rPr>
+                <w:rFonts w:ascii="Calibri" w:eastAsia="Times New Roman" w:hAnsi="Calibri" w:cs="Calibri"/>
+                <w:b/>
+                <w:bCs/>
+                <w:iCs/>
+                <w:color w:val="000000"/>
+                <w:lang w:val="en-GB" w:eastAsia="en-GB"/>
+              </w:rPr>
+            </w:pPr>
+            <w:r>
+              <w:rPr>
+                <w:rFonts w:ascii="Calibri" w:eastAsia="Times New Roman" w:hAnsi="Calibri" w:cs="Calibri"/>
+                <w:b/>
+                <w:bCs/>
+                <w:iCs/>
+                <w:color w:val="000000"/>
+                <w:lang w:val="en-GB" w:eastAsia="en-GB"/>
+              </w:rPr>
+              <w:t>Notes</w:t>
+            </w:r>
+          </w:p>
+        </w:tc>
+      </w:tr>
+      <w:tr>
+        <w:tc>
+          <w:tcPr>
+            <w:tcW w:w="421" w:type="dxa"/>
+          </w:tcPr>
+          <w:p>
+            <w:pPr>
+              <w:jc w:val="center"/>
+            </w:pPr>
+            <w:r>
+              <w:t>1</w:t>
+            </w:r>
+          </w:p>
+        </w:tc>
+        <w:tc>
+          <w:tcPr>
+            <w:tcW w:w="1824" w:type="dxa"/>
+          </w:tcPr>
+          <w:p>
+            <w:r>
+              <w:t>IssueId</w:t>
+            </w:r>
+          </w:p>
+        </w:tc>
+        <w:tc>
+          <w:tcPr>
+            <w:tcW w:w="1080" w:type="dxa"/>
+          </w:tcPr>
+          <w:p>
+            <w:r>
+              <w:t>int</w:t>
+            </w:r>
+          </w:p>
+        </w:tc>
+        <w:tc>
+          <w:tcPr>
+            <w:tcW w:w="720" w:type="dxa"/>
+          </w:tcPr>
+          <w:p/>
+        </w:tc>
+        <w:tc>
+          <w:tcPr>
+            <w:tcW w:w="900" w:type="dxa"/>
+          </w:tcPr>
+          <w:p/>
+        </w:tc>
+        <w:tc>
+          <w:tcPr>
+            <w:tcW w:w="630" w:type="dxa"/>
+          </w:tcPr>
+          <w:p>
+            <w:r>
+              <w:t>Yes</w:t>
+            </w:r>
+          </w:p>
+        </w:tc>
+        <w:tc>
+          <w:tcPr>
+            <w:tcW w:w="810" w:type="dxa"/>
+          </w:tcPr>
+          <w:p>
+            <w:r>
+              <w:t>PK</w:t>
+            </w:r>
+          </w:p>
+        </w:tc>
+        <w:tc>
+          <w:tcPr>
+            <w:tcW w:w="2824" w:type="dxa"/>
+          </w:tcPr>
+          <w:p/>
+        </w:tc>
+      </w:tr>
+      <w:tr>
+        <w:tc>
+          <w:tcPr>
+            <w:tcW w:w="421" w:type="dxa"/>
+          </w:tcPr>
+          <w:p>
+            <w:pPr>
+              <w:jc w:val="center"/>
+            </w:pPr>
+            <w:r>
+              <w:t>2</w:t>
+            </w:r>
+          </w:p>
+        </w:tc>
+        <w:tc>
+          <w:tcPr>
+            <w:tcW w:w="1824" w:type="dxa"/>
+          </w:tcPr>
+          <w:p>
+            <w:r>
+              <w:t xml:space="preserve">Description </w:t>
+            </w:r>
+          </w:p>
+        </w:tc>
+        <w:tc>
+          <w:tcPr>
+            <w:tcW w:w="1080" w:type="dxa"/>
+          </w:tcPr>
+          <w:p>
+            <w:r>
+              <w:t>nvarchar</w:t>
+            </w:r>
+          </w:p>
+        </w:tc>
+        <w:tc>
+          <w:tcPr>
+            <w:tcW w:w="720" w:type="dxa"/>
+          </w:tcPr>
+          <w:p>
+            <w:r>
+              <w:t>800</w:t>
+            </w:r>
+          </w:p>
+        </w:tc>
+        <w:tc>
+          <w:tcPr>
+            <w:tcW w:w="900" w:type="dxa"/>
+          </w:tcPr>
+          <w:p/>
+        </w:tc>
+        <w:tc>
+          <w:tcPr>
+            <w:tcW w:w="630" w:type="dxa"/>
+          </w:tcPr>
+          <w:p>
+            <w:r>
+              <w:t>Yes</w:t>
+            </w:r>
+          </w:p>
+        </w:tc>
+        <w:tc>
+          <w:tcPr>
+            <w:tcW w:w="810" w:type="dxa"/>
+          </w:tcPr>
+          <w:p/>
+        </w:tc>
+        <w:tc>
+          <w:tcPr>
+            <w:tcW w:w="2824" w:type="dxa"/>
+          </w:tcPr>
+          <w:p/>
+        </w:tc>
+      </w:tr>
+      <w:tr>
+        <w:tc>
+          <w:tcPr>
+            <w:tcW w:w="421" w:type="dxa"/>
+          </w:tcPr>
+          <w:p>
+            <w:pPr>
+              <w:jc w:val="center"/>
+            </w:pPr>
+            <w:r>
+              <w:t>3</w:t>
+            </w:r>
+          </w:p>
+        </w:tc>
+        <w:tc>
+          <w:tcPr>
+            <w:tcW w:w="1824" w:type="dxa"/>
+          </w:tcPr>
+          <w:p>
+            <w:r>
+              <w:t>RoomId</w:t>
+            </w:r>
+          </w:p>
+        </w:tc>
+        <w:tc>
+          <w:tcPr>
+            <w:tcW w:w="1080" w:type="dxa"/>
+          </w:tcPr>
+          <w:p>
+            <w:r>
+              <w:t>int</w:t>
+            </w:r>
+          </w:p>
+        </w:tc>
+        <w:tc>
+          <w:tcPr>
+            <w:tcW w:w="720" w:type="dxa"/>
+          </w:tcPr>
+          <w:p/>
+        </w:tc>
+        <w:tc>
+          <w:tcPr>
+            <w:tcW w:w="900" w:type="dxa"/>
+          </w:tcPr>
+          <w:p/>
+        </w:tc>
+        <w:tc>
+          <w:tcPr>
+            <w:tcW w:w="630" w:type="dxa"/>
+          </w:tcPr>
+          <w:p>
+            <w:r>
+              <w:t>Yes</w:t>
+            </w:r>
+          </w:p>
+        </w:tc>
+        <w:tc>
+          <w:tcPr>
+            <w:tcW w:w="810" w:type="dxa"/>
+          </w:tcPr>
+          <w:p>
+            <w:r>
+              <w:t>FK</w:t>
+            </w:r>
+          </w:p>
+        </w:tc>
+        <w:tc>
+          <w:tcPr>
+            <w:tcW w:w="2824" w:type="dxa"/>
+          </w:tcPr>
+          <w:p>
+            <w:r>
+              <w:t xml:space="preserve">To Table </w:t>
+            </w:r>
+            <w:r>
+              <w:rPr>
+                <w:i/>
+                <w:iCs/>
+              </w:rPr>
+              <w:t>Rooms</w:t>
+            </w:r>
+          </w:p>
+        </w:tc>
+      </w:tr>
+      <w:tr>
+        <w:tc>
+          <w:tcPr>
+            <w:tcW w:w="421" w:type="dxa"/>
+          </w:tcPr>
+          <w:p>
+            <w:pPr>
+              <w:jc w:val="center"/>
+            </w:pPr>
+            <w:r>
+              <w:lastRenderedPageBreak/>
+              <w:t>4</w:t>
+            </w:r>
+          </w:p>
+        </w:tc>
+        <w:tc>
+          <w:tcPr>
+            <w:tcW w:w="1824" w:type="dxa"/>
+          </w:tcPr>
+          <w:p>
+            <w:r>
+              <w:t>Deleted</w:t>
+            </w:r>
+          </w:p>
+        </w:tc>
+        <w:tc>
+          <w:tcPr>
+            <w:tcW w:w="1080" w:type="dxa"/>
+          </w:tcPr>
+          <w:p>
+            <w:r>
+              <w:t>bit</w:t>
+            </w:r>
+          </w:p>
+        </w:tc>
+        <w:tc>
+          <w:tcPr>
+            <w:tcW w:w="720" w:type="dxa"/>
+          </w:tcPr>
+          <w:p/>
+        </w:tc>
+        <w:tc>
+          <w:tcPr>
+            <w:tcW w:w="900" w:type="dxa"/>
+          </w:tcPr>
+          <w:p/>
+        </w:tc>
+        <w:tc>
+          <w:tcPr>
+            <w:tcW w:w="630" w:type="dxa"/>
+          </w:tcPr>
+          <w:p>
+            <w:r>
+              <w:t>Yes</w:t>
+            </w:r>
+          </w:p>
+        </w:tc>
+        <w:tc>
+          <w:tcPr>
+            <w:tcW w:w="810" w:type="dxa"/>
+          </w:tcPr>
+          <w:p/>
+        </w:tc>
+        <w:tc>
+          <w:tcPr>
+            <w:tcW w:w="2824" w:type="dxa"/>
+          </w:tcPr>
+          <w:p/>
+        </w:tc>
+      </w:tr>
+      <w:tr>
+        <w:tc>
+          <w:tcPr>
+            <w:tcW w:w="421" w:type="dxa"/>
+          </w:tcPr>
+          <w:p>
+            <w:pPr>
+              <w:jc w:val="center"/>
+            </w:pPr>
+            <w:r>
+              <w:t>5</w:t>
+            </w:r>
+          </w:p>
+        </w:tc>
+        <w:tc>
+          <w:tcPr>
+            <w:tcW w:w="1824" w:type="dxa"/>
+          </w:tcPr>
+          <w:p>
+            <w:r>
+              <w:t>CreatedDate</w:t>
+            </w:r>
+          </w:p>
+        </w:tc>
+        <w:tc>
+          <w:tcPr>
+            <w:tcW w:w="1080" w:type="dxa"/>
+          </w:tcPr>
+          <w:p>
+            <w:r>
+              <w:t>d</w:t>
+            </w:r>
+            <w:r>
+              <w:t>atetime</w:t>
+            </w:r>
+          </w:p>
+        </w:tc>
+        <w:tc>
+          <w:tcPr>
+            <w:tcW w:w="720" w:type="dxa"/>
+          </w:tcPr>
+          <w:p/>
+        </w:tc>
+        <w:tc>
+          <w:tcPr>
+            <w:tcW w:w="900" w:type="dxa"/>
+          </w:tcPr>
+          <w:p/>
+        </w:tc>
+        <w:tc>
+          <w:tcPr>
+            <w:tcW w:w="630" w:type="dxa"/>
+          </w:tcPr>
+          <w:p>
+            <w:r>
+              <w:t>Yes</w:t>
+            </w:r>
+          </w:p>
+        </w:tc>
+        <w:tc>
+          <w:tcPr>
+            <w:tcW w:w="810" w:type="dxa"/>
+          </w:tcPr>
+          <w:p/>
+        </w:tc>
+        <w:tc>
+          <w:tcPr>
+            <w:tcW w:w="2824" w:type="dxa"/>
+          </w:tcPr>
+          <w:p/>
+        </w:tc>
+      </w:tr>
+      <w:tr>
+        <w:tc>
+          <w:tcPr>
+            <w:tcW w:w="421" w:type="dxa"/>
+          </w:tcPr>
+          <w:p>
+            <w:pPr>
+              <w:jc w:val="center"/>
+            </w:pPr>
+            <w:r>
+              <w:t>6</w:t>
+            </w:r>
+          </w:p>
+        </w:tc>
+        <w:tc>
+          <w:tcPr>
+            <w:tcW w:w="1824" w:type="dxa"/>
+          </w:tcPr>
+          <w:p>
+            <w:r>
+              <w:t>LastModifiedDate</w:t>
+            </w:r>
+          </w:p>
+        </w:tc>
+        <w:tc>
+          <w:tcPr>
+            <w:tcW w:w="1080" w:type="dxa"/>
+          </w:tcPr>
+          <w:p>
+            <w:r>
+              <w:t>d</w:t>
+            </w:r>
+            <w:r>
+              <w:t>atetime</w:t>
+            </w:r>
+          </w:p>
+        </w:tc>
+        <w:tc>
+          <w:tcPr>
+            <w:tcW w:w="720" w:type="dxa"/>
+          </w:tcPr>
+          <w:p/>
+        </w:tc>
+        <w:tc>
+          <w:tcPr>
+            <w:tcW w:w="900" w:type="dxa"/>
+          </w:tcPr>
+          <w:p/>
+        </w:tc>
+        <w:tc>
+          <w:tcPr>
+            <w:tcW w:w="630" w:type="dxa"/>
+          </w:tcPr>
+          <w:p/>
+        </w:tc>
+        <w:tc>
+          <w:tcPr>
+            <w:tcW w:w="810" w:type="dxa"/>
+          </w:tcPr>
+          <w:p/>
+        </w:tc>
+        <w:tc>
+          <w:tcPr>
+            <w:tcW w:w="2824" w:type="dxa"/>
+          </w:tcPr>
+          <w:p/>
+        </w:tc>
+      </w:tr>
+      <w:tr>
+        <w:tc>
+          <w:tcPr>
+            <w:tcW w:w="421" w:type="dxa"/>
+          </w:tcPr>
+          <w:p>
+            <w:pPr>
+              <w:jc w:val="center"/>
+            </w:pPr>
+            <w:r>
+              <w:t>7</w:t>
+            </w:r>
+          </w:p>
+        </w:tc>
+        <w:tc>
+          <w:tcPr>
+            <w:tcW w:w="1824" w:type="dxa"/>
+          </w:tcPr>
+          <w:p>
+            <w:r>
+              <w:t>CreatedBy</w:t>
+            </w:r>
+          </w:p>
+        </w:tc>
+        <w:tc>
+          <w:tcPr>
+            <w:tcW w:w="1080" w:type="dxa"/>
+          </w:tcPr>
+          <w:p>
+            <w:r>
+              <w:t>n</w:t>
+            </w:r>
+            <w:r>
+              <w:t>char</w:t>
+            </w:r>
+          </w:p>
+        </w:tc>
+        <w:tc>
+          <w:tcPr>
+            <w:tcW w:w="720" w:type="dxa"/>
+          </w:tcPr>
+          <w:p>
+            <w:r>
+              <w:t>30</w:t>
+            </w:r>
+          </w:p>
+        </w:tc>
+        <w:tc>
+          <w:tcPr>
+            <w:tcW w:w="900" w:type="dxa"/>
+          </w:tcPr>
+          <w:p/>
+        </w:tc>
+        <w:tc>
+          <w:tcPr>
+            <w:tcW w:w="630" w:type="dxa"/>
+          </w:tcPr>
+          <w:p>
+            <w:r>
+              <w:t>Yes</w:t>
+            </w:r>
+          </w:p>
+        </w:tc>
+        <w:tc>
+          <w:tcPr>
+            <w:tcW w:w="810" w:type="dxa"/>
+          </w:tcPr>
+          <w:p>
+            <w:r>
+              <w:t>FK</w:t>
+            </w:r>
+          </w:p>
+        </w:tc>
+        <w:tc>
+          <w:tcPr>
+            <w:tcW w:w="2824" w:type="dxa"/>
+          </w:tcPr>
+          <w:p>
+            <w:r>
+              <w:t xml:space="preserve">To Table </w:t>
+            </w:r>
+            <w:r>
+              <w:rPr>
+                <w:i/>
+                <w:iCs/>
+              </w:rPr>
+              <w:t>User</w:t>
+            </w:r>
+            <w:r>
+              <w:rPr>
+                <w:i/>
+                <w:iCs/>
+              </w:rPr>
+              <w:t>s</w:t>
+            </w:r>
+          </w:p>
+        </w:tc>
+      </w:tr>
+      <w:tr>
+        <w:tc>
+          <w:tcPr>
+            <w:tcW w:w="421" w:type="dxa"/>
+          </w:tcPr>
+          <w:p>
+            <w:pPr>
+              <w:jc w:val="center"/>
+            </w:pPr>
+            <w:r>
+              <w:t>8</w:t>
+            </w:r>
+          </w:p>
+        </w:tc>
+        <w:tc>
+          <w:tcPr>
+            <w:tcW w:w="1824" w:type="dxa"/>
+          </w:tcPr>
+          <w:p>
+            <w:r>
+              <w:t>LastModifiedBy</w:t>
+            </w:r>
+          </w:p>
+        </w:tc>
+        <w:tc>
+          <w:tcPr>
+            <w:tcW w:w="1080" w:type="dxa"/>
+          </w:tcPr>
+          <w:p>
+            <w:r>
+              <w:t>n</w:t>
+            </w:r>
+            <w:r>
+              <w:t>char</w:t>
+            </w:r>
+          </w:p>
+        </w:tc>
+        <w:tc>
+          <w:tcPr>
+            <w:tcW w:w="720" w:type="dxa"/>
+          </w:tcPr>
+          <w:p>
+            <w:r>
+              <w:t>30</w:t>
+            </w:r>
+          </w:p>
+        </w:tc>
+        <w:tc>
+          <w:tcPr>
+            <w:tcW w:w="900" w:type="dxa"/>
+          </w:tcPr>
+          <w:p/>
+        </w:tc>
+        <w:tc>
+          <w:tcPr>
+            <w:tcW w:w="630" w:type="dxa"/>
+          </w:tcPr>
+          <w:p/>
+        </w:tc>
+        <w:tc>
+          <w:tcPr>
+            <w:tcW w:w="810" w:type="dxa"/>
+          </w:tcPr>
+          <w:p>
+            <w:r>
+              <w:t>FK</w:t>
+            </w:r>
+          </w:p>
+        </w:tc>
+        <w:tc>
+          <w:tcPr>
+            <w:tcW w:w="2824" w:type="dxa"/>
+          </w:tcPr>
+          <w:p>
+            <w:r>
+              <w:t xml:space="preserve">To Table </w:t>
+            </w:r>
+            <w:r>
+              <w:rPr>
+                <w:i/>
+                <w:iCs/>
+              </w:rPr>
+              <w:t>User</w:t>
+            </w:r>
+            <w:r>
+              <w:rPr>
+                <w:i/>
+                <w:iCs/>
+              </w:rPr>
+              <w:t>s</w:t>
+            </w:r>
+          </w:p>
+        </w:tc>
+      </w:tr>
+    </w:tbl>
     <w:p/>
     <w:p/>
     <w:sectPr>
@@ -20048,7 +22415,7 @@
 </file>
 
 <file path=word/numbering.xml><?xml version="1.0" encoding="utf-8"?>
-<w:numbering xmlns:wpc="http://schemas.microsoft.com/office/word/2010/wordprocessingCanvas" xmlns:cx="http://schemas.microsoft.com/office/drawing/2014/chartex" xmlns:cx1="http://schemas.microsoft.com/office/drawing/2015/9/8/chartex" xmlns:cx2="http://schemas.microsoft.com/office/drawing/2015/10/21/chartex" xmlns:cx3="http://schemas.microsoft.com/office/drawing/2016/5/9/chartex" xmlns:cx4="http://schemas.microsoft.com/office/drawing/2016/5/10/chartex" xmlns:cx5="http://schemas.microsoft.com/office/drawing/2016/5/11/chartex" xmlns:cx6="http://schemas.microsoft.com/office/drawing/2016/5/12/chartex" xmlns:cx7="http://schemas.microsoft.com/office/drawing/2016/5/13/chartex" xmlns:cx8="http://schemas.microsoft.com/office/drawing/2016/5/14/chartex" xmlns:mc="http://schemas.openxmlformats.org/markup-compatibility/2006" xmlns:aink="http://schemas.microsoft.com/office/drawing/2016/ink" xmlns:am3d="http://schemas.microsoft.com/office/drawing/2017/model3d" xmlns:o="urn:schemas-microsoft-com:office:office" xmlns:oel="http://schemas.microsoft.com/office/2019/extlst" xmlns:r="http://schemas.openxmlformats.org/officeDocument/2006/relationships" xmlns:m="http://schemas.openxmlformats.org/officeDocument/2006/math" xmlns:v="urn:schemas-microsoft-com:vml" xmlns:wp14="http://schemas.microsoft.com/office/word/2010/wordprocessingDrawing" xmlns:wp="http://schemas.openxmlformats.org/drawingml/2006/wordprocessingDrawing" xmlns:w10="urn:schemas-microsoft-com:office:word" xmlns:w="http://schemas.openxmlformats.org/wordprocessingml/2006/main" xmlns:w14="http://schemas.microsoft.com/office/word/2010/wordml" xmlns:w15="http://schemas.microsoft.com/office/word/2012/wordml" xmlns:w16cex="http://schemas.microsoft.com/office/word/2018/wordml/cex" xmlns:w16cid="http://schemas.microsoft.com/office/word/2016/wordml/cid" xmlns:w16="http://schemas.microsoft.com/office/word/2018/wordml" xmlns:w16sdtdh="http://schemas.microsoft.com/office/word/2020/wordml/sdtdatahash" xmlns:w16se="http://schemas.microsoft.com/office/word/2015/wordml/symex" xmlns:wpg="http://schemas.microsoft.com/office/word/2010/wordprocessingGroup" xmlns:wpi="http://schemas.microsoft.com/office/word/2010/wordprocessingInk" xmlns:wne="http://schemas.microsoft.com/office/word/2006/wordml" xmlns:wps="http://schemas.microsoft.com/office/word/2010/wordprocessingShape" mc:Ignorable="w14 w15 w16se w16cid w16 w16cex w16sdtdh wp14">
+<w:numbering xmlns:wpc="http://schemas.microsoft.com/office/word/2010/wordprocessingCanvas" xmlns:mc="http://schemas.openxmlformats.org/markup-compatibility/2006" xmlns:o="urn:schemas-microsoft-com:office:office" xmlns:r="http://schemas.openxmlformats.org/officeDocument/2006/relationships" xmlns:m="http://schemas.openxmlformats.org/officeDocument/2006/math" xmlns:v="urn:schemas-microsoft-com:vml" xmlns:wp14="http://schemas.microsoft.com/office/word/2010/wordprocessingDrawing" xmlns:wp="http://schemas.openxmlformats.org/drawingml/2006/wordprocessingDrawing" xmlns:w10="urn:schemas-microsoft-com:office:word" xmlns:w="http://schemas.openxmlformats.org/wordprocessingml/2006/main" xmlns:w14="http://schemas.microsoft.com/office/word/2010/wordml" xmlns:w15="http://schemas.microsoft.com/office/word/2012/wordml" xmlns:wpg="http://schemas.microsoft.com/office/word/2010/wordprocessingGroup" xmlns:wpi="http://schemas.microsoft.com/office/word/2010/wordprocessingInk" xmlns:wne="http://schemas.microsoft.com/office/word/2006/wordml" xmlns:wps="http://schemas.microsoft.com/office/word/2010/wordprocessingShape" mc:Ignorable="w14 w15 wp14">
   <w:abstractNum w:abstractNumId="0" w15:restartNumberingAfterBreak="0">
     <w:nsid w:val="02A75FE4"/>
     <w:multiLevelType w:val="hybridMultilevel"/>
@@ -22223,74 +24590,74 @@
       </w:rPr>
     </w:lvl>
   </w:abstractNum>
-  <w:num w:numId="1" w16cid:durableId="1388529686">
+  <w:num w:numId="1">
     <w:abstractNumId w:val="2"/>
   </w:num>
-  <w:num w:numId="2" w16cid:durableId="2120680459">
+  <w:num w:numId="2">
     <w:abstractNumId w:val="17"/>
   </w:num>
-  <w:num w:numId="3" w16cid:durableId="303968766">
+  <w:num w:numId="3">
     <w:abstractNumId w:val="10"/>
   </w:num>
-  <w:num w:numId="4" w16cid:durableId="257830354">
+  <w:num w:numId="4">
     <w:abstractNumId w:val="9"/>
   </w:num>
-  <w:num w:numId="5" w16cid:durableId="286354020">
+  <w:num w:numId="5">
     <w:abstractNumId w:val="11"/>
   </w:num>
-  <w:num w:numId="6" w16cid:durableId="1749646705">
+  <w:num w:numId="6">
     <w:abstractNumId w:val="15"/>
   </w:num>
-  <w:num w:numId="7" w16cid:durableId="607660493">
+  <w:num w:numId="7">
     <w:abstractNumId w:val="18"/>
   </w:num>
-  <w:num w:numId="8" w16cid:durableId="1714035373">
+  <w:num w:numId="8">
     <w:abstractNumId w:val="8"/>
   </w:num>
-  <w:num w:numId="9" w16cid:durableId="368922889">
+  <w:num w:numId="9">
     <w:abstractNumId w:val="3"/>
   </w:num>
-  <w:num w:numId="10" w16cid:durableId="236668997">
+  <w:num w:numId="10">
     <w:abstractNumId w:val="6"/>
   </w:num>
-  <w:num w:numId="11" w16cid:durableId="1363633493">
+  <w:num w:numId="11">
     <w:abstractNumId w:val="12"/>
   </w:num>
-  <w:num w:numId="12" w16cid:durableId="710686020">
+  <w:num w:numId="12">
     <w:abstractNumId w:val="13"/>
   </w:num>
-  <w:num w:numId="13" w16cid:durableId="1021199069">
+  <w:num w:numId="13">
     <w:abstractNumId w:val="14"/>
   </w:num>
-  <w:num w:numId="14" w16cid:durableId="1254700343">
+  <w:num w:numId="14">
     <w:abstractNumId w:val="16"/>
   </w:num>
-  <w:num w:numId="15" w16cid:durableId="1213231597">
+  <w:num w:numId="15">
     <w:abstractNumId w:val="4"/>
   </w:num>
-  <w:num w:numId="16" w16cid:durableId="1644308979">
+  <w:num w:numId="16">
     <w:abstractNumId w:val="19"/>
   </w:num>
-  <w:num w:numId="17" w16cid:durableId="380984936">
+  <w:num w:numId="17">
     <w:abstractNumId w:val="7"/>
   </w:num>
-  <w:num w:numId="18" w16cid:durableId="2108846408">
+  <w:num w:numId="18">
     <w:abstractNumId w:val="5"/>
   </w:num>
-  <w:num w:numId="19" w16cid:durableId="833955253">
+  <w:num w:numId="19">
     <w:abstractNumId w:val="20"/>
   </w:num>
-  <w:num w:numId="20" w16cid:durableId="1370647282">
+  <w:num w:numId="20">
     <w:abstractNumId w:val="0"/>
   </w:num>
-  <w:num w:numId="21" w16cid:durableId="536891271">
+  <w:num w:numId="21">
     <w:abstractNumId w:val="1"/>
   </w:num>
 </w:numbering>
 </file>
 
 <file path=word/styles.xml><?xml version="1.0" encoding="utf-8"?>
-<w:styles xmlns:mc="http://schemas.openxmlformats.org/markup-compatibility/2006" xmlns:r="http://schemas.openxmlformats.org/officeDocument/2006/relationships" xmlns:w="http://schemas.openxmlformats.org/wordprocessingml/2006/main" xmlns:w14="http://schemas.microsoft.com/office/word/2010/wordml" xmlns:w15="http://schemas.microsoft.com/office/word/2012/wordml" xmlns:w16cex="http://schemas.microsoft.com/office/word/2018/wordml/cex" xmlns:w16cid="http://schemas.microsoft.com/office/word/2016/wordml/cid" xmlns:w16="http://schemas.microsoft.com/office/word/2018/wordml" xmlns:w16sdtdh="http://schemas.microsoft.com/office/word/2020/wordml/sdtdatahash" xmlns:w16se="http://schemas.microsoft.com/office/word/2015/wordml/symex" mc:Ignorable="w14 w15 w16se w16cid w16 w16cex w16sdtdh">
+<w:styles xmlns:mc="http://schemas.openxmlformats.org/markup-compatibility/2006" xmlns:r="http://schemas.openxmlformats.org/officeDocument/2006/relationships" xmlns:w="http://schemas.openxmlformats.org/wordprocessingml/2006/main" xmlns:w14="http://schemas.microsoft.com/office/word/2010/wordml" xmlns:w15="http://schemas.microsoft.com/office/word/2012/wordml" mc:Ignorable="w14 w15">
   <w:docDefaults>
     <w:rPrDefault>
       <w:rPr>
@@ -22306,7 +24673,7 @@
       </w:pPr>
     </w:pPrDefault>
   </w:docDefaults>
-  <w:latentStyles w:defLockedState="0" w:defUIPriority="99" w:defSemiHidden="0" w:defUnhideWhenUsed="0" w:defQFormat="0" w:count="376">
+  <w:latentStyles w:defLockedState="0" w:defUIPriority="99" w:defSemiHidden="0" w:defUnhideWhenUsed="0" w:defQFormat="0" w:count="371">
     <w:lsdException w:name="Normal" w:uiPriority="0" w:qFormat="1"/>
     <w:lsdException w:name="heading 1" w:uiPriority="9" w:qFormat="1"/>
     <w:lsdException w:name="heading 2" w:semiHidden="1" w:uiPriority="9" w:unhideWhenUsed="1" w:qFormat="1"/>
@@ -22678,11 +25045,6 @@
     <w:lsdException w:name="List Table 5 Dark Accent 6" w:uiPriority="50"/>
     <w:lsdException w:name="List Table 6 Colorful Accent 6" w:uiPriority="51"/>
     <w:lsdException w:name="List Table 7 Colorful Accent 6" w:uiPriority="52"/>
-    <w:lsdException w:name="Mention" w:semiHidden="1" w:unhideWhenUsed="1"/>
-    <w:lsdException w:name="Smart Hyperlink" w:semiHidden="1" w:unhideWhenUsed="1"/>
-    <w:lsdException w:name="Hashtag" w:semiHidden="1" w:unhideWhenUsed="1"/>
-    <w:lsdException w:name="Unresolved Mention" w:semiHidden="1" w:unhideWhenUsed="1"/>
-    <w:lsdException w:name="Smart Link" w:semiHidden="1" w:unhideWhenUsed="1"/>
   </w:latentStyles>
   <w:style w:type="paragraph" w:default="1" w:styleId="Normal">
     <w:name w:val="Normal"/>
@@ -23629,7 +25991,7 @@
 </file>
 
 <file path=customXml/itemProps1.xml><?xml version="1.0" encoding="utf-8"?>
-<ds:datastoreItem xmlns:ds="http://schemas.openxmlformats.org/officeDocument/2006/customXml" ds:itemID="{587B0B4C-D744-4C0B-91C5-2D77EB450E50}">
+<ds:datastoreItem xmlns:ds="http://schemas.openxmlformats.org/officeDocument/2006/customXml" ds:itemID="{125B047E-5E32-485F-88EB-357CE8645FA3}">
   <ds:schemaRefs>
     <ds:schemaRef ds:uri="http://schemas.openxmlformats.org/officeDocument/2006/bibliography"/>
   </ds:schemaRefs>

</xml_diff>

<commit_message>
Recover lost changes (1)
</commit_message>
<xml_diff>
--- a/Documentation/Report4_Software Design Document.docx
+++ b/Documentation/Report4_Software Design Document.docx
@@ -1,6 +1,6 @@
 
 <file path=word/document.xml><?xml version="1.0" encoding="utf-8"?>
-<w:document xmlns:wpc="http://schemas.microsoft.com/office/word/2010/wordprocessingCanvas" xmlns:mc="http://schemas.openxmlformats.org/markup-compatibility/2006" xmlns:o="urn:schemas-microsoft-com:office:office" xmlns:r="http://schemas.openxmlformats.org/officeDocument/2006/relationships" xmlns:m="http://schemas.openxmlformats.org/officeDocument/2006/math" xmlns:v="urn:schemas-microsoft-com:vml" xmlns:wp14="http://schemas.microsoft.com/office/word/2010/wordprocessingDrawing" xmlns:wp="http://schemas.openxmlformats.org/drawingml/2006/wordprocessingDrawing" xmlns:w10="urn:schemas-microsoft-com:office:word" xmlns:w="http://schemas.openxmlformats.org/wordprocessingml/2006/main" xmlns:w14="http://schemas.microsoft.com/office/word/2010/wordml" xmlns:w15="http://schemas.microsoft.com/office/word/2012/wordml" xmlns:wpg="http://schemas.microsoft.com/office/word/2010/wordprocessingGroup" xmlns:wpi="http://schemas.microsoft.com/office/word/2010/wordprocessingInk" xmlns:wne="http://schemas.microsoft.com/office/word/2006/wordml" xmlns:wps="http://schemas.microsoft.com/office/word/2010/wordprocessingShape" mc:Ignorable="w14 w15 wp14">
+<w:document xmlns:wpc="http://schemas.microsoft.com/office/word/2010/wordprocessingCanvas" xmlns:cx="http://schemas.microsoft.com/office/drawing/2014/chartex" xmlns:cx1="http://schemas.microsoft.com/office/drawing/2015/9/8/chartex" xmlns:cx2="http://schemas.microsoft.com/office/drawing/2015/10/21/chartex" xmlns:cx3="http://schemas.microsoft.com/office/drawing/2016/5/9/chartex" xmlns:cx4="http://schemas.microsoft.com/office/drawing/2016/5/10/chartex" xmlns:cx5="http://schemas.microsoft.com/office/drawing/2016/5/11/chartex" xmlns:cx6="http://schemas.microsoft.com/office/drawing/2016/5/12/chartex" xmlns:cx7="http://schemas.microsoft.com/office/drawing/2016/5/13/chartex" xmlns:cx8="http://schemas.microsoft.com/office/drawing/2016/5/14/chartex" xmlns:mc="http://schemas.openxmlformats.org/markup-compatibility/2006" xmlns:aink="http://schemas.microsoft.com/office/drawing/2016/ink" xmlns:am3d="http://schemas.microsoft.com/office/drawing/2017/model3d" xmlns:o="urn:schemas-microsoft-com:office:office" xmlns:oel="http://schemas.microsoft.com/office/2019/extlst" xmlns:r="http://schemas.openxmlformats.org/officeDocument/2006/relationships" xmlns:m="http://schemas.openxmlformats.org/officeDocument/2006/math" xmlns:v="urn:schemas-microsoft-com:vml" xmlns:wp14="http://schemas.microsoft.com/office/word/2010/wordprocessingDrawing" xmlns:wp="http://schemas.openxmlformats.org/drawingml/2006/wordprocessingDrawing" xmlns:w10="urn:schemas-microsoft-com:office:word" xmlns:w="http://schemas.openxmlformats.org/wordprocessingml/2006/main" xmlns:w14="http://schemas.microsoft.com/office/word/2010/wordml" xmlns:w15="http://schemas.microsoft.com/office/word/2012/wordml" xmlns:w16cex="http://schemas.microsoft.com/office/word/2018/wordml/cex" xmlns:w16cid="http://schemas.microsoft.com/office/word/2016/wordml/cid" xmlns:w16="http://schemas.microsoft.com/office/word/2018/wordml" xmlns:w16sdtdh="http://schemas.microsoft.com/office/word/2020/wordml/sdtdatahash" xmlns:w16se="http://schemas.microsoft.com/office/word/2015/wordml/symex" xmlns:wpg="http://schemas.microsoft.com/office/word/2010/wordprocessingGroup" xmlns:wpi="http://schemas.microsoft.com/office/word/2010/wordprocessingInk" xmlns:wne="http://schemas.microsoft.com/office/word/2006/wordml" xmlns:wps="http://schemas.microsoft.com/office/word/2010/wordprocessingShape" mc:Ignorable="w14 w15 w16se w16cid w16 w16cex w16sdtdh wp14">
   <w:body>
     <w:p/>
     <w:p>
@@ -5833,16 +5833,10 @@
       <w:r>
         <w:t xml:space="preserve">3.1 </w:t>
       </w:r>
+      <w:bookmarkEnd w:id="9"/>
       <w:r>
-        <w:t>&lt;Feature</w:t>
+        <w:t>Home Page</w:t>
       </w:r>
-      <w:r>
-        <w:t>/Function</w:t>
-      </w:r>
-      <w:r>
-        <w:t xml:space="preserve"> Name1&gt;</w:t>
-      </w:r>
-      <w:bookmarkEnd w:id="9"/>
     </w:p>
     <w:p>
       <w:pPr>
@@ -13517,8 +13511,6 @@
             <w:r>
               <w:t>26</w:t>
             </w:r>
-            <w:bookmarkStart w:id="24" w:name="_GoBack"/>
-            <w:bookmarkEnd w:id="24"/>
           </w:p>
         </w:tc>
         <w:tc>
@@ -13607,13 +13599,13 @@
       <w:pPr>
         <w:pStyle w:val="Heading3"/>
       </w:pPr>
-      <w:bookmarkStart w:id="25" w:name="_Toc115429599"/>
-      <w:bookmarkStart w:id="26" w:name="_Toc116588396"/>
+      <w:bookmarkStart w:id="24" w:name="_Toc115429599"/>
+      <w:bookmarkStart w:id="25" w:name="_Toc116588396"/>
       <w:r>
         <w:t>7. Rates</w:t>
       </w:r>
+      <w:bookmarkEnd w:id="24"/>
       <w:bookmarkEnd w:id="25"/>
-      <w:bookmarkEnd w:id="26"/>
     </w:p>
     <w:p>
       <w:pPr>
@@ -14765,13 +14757,13 @@
       <w:pPr>
         <w:pStyle w:val="Heading3"/>
       </w:pPr>
-      <w:bookmarkStart w:id="27" w:name="_Toc115429600"/>
-      <w:bookmarkStart w:id="28" w:name="_Toc116588397"/>
+      <w:bookmarkStart w:id="26" w:name="_Toc115429600"/>
+      <w:bookmarkStart w:id="27" w:name="_Toc116588397"/>
       <w:r>
         <w:t>8. ImagesOfHouse</w:t>
       </w:r>
+      <w:bookmarkEnd w:id="26"/>
       <w:bookmarkEnd w:id="27"/>
-      <w:bookmarkEnd w:id="28"/>
     </w:p>
     <w:p>
       <w:pPr>
@@ -15697,13 +15689,13 @@
       <w:pPr>
         <w:pStyle w:val="Heading3"/>
       </w:pPr>
-      <w:bookmarkStart w:id="29" w:name="_Toc115429601"/>
-      <w:bookmarkStart w:id="30" w:name="_Toc116588398"/>
+      <w:bookmarkStart w:id="28" w:name="_Toc115429601"/>
+      <w:bookmarkStart w:id="29" w:name="_Toc116588398"/>
       <w:r>
         <w:t>9. ImagesOfRoom</w:t>
       </w:r>
+      <w:bookmarkEnd w:id="28"/>
       <w:bookmarkEnd w:id="29"/>
-      <w:bookmarkEnd w:id="30"/>
     </w:p>
     <w:p>
       <w:pPr>
@@ -16627,8 +16619,8 @@
       <w:pPr>
         <w:pStyle w:val="Heading3"/>
       </w:pPr>
-      <w:bookmarkStart w:id="31" w:name="_Toc115429602"/>
-      <w:bookmarkStart w:id="32" w:name="_Toc116588399"/>
+      <w:bookmarkStart w:id="30" w:name="_Toc115429602"/>
+      <w:bookmarkStart w:id="31" w:name="_Toc116588399"/>
       <w:r>
         <w:t xml:space="preserve">10. </w:t>
       </w:r>
@@ -16638,8 +16630,8 @@
       <w:r>
         <w:t>s</w:t>
       </w:r>
+      <w:bookmarkEnd w:id="30"/>
       <w:bookmarkEnd w:id="31"/>
-      <w:bookmarkEnd w:id="32"/>
     </w:p>
     <w:p>
       <w:pPr>
@@ -17178,8 +17170,8 @@
       <w:pPr>
         <w:pStyle w:val="Heading3"/>
       </w:pPr>
-      <w:bookmarkStart w:id="33" w:name="_Toc115429603"/>
-      <w:bookmarkStart w:id="34" w:name="_Toc116588400"/>
+      <w:bookmarkStart w:id="32" w:name="_Toc115429603"/>
+      <w:bookmarkStart w:id="33" w:name="_Toc116588400"/>
       <w:r>
         <w:t xml:space="preserve">11. </w:t>
       </w:r>
@@ -17189,8 +17181,8 @@
       <w:r>
         <w:t>s</w:t>
       </w:r>
+      <w:bookmarkEnd w:id="32"/>
       <w:bookmarkEnd w:id="33"/>
-      <w:bookmarkEnd w:id="34"/>
     </w:p>
     <w:p>
       <w:pPr>
@@ -17820,8 +17812,8 @@
       <w:pPr>
         <w:pStyle w:val="Heading3"/>
       </w:pPr>
-      <w:bookmarkStart w:id="35" w:name="_Toc115429604"/>
-      <w:bookmarkStart w:id="36" w:name="_Toc116588401"/>
+      <w:bookmarkStart w:id="34" w:name="_Toc115429604"/>
+      <w:bookmarkStart w:id="35" w:name="_Toc116588401"/>
       <w:r>
         <w:t xml:space="preserve">12. </w:t>
       </w:r>
@@ -17831,8 +17823,8 @@
       <w:r>
         <w:t>s</w:t>
       </w:r>
+      <w:bookmarkEnd w:id="34"/>
       <w:bookmarkEnd w:id="35"/>
-      <w:bookmarkEnd w:id="36"/>
     </w:p>
     <w:p>
       <w:pPr>
@@ -18462,8 +18454,8 @@
       <w:pPr>
         <w:pStyle w:val="Heading3"/>
       </w:pPr>
-      <w:bookmarkStart w:id="37" w:name="_Toc115429605"/>
-      <w:bookmarkStart w:id="38" w:name="_Toc116588402"/>
+      <w:bookmarkStart w:id="36" w:name="_Toc115429605"/>
+      <w:bookmarkStart w:id="37" w:name="_Toc116588402"/>
       <w:r>
         <w:t xml:space="preserve">13. </w:t>
       </w:r>
@@ -18473,8 +18465,8 @@
       <w:r>
         <w:t>es</w:t>
       </w:r>
+      <w:bookmarkEnd w:id="36"/>
       <w:bookmarkEnd w:id="37"/>
-      <w:bookmarkEnd w:id="38"/>
     </w:p>
     <w:p>
       <w:pPr>
@@ -18997,8 +18989,8 @@
       <w:pPr>
         <w:pStyle w:val="Heading3"/>
       </w:pPr>
-      <w:bookmarkStart w:id="39" w:name="_Toc115429606"/>
-      <w:bookmarkStart w:id="40" w:name="_Toc116588403"/>
+      <w:bookmarkStart w:id="38" w:name="_Toc115429606"/>
+      <w:bookmarkStart w:id="39" w:name="_Toc116588403"/>
       <w:r>
         <w:lastRenderedPageBreak/>
         <w:t xml:space="preserve">14. </w:t>
@@ -19009,8 +19001,8 @@
       <w:r>
         <w:t>s</w:t>
       </w:r>
+      <w:bookmarkEnd w:id="38"/>
       <w:bookmarkEnd w:id="39"/>
-      <w:bookmarkEnd w:id="40"/>
     </w:p>
     <w:p>
       <w:pPr>
@@ -19517,13 +19509,13 @@
       <w:pPr>
         <w:pStyle w:val="Heading3"/>
       </w:pPr>
-      <w:bookmarkStart w:id="41" w:name="_Toc115429607"/>
-      <w:bookmarkStart w:id="42" w:name="_Toc116588404"/>
+      <w:bookmarkStart w:id="40" w:name="_Toc115429607"/>
+      <w:bookmarkStart w:id="41" w:name="_Toc116588404"/>
       <w:r>
         <w:t>15. Reports</w:t>
       </w:r>
+      <w:bookmarkEnd w:id="40"/>
       <w:bookmarkEnd w:id="41"/>
-      <w:bookmarkEnd w:id="42"/>
     </w:p>
     <w:p>
       <w:pPr>
@@ -20544,11 +20536,11 @@
       <w:pPr>
         <w:pStyle w:val="Heading3"/>
       </w:pPr>
-      <w:bookmarkStart w:id="43" w:name="_Toc116588405"/>
+      <w:bookmarkStart w:id="42" w:name="_Toc116588405"/>
       <w:r>
         <w:t>16. RoomHistories</w:t>
       </w:r>
-      <w:bookmarkEnd w:id="43"/>
+      <w:bookmarkEnd w:id="42"/>
     </w:p>
     <w:p>
       <w:pPr>
@@ -21476,13 +21468,7 @@
         <w:pStyle w:val="Heading3"/>
       </w:pPr>
       <w:r>
-        <w:t>17</w:t>
-      </w:r>
-      <w:r>
-        <w:t xml:space="preserve">. </w:t>
-      </w:r>
-      <w:r>
-        <w:t>Issues</w:t>
+        <w:t>17. Issues</w:t>
       </w:r>
     </w:p>
     <w:p>
@@ -22415,7 +22401,7 @@
 </file>
 
 <file path=word/numbering.xml><?xml version="1.0" encoding="utf-8"?>
-<w:numbering xmlns:wpc="http://schemas.microsoft.com/office/word/2010/wordprocessingCanvas" xmlns:mc="http://schemas.openxmlformats.org/markup-compatibility/2006" xmlns:o="urn:schemas-microsoft-com:office:office" xmlns:r="http://schemas.openxmlformats.org/officeDocument/2006/relationships" xmlns:m="http://schemas.openxmlformats.org/officeDocument/2006/math" xmlns:v="urn:schemas-microsoft-com:vml" xmlns:wp14="http://schemas.microsoft.com/office/word/2010/wordprocessingDrawing" xmlns:wp="http://schemas.openxmlformats.org/drawingml/2006/wordprocessingDrawing" xmlns:w10="urn:schemas-microsoft-com:office:word" xmlns:w="http://schemas.openxmlformats.org/wordprocessingml/2006/main" xmlns:w14="http://schemas.microsoft.com/office/word/2010/wordml" xmlns:w15="http://schemas.microsoft.com/office/word/2012/wordml" xmlns:wpg="http://schemas.microsoft.com/office/word/2010/wordprocessingGroup" xmlns:wpi="http://schemas.microsoft.com/office/word/2010/wordprocessingInk" xmlns:wne="http://schemas.microsoft.com/office/word/2006/wordml" xmlns:wps="http://schemas.microsoft.com/office/word/2010/wordprocessingShape" mc:Ignorable="w14 w15 wp14">
+<w:numbering xmlns:wpc="http://schemas.microsoft.com/office/word/2010/wordprocessingCanvas" xmlns:cx="http://schemas.microsoft.com/office/drawing/2014/chartex" xmlns:cx1="http://schemas.microsoft.com/office/drawing/2015/9/8/chartex" xmlns:cx2="http://schemas.microsoft.com/office/drawing/2015/10/21/chartex" xmlns:cx3="http://schemas.microsoft.com/office/drawing/2016/5/9/chartex" xmlns:cx4="http://schemas.microsoft.com/office/drawing/2016/5/10/chartex" xmlns:cx5="http://schemas.microsoft.com/office/drawing/2016/5/11/chartex" xmlns:cx6="http://schemas.microsoft.com/office/drawing/2016/5/12/chartex" xmlns:cx7="http://schemas.microsoft.com/office/drawing/2016/5/13/chartex" xmlns:cx8="http://schemas.microsoft.com/office/drawing/2016/5/14/chartex" xmlns:mc="http://schemas.openxmlformats.org/markup-compatibility/2006" xmlns:aink="http://schemas.microsoft.com/office/drawing/2016/ink" xmlns:am3d="http://schemas.microsoft.com/office/drawing/2017/model3d" xmlns:o="urn:schemas-microsoft-com:office:office" xmlns:oel="http://schemas.microsoft.com/office/2019/extlst" xmlns:r="http://schemas.openxmlformats.org/officeDocument/2006/relationships" xmlns:m="http://schemas.openxmlformats.org/officeDocument/2006/math" xmlns:v="urn:schemas-microsoft-com:vml" xmlns:wp14="http://schemas.microsoft.com/office/word/2010/wordprocessingDrawing" xmlns:wp="http://schemas.openxmlformats.org/drawingml/2006/wordprocessingDrawing" xmlns:w10="urn:schemas-microsoft-com:office:word" xmlns:w="http://schemas.openxmlformats.org/wordprocessingml/2006/main" xmlns:w14="http://schemas.microsoft.com/office/word/2010/wordml" xmlns:w15="http://schemas.microsoft.com/office/word/2012/wordml" xmlns:w16cex="http://schemas.microsoft.com/office/word/2018/wordml/cex" xmlns:w16cid="http://schemas.microsoft.com/office/word/2016/wordml/cid" xmlns:w16="http://schemas.microsoft.com/office/word/2018/wordml" xmlns:w16sdtdh="http://schemas.microsoft.com/office/word/2020/wordml/sdtdatahash" xmlns:w16se="http://schemas.microsoft.com/office/word/2015/wordml/symex" xmlns:wpg="http://schemas.microsoft.com/office/word/2010/wordprocessingGroup" xmlns:wpi="http://schemas.microsoft.com/office/word/2010/wordprocessingInk" xmlns:wne="http://schemas.microsoft.com/office/word/2006/wordml" xmlns:wps="http://schemas.microsoft.com/office/word/2010/wordprocessingShape" mc:Ignorable="w14 w15 w16se w16cid w16 w16cex w16sdtdh wp14">
   <w:abstractNum w:abstractNumId="0" w15:restartNumberingAfterBreak="0">
     <w:nsid w:val="02A75FE4"/>
     <w:multiLevelType w:val="hybridMultilevel"/>
@@ -24590,74 +24576,74 @@
       </w:rPr>
     </w:lvl>
   </w:abstractNum>
-  <w:num w:numId="1">
+  <w:num w:numId="1" w16cid:durableId="2144304717">
     <w:abstractNumId w:val="2"/>
   </w:num>
-  <w:num w:numId="2">
+  <w:num w:numId="2" w16cid:durableId="110125194">
     <w:abstractNumId w:val="17"/>
   </w:num>
-  <w:num w:numId="3">
+  <w:num w:numId="3" w16cid:durableId="1522088324">
     <w:abstractNumId w:val="10"/>
   </w:num>
-  <w:num w:numId="4">
+  <w:num w:numId="4" w16cid:durableId="806826219">
     <w:abstractNumId w:val="9"/>
   </w:num>
-  <w:num w:numId="5">
+  <w:num w:numId="5" w16cid:durableId="1232080832">
     <w:abstractNumId w:val="11"/>
   </w:num>
-  <w:num w:numId="6">
+  <w:num w:numId="6" w16cid:durableId="1621572258">
     <w:abstractNumId w:val="15"/>
   </w:num>
-  <w:num w:numId="7">
+  <w:num w:numId="7" w16cid:durableId="579364446">
     <w:abstractNumId w:val="18"/>
   </w:num>
-  <w:num w:numId="8">
+  <w:num w:numId="8" w16cid:durableId="1221331919">
     <w:abstractNumId w:val="8"/>
   </w:num>
-  <w:num w:numId="9">
+  <w:num w:numId="9" w16cid:durableId="1223830527">
     <w:abstractNumId w:val="3"/>
   </w:num>
-  <w:num w:numId="10">
+  <w:num w:numId="10" w16cid:durableId="1268465156">
     <w:abstractNumId w:val="6"/>
   </w:num>
-  <w:num w:numId="11">
+  <w:num w:numId="11" w16cid:durableId="365448655">
     <w:abstractNumId w:val="12"/>
   </w:num>
-  <w:num w:numId="12">
+  <w:num w:numId="12" w16cid:durableId="1911231514">
     <w:abstractNumId w:val="13"/>
   </w:num>
-  <w:num w:numId="13">
+  <w:num w:numId="13" w16cid:durableId="89130009">
     <w:abstractNumId w:val="14"/>
   </w:num>
-  <w:num w:numId="14">
+  <w:num w:numId="14" w16cid:durableId="465853926">
     <w:abstractNumId w:val="16"/>
   </w:num>
-  <w:num w:numId="15">
+  <w:num w:numId="15" w16cid:durableId="473453093">
     <w:abstractNumId w:val="4"/>
   </w:num>
-  <w:num w:numId="16">
+  <w:num w:numId="16" w16cid:durableId="390547214">
     <w:abstractNumId w:val="19"/>
   </w:num>
-  <w:num w:numId="17">
+  <w:num w:numId="17" w16cid:durableId="17970927">
     <w:abstractNumId w:val="7"/>
   </w:num>
-  <w:num w:numId="18">
+  <w:num w:numId="18" w16cid:durableId="613908070">
     <w:abstractNumId w:val="5"/>
   </w:num>
-  <w:num w:numId="19">
+  <w:num w:numId="19" w16cid:durableId="1157771500">
     <w:abstractNumId w:val="20"/>
   </w:num>
-  <w:num w:numId="20">
+  <w:num w:numId="20" w16cid:durableId="182130954">
     <w:abstractNumId w:val="0"/>
   </w:num>
-  <w:num w:numId="21">
+  <w:num w:numId="21" w16cid:durableId="2053339991">
     <w:abstractNumId w:val="1"/>
   </w:num>
 </w:numbering>
 </file>
 
 <file path=word/styles.xml><?xml version="1.0" encoding="utf-8"?>
-<w:styles xmlns:mc="http://schemas.openxmlformats.org/markup-compatibility/2006" xmlns:r="http://schemas.openxmlformats.org/officeDocument/2006/relationships" xmlns:w="http://schemas.openxmlformats.org/wordprocessingml/2006/main" xmlns:w14="http://schemas.microsoft.com/office/word/2010/wordml" xmlns:w15="http://schemas.microsoft.com/office/word/2012/wordml" mc:Ignorable="w14 w15">
+<w:styles xmlns:mc="http://schemas.openxmlformats.org/markup-compatibility/2006" xmlns:r="http://schemas.openxmlformats.org/officeDocument/2006/relationships" xmlns:w="http://schemas.openxmlformats.org/wordprocessingml/2006/main" xmlns:w14="http://schemas.microsoft.com/office/word/2010/wordml" xmlns:w15="http://schemas.microsoft.com/office/word/2012/wordml" xmlns:w16cex="http://schemas.microsoft.com/office/word/2018/wordml/cex" xmlns:w16cid="http://schemas.microsoft.com/office/word/2016/wordml/cid" xmlns:w16="http://schemas.microsoft.com/office/word/2018/wordml" xmlns:w16sdtdh="http://schemas.microsoft.com/office/word/2020/wordml/sdtdatahash" xmlns:w16se="http://schemas.microsoft.com/office/word/2015/wordml/symex" mc:Ignorable="w14 w15 w16se w16cid w16 w16cex w16sdtdh">
   <w:docDefaults>
     <w:rPrDefault>
       <w:rPr>
@@ -24673,7 +24659,7 @@
       </w:pPr>
     </w:pPrDefault>
   </w:docDefaults>
-  <w:latentStyles w:defLockedState="0" w:defUIPriority="99" w:defSemiHidden="0" w:defUnhideWhenUsed="0" w:defQFormat="0" w:count="371">
+  <w:latentStyles w:defLockedState="0" w:defUIPriority="99" w:defSemiHidden="0" w:defUnhideWhenUsed="0" w:defQFormat="0" w:count="376">
     <w:lsdException w:name="Normal" w:uiPriority="0" w:qFormat="1"/>
     <w:lsdException w:name="heading 1" w:uiPriority="9" w:qFormat="1"/>
     <w:lsdException w:name="heading 2" w:semiHidden="1" w:uiPriority="9" w:unhideWhenUsed="1" w:qFormat="1"/>
@@ -25045,6 +25031,11 @@
     <w:lsdException w:name="List Table 5 Dark Accent 6" w:uiPriority="50"/>
     <w:lsdException w:name="List Table 6 Colorful Accent 6" w:uiPriority="51"/>
     <w:lsdException w:name="List Table 7 Colorful Accent 6" w:uiPriority="52"/>
+    <w:lsdException w:name="Mention" w:semiHidden="1" w:unhideWhenUsed="1"/>
+    <w:lsdException w:name="Smart Hyperlink" w:semiHidden="1" w:unhideWhenUsed="1"/>
+    <w:lsdException w:name="Hashtag" w:semiHidden="1" w:unhideWhenUsed="1"/>
+    <w:lsdException w:name="Unresolved Mention" w:semiHidden="1" w:unhideWhenUsed="1"/>
+    <w:lsdException w:name="Smart Link" w:semiHidden="1" w:unhideWhenUsed="1"/>
   </w:latentStyles>
   <w:style w:type="paragraph" w:default="1" w:styleId="Normal">
     <w:name w:val="Normal"/>

</xml_diff>

<commit_message>
[Documentation] Weekly Report - 10
</commit_message>
<xml_diff>
--- a/Documentation/Report4_Software Design Document.docx
+++ b/Documentation/Report4_Software Design Document.docx
@@ -2762,6 +2762,9 @@
             <w:pPr>
               <w:pStyle w:val="Bang"/>
             </w:pPr>
+            <w:r>
+              <w:t>13/11/2022</w:t>
+            </w:r>
           </w:p>
         </w:tc>
         <w:tc>
@@ -2772,6 +2775,9 @@
             <w:pPr>
               <w:pStyle w:val="Bang"/>
             </w:pPr>
+            <w:r>
+              <w:t>A</w:t>
+            </w:r>
           </w:p>
         </w:tc>
         <w:tc>
@@ -2782,6 +2788,9 @@
             <w:pPr>
               <w:pStyle w:val="Bang"/>
             </w:pPr>
+            <w:r>
+              <w:t>GiangNT</w:t>
+            </w:r>
           </w:p>
         </w:tc>
         <w:tc>
@@ -2792,6 +2801,9 @@
             <w:pPr>
               <w:pStyle w:val="Bang"/>
             </w:pPr>
+            <w:r>
+              <w:t>Detail Design: Home Page</w:t>
+            </w:r>
           </w:p>
         </w:tc>
       </w:tr>

</xml_diff>

<commit_message>
Update Report4_Software Design Document.docx
db user password field note
</commit_message>
<xml_diff>
--- a/Documentation/Report4_Software Design Document.docx
+++ b/Documentation/Report4_Software Design Document.docx
@@ -13789,7 +13789,11 @@
           <w:tcPr>
             <w:tcW w:w="2284" w:type="dxa"/>
           </w:tcPr>
-          <w:p/>
+          <w:p>
+            <w:r>
+              <w:t>Hashed with PBKDF2 with SHA-512</w:t>
+            </w:r>
+          </w:p>
         </w:tc>
       </w:tr>
       <w:tr>
@@ -16081,6 +16085,7 @@
               <w:jc w:val="center"/>
             </w:pPr>
             <w:r>
+              <w:lastRenderedPageBreak/>
               <w:t>13</w:t>
             </w:r>
           </w:p>
@@ -16160,7 +16165,6 @@
               <w:jc w:val="center"/>
             </w:pPr>
             <w:r>
-              <w:lastRenderedPageBreak/>
               <w:t>14</w:t>
             </w:r>
           </w:p>
@@ -19225,6 +19229,7 @@
               <w:jc w:val="center"/>
             </w:pPr>
             <w:r>
+              <w:lastRenderedPageBreak/>
               <w:t>6</w:t>
             </w:r>
           </w:p>
@@ -19320,7 +19325,6 @@
               <w:jc w:val="center"/>
             </w:pPr>
             <w:r>
-              <w:lastRenderedPageBreak/>
               <w:t>7</w:t>
             </w:r>
           </w:p>
@@ -22133,6 +22137,7 @@
       <w:bookmarkStart w:id="32" w:name="_Toc115429603"/>
       <w:bookmarkStart w:id="33" w:name="_Toc118751929"/>
       <w:r>
+        <w:lastRenderedPageBreak/>
         <w:t xml:space="preserve">11. </w:t>
       </w:r>
       <w:r>
@@ -22238,7 +22243,6 @@
                 <w:color w:val="000000"/>
                 <w:lang w:val="en-GB" w:eastAsia="en-GB"/>
               </w:rPr>
-              <w:lastRenderedPageBreak/>
               <w:t>#</w:t>
             </w:r>
           </w:p>
@@ -25099,6 +25103,7 @@
               <w:jc w:val="center"/>
             </w:pPr>
             <w:r>
+              <w:lastRenderedPageBreak/>
               <w:t>5</w:t>
             </w:r>
           </w:p>
@@ -25239,7 +25244,6 @@
               <w:jc w:val="center"/>
             </w:pPr>
             <w:r>
-              <w:lastRenderedPageBreak/>
               <w:t>7</w:t>
             </w:r>
           </w:p>

</xml_diff>